<commit_message>
Kata pengantar & abstrak
</commit_message>
<xml_diff>
--- a/Buku Project.docx
+++ b/Buku Project.docx
@@ -1,6 +1,6 @@
 
 <file path=word/document.xml><?xml version="1.0" encoding="utf-8"?>
-<w:document xmlns:wpc="http://schemas.microsoft.com/office/word/2010/wordprocessingCanvas" xmlns:mc="http://schemas.openxmlformats.org/markup-compatibility/2006" xmlns:o="urn:schemas-microsoft-com:office:office" xmlns:r="http://schemas.openxmlformats.org/officeDocument/2006/relationships" xmlns:m="http://schemas.openxmlformats.org/officeDocument/2006/math" xmlns:v="urn:schemas-microsoft-com:vml" xmlns:wp14="http://schemas.microsoft.com/office/word/2010/wordprocessingDrawing" xmlns:wp="http://schemas.openxmlformats.org/drawingml/2006/wordprocessingDrawing" xmlns:w10="urn:schemas-microsoft-com:office:word" xmlns:w="http://schemas.openxmlformats.org/wordprocessingml/2006/main" xmlns:w14="http://schemas.microsoft.com/office/word/2010/wordml" xmlns:wpg="http://schemas.microsoft.com/office/word/2010/wordprocessingGroup" xmlns:wpi="http://schemas.microsoft.com/office/word/2010/wordprocessingInk" xmlns:wne="http://schemas.microsoft.com/office/word/2006/wordml" xmlns:wps="http://schemas.microsoft.com/office/word/2010/wordprocessingShape" mc:Ignorable="w14 wp14">
+<w:document xmlns:wpc="http://schemas.microsoft.com/office/word/2010/wordprocessingCanvas" xmlns:cx="http://schemas.microsoft.com/office/drawing/2014/chartex" xmlns:cx1="http://schemas.microsoft.com/office/drawing/2015/9/8/chartex" xmlns:cx2="http://schemas.microsoft.com/office/drawing/2015/10/21/chartex" xmlns:cx3="http://schemas.microsoft.com/office/drawing/2016/5/9/chartex" xmlns:cx4="http://schemas.microsoft.com/office/drawing/2016/5/10/chartex" xmlns:cx5="http://schemas.microsoft.com/office/drawing/2016/5/11/chartex" xmlns:mc="http://schemas.openxmlformats.org/markup-compatibility/2006" xmlns:o="urn:schemas-microsoft-com:office:office" xmlns:r="http://schemas.openxmlformats.org/officeDocument/2006/relationships" xmlns:m="http://schemas.openxmlformats.org/officeDocument/2006/math" xmlns:v="urn:schemas-microsoft-com:vml" xmlns:wp14="http://schemas.microsoft.com/office/word/2010/wordprocessingDrawing" xmlns:wp="http://schemas.openxmlformats.org/drawingml/2006/wordprocessingDrawing" xmlns:w10="urn:schemas-microsoft-com:office:word" xmlns:w="http://schemas.openxmlformats.org/wordprocessingml/2006/main" xmlns:w14="http://schemas.microsoft.com/office/word/2010/wordml" xmlns:w15="http://schemas.microsoft.com/office/word/2012/wordml" xmlns:w16se="http://schemas.microsoft.com/office/word/2015/wordml/symex" xmlns:wpg="http://schemas.microsoft.com/office/word/2010/wordprocessingGroup" xmlns:wpi="http://schemas.microsoft.com/office/word/2010/wordprocessingInk" xmlns:wne="http://schemas.microsoft.com/office/word/2006/wordml" xmlns:wps="http://schemas.microsoft.com/office/word/2010/wordprocessingShape" mc:Ignorable="w14 w15 w16se wp14">
   <w:body>
     <w:p>
       <w:pPr>
@@ -21,6 +21,7 @@
           <w:rFonts w:cs="Arial"/>
           <w:b w:val="0"/>
           <w:noProof/>
+          <w:lang w:val="id-ID" w:eastAsia="id-ID"/>
         </w:rPr>
         <w:drawing>
           <wp:inline distT="0" distB="0" distL="0" distR="0" wp14:anchorId="38BC338B" wp14:editId="271233D7">
@@ -40,7 +41,7 @@
                     </pic:cNvPicPr>
                   </pic:nvPicPr>
                   <pic:blipFill>
-                    <a:blip r:embed="rId9">
+                    <a:blip r:embed="rId8">
                       <a:extLst>
                         <a:ext uri="{28A0092B-C50C-407E-A947-70E740481C1C}">
                           <a14:useLocalDpi xmlns:a14="http://schemas.microsoft.com/office/drawing/2010/main" val="0"/>
@@ -204,9 +205,9 @@
       <w:pPr>
         <w:pStyle w:val="STTSKeteranganCover"/>
         <w:sectPr>
-          <w:headerReference w:type="default" r:id="rId10"/>
-          <w:footerReference w:type="default" r:id="rId11"/>
-          <w:footerReference w:type="first" r:id="rId12"/>
+          <w:headerReference w:type="default" r:id="rId9"/>
+          <w:footerReference w:type="default" r:id="rId10"/>
+          <w:footerReference w:type="first" r:id="rId11"/>
           <w:pgSz w:w="11907" w:h="16840" w:code="9"/>
           <w:pgMar w:top="2268" w:right="1701" w:bottom="1701" w:left="2268" w:header="1418" w:footer="851" w:gutter="0"/>
           <w:pgNumType w:fmt="lowerRoman"/>
@@ -230,6 +231,209 @@
     </w:p>
     <w:p>
       <w:pPr>
+        <w:spacing w:line="240" w:lineRule="auto"/>
+        <w:ind w:left="284" w:firstLine="567"/>
+        <w:rPr>
+          <w:szCs w:val="24"/>
+          <w:lang w:eastAsia="x-none"/>
+        </w:rPr>
+      </w:pPr>
+      <w:r>
+        <w:rPr>
+          <w:szCs w:val="24"/>
+          <w:lang w:eastAsia="x-none"/>
+        </w:rPr>
+        <w:t>Di zaman sekarang ini atau dewasa ini sudah banyak sekali perusahaan yang menggunakan aplikasi desktop untuk mengembangkan perusahaannya tersebut dan semakin berkembangnya di dunia IT sekarang ini semakin memudahkan para user untuk mempercepat pekerjaan yang di kerjakan.</w:t>
+      </w:r>
+    </w:p>
+    <w:p>
+      <w:pPr>
+        <w:pStyle w:val="Heading1"/>
+        <w:spacing w:line="240" w:lineRule="auto"/>
+        <w:ind w:left="284" w:firstLine="567"/>
+        <w:rPr>
+          <w:rFonts w:ascii="Times New Roman" w:hAnsi="Times New Roman"/>
+          <w:b w:val="0"/>
+          <w:sz w:val="24"/>
+          <w:szCs w:val="24"/>
+          <w:lang w:eastAsia="x-none"/>
+        </w:rPr>
+      </w:pPr>
+      <w:r>
+        <w:rPr>
+          <w:rFonts w:ascii="Times New Roman" w:hAnsi="Times New Roman"/>
+          <w:b w:val="0"/>
+          <w:sz w:val="24"/>
+          <w:szCs w:val="24"/>
+          <w:lang w:eastAsia="x-none"/>
+        </w:rPr>
+        <w:t xml:space="preserve">Oleh karena itu </w:t>
+      </w:r>
+      <w:r>
+        <w:rPr>
+          <w:rFonts w:ascii="Times New Roman" w:hAnsi="Times New Roman"/>
+          <w:b w:val="0"/>
+          <w:sz w:val="24"/>
+          <w:szCs w:val="24"/>
+          <w:lang w:eastAsia="x-none"/>
+        </w:rPr>
+        <w:t>usaha perseorangan dalam bidang laundry</w:t>
+      </w:r>
+      <w:r>
+        <w:rPr>
+          <w:rFonts w:ascii="Times New Roman" w:hAnsi="Times New Roman"/>
+          <w:b w:val="0"/>
+          <w:sz w:val="24"/>
+          <w:szCs w:val="24"/>
+          <w:lang w:eastAsia="x-none"/>
+        </w:rPr>
+        <w:t xml:space="preserve"> juga menggunakannya untuk mempercepat pekerjaa</w:t>
+      </w:r>
+      <w:bookmarkStart w:id="0" w:name="_GoBack"/>
+      <w:bookmarkEnd w:id="0"/>
+      <w:r>
+        <w:rPr>
+          <w:rFonts w:ascii="Times New Roman" w:hAnsi="Times New Roman"/>
+          <w:b w:val="0"/>
+          <w:sz w:val="24"/>
+          <w:szCs w:val="24"/>
+          <w:lang w:eastAsia="x-none"/>
+        </w:rPr>
+        <w:t xml:space="preserve">n yang dilakukan oleh user. Untuk penyaluran informasi teknologi ini </w:t>
+      </w:r>
+      <w:r>
+        <w:rPr>
+          <w:rFonts w:ascii="Times New Roman" w:hAnsi="Times New Roman"/>
+          <w:b w:val="0"/>
+          <w:sz w:val="24"/>
+          <w:szCs w:val="24"/>
+          <w:lang w:eastAsia="x-none"/>
+        </w:rPr>
+        <w:t>kami</w:t>
+      </w:r>
+      <w:r>
+        <w:rPr>
+          <w:rFonts w:ascii="Times New Roman" w:hAnsi="Times New Roman"/>
+          <w:b w:val="0"/>
+          <w:sz w:val="24"/>
+          <w:szCs w:val="24"/>
+          <w:lang w:eastAsia="x-none"/>
+        </w:rPr>
+        <w:t xml:space="preserve"> </w:t>
+      </w:r>
+      <w:r>
+        <w:rPr>
+          <w:rFonts w:ascii="Times New Roman" w:hAnsi="Times New Roman"/>
+          <w:b w:val="0"/>
+          <w:sz w:val="24"/>
+          <w:szCs w:val="24"/>
+          <w:lang w:eastAsia="x-none"/>
+        </w:rPr>
+        <w:t>menciptakan</w:t>
+      </w:r>
+      <w:r>
+        <w:rPr>
+          <w:rFonts w:ascii="Times New Roman" w:hAnsi="Times New Roman"/>
+          <w:b w:val="0"/>
+          <w:sz w:val="24"/>
+          <w:szCs w:val="24"/>
+          <w:lang w:eastAsia="x-none"/>
+        </w:rPr>
+        <w:t xml:space="preserve"> aplikasi desktop </w:t>
+      </w:r>
+      <w:r>
+        <w:rPr>
+          <w:rFonts w:ascii="Times New Roman" w:hAnsi="Times New Roman"/>
+          <w:b w:val="0"/>
+          <w:sz w:val="24"/>
+          <w:szCs w:val="24"/>
+          <w:lang w:eastAsia="x-none"/>
+        </w:rPr>
+        <w:t xml:space="preserve">ini </w:t>
+      </w:r>
+      <w:r>
+        <w:rPr>
+          <w:rFonts w:ascii="Times New Roman" w:hAnsi="Times New Roman"/>
+          <w:b w:val="0"/>
+          <w:sz w:val="24"/>
+          <w:szCs w:val="24"/>
+          <w:lang w:eastAsia="x-none"/>
+        </w:rPr>
+        <w:t xml:space="preserve">untuk kemudahan para user / pegawai melakukan transaksi pada </w:t>
+      </w:r>
+      <w:r>
+        <w:rPr>
+          <w:rFonts w:ascii="Times New Roman" w:hAnsi="Times New Roman"/>
+          <w:b w:val="0"/>
+          <w:sz w:val="24"/>
+          <w:szCs w:val="24"/>
+          <w:lang w:eastAsia="x-none"/>
+        </w:rPr>
+        <w:t>usaha dalam bidang laundry</w:t>
+      </w:r>
+      <w:r>
+        <w:rPr>
+          <w:rFonts w:ascii="Times New Roman" w:hAnsi="Times New Roman"/>
+          <w:b w:val="0"/>
+          <w:sz w:val="24"/>
+          <w:szCs w:val="24"/>
+          <w:lang w:eastAsia="x-none"/>
+        </w:rPr>
+        <w:t xml:space="preserve">. Pada aplikasi desktop ini juga memberikan informasi laporan tentang transaksi yang dilakukan </w:t>
+      </w:r>
+      <w:r>
+        <w:rPr>
+          <w:rFonts w:ascii="Times New Roman" w:hAnsi="Times New Roman"/>
+          <w:b w:val="0"/>
+          <w:sz w:val="24"/>
+          <w:szCs w:val="24"/>
+          <w:lang w:eastAsia="x-none"/>
+        </w:rPr>
+        <w:t>dalam Aplikasi Laundry ini</w:t>
+      </w:r>
+      <w:r>
+        <w:rPr>
+          <w:rFonts w:ascii="Times New Roman" w:hAnsi="Times New Roman"/>
+          <w:b w:val="0"/>
+          <w:sz w:val="24"/>
+          <w:szCs w:val="24"/>
+          <w:lang w:eastAsia="x-none"/>
+        </w:rPr>
+        <w:t>. Kegiatan ini juga dilakukan dengan visi dan misi untuk meningkatkan kinerja di dalam</w:t>
+      </w:r>
+      <w:r>
+        <w:rPr>
+          <w:rFonts w:ascii="Times New Roman" w:hAnsi="Times New Roman"/>
+          <w:b w:val="0"/>
+          <w:sz w:val="24"/>
+          <w:szCs w:val="24"/>
+          <w:lang w:eastAsia="x-none"/>
+        </w:rPr>
+        <w:t xml:space="preserve"> pembuatan aplikasi ini sehingga tercipta tujuan kegunaan dari Aplikasi Laundry</w:t>
+      </w:r>
+      <w:r>
+        <w:rPr>
+          <w:rFonts w:ascii="Times New Roman" w:hAnsi="Times New Roman"/>
+          <w:b w:val="0"/>
+          <w:sz w:val="24"/>
+          <w:szCs w:val="24"/>
+          <w:lang w:eastAsia="x-none"/>
+        </w:rPr>
+        <w:t>.</w:t>
+      </w:r>
+    </w:p>
+    <w:p>
+      <w:pPr>
+        <w:spacing w:line="240" w:lineRule="auto"/>
+        <w:ind w:left="284" w:firstLine="567"/>
+        <w:rPr>
+          <w:szCs w:val="24"/>
+          <w:lang w:eastAsia="x-none"/>
+        </w:rPr>
+      </w:pPr>
+    </w:p>
+    <w:p>
+      <w:pPr>
         <w:pStyle w:val="STTSJudulBab"/>
       </w:pPr>
       <w:r>
@@ -238,6 +442,188 @@
       <w:r>
         <w:lastRenderedPageBreak/>
         <w:t>KATA PENGANTAR</w:t>
+      </w:r>
+    </w:p>
+    <w:p>
+      <w:pPr>
+        <w:tabs>
+          <w:tab w:val="left" w:pos="7371"/>
+        </w:tabs>
+        <w:spacing w:line="240" w:lineRule="auto"/>
+        <w:jc w:val="left"/>
+        <w:rPr>
+          <w:color w:val="000000"/>
+          <w:szCs w:val="28"/>
+        </w:rPr>
+      </w:pPr>
+      <w:r>
+        <w:rPr>
+          <w:color w:val="000000"/>
+          <w:szCs w:val="28"/>
+        </w:rPr>
+        <w:t xml:space="preserve">Puji dan syukur atas kehadirat Tuhan Yang Maha Esa atas berkah limpahan dan karunianya sedingga selesai pengerjaan </w:t>
+      </w:r>
+      <w:r>
+        <w:rPr>
+          <w:color w:val="000000"/>
+          <w:szCs w:val="28"/>
+        </w:rPr>
+        <w:t>tugas Bussines Software Development 2</w:t>
+      </w:r>
+      <w:r>
+        <w:rPr>
+          <w:color w:val="000000"/>
+          <w:szCs w:val="28"/>
+        </w:rPr>
+        <w:t xml:space="preserve"> dengan </w:t>
+      </w:r>
+      <w:r>
+        <w:rPr>
+          <w:color w:val="000000"/>
+          <w:szCs w:val="28"/>
+        </w:rPr>
+        <w:t>judul Aplikasi Laundry</w:t>
+      </w:r>
+      <w:r>
+        <w:rPr>
+          <w:color w:val="000000"/>
+          <w:szCs w:val="28"/>
+        </w:rPr>
+        <w:t>. Dalam perencanaan dan pembuatan buku ini, telah banyak pihak yang ikut serta membantu kelancaran pada pembuatan buku ini. Pihak-pihak yang telah membantu antara lain dari piha</w:t>
+      </w:r>
+      <w:r>
+        <w:rPr>
+          <w:color w:val="000000"/>
+          <w:szCs w:val="28"/>
+        </w:rPr>
+        <w:t>k Sekolah Tinggi Teknik Surabaya</w:t>
+      </w:r>
+      <w:r>
+        <w:rPr>
+          <w:color w:val="000000"/>
+          <w:szCs w:val="28"/>
+        </w:rPr>
+        <w:t>.</w:t>
+      </w:r>
+    </w:p>
+    <w:p>
+      <w:pPr>
+        <w:spacing w:line="240" w:lineRule="auto"/>
+        <w:jc w:val="left"/>
+        <w:rPr>
+          <w:color w:val="000000"/>
+          <w:szCs w:val="28"/>
+        </w:rPr>
+      </w:pPr>
+      <w:r>
+        <w:rPr>
+          <w:color w:val="000000"/>
+          <w:szCs w:val="28"/>
+        </w:rPr>
+        <w:t>Tidak lupa ucapan terima kasih kepada pihak-pihak yang telah membantu dan memberi informasi yang berguna, sehingga memperoleh informasi yang jelas diperlukan untuk membuat buku ini.</w:t>
+      </w:r>
+    </w:p>
+    <w:p>
+      <w:pPr>
+        <w:spacing w:line="240" w:lineRule="auto"/>
+        <w:jc w:val="left"/>
+        <w:rPr>
+          <w:color w:val="000000"/>
+          <w:szCs w:val="28"/>
+        </w:rPr>
+      </w:pPr>
+      <w:r>
+        <w:rPr>
+          <w:color w:val="000000"/>
+          <w:szCs w:val="28"/>
+        </w:rPr>
+        <w:t>Dengan keterbatasan yang ada, tidak menutup kemungkinan adanya kekurangan dalam penulisan buku ini. Kritik dan saran yang membangun sangat diharapkan demi kesempurnaan kerja praktek ini. Semoga buku ini bermanfaat, dan mohon maaf sebesar-besarnya apabila terdapat kesalahan.</w:t>
+      </w:r>
+    </w:p>
+    <w:p>
+      <w:pPr>
+        <w:spacing w:line="240" w:lineRule="auto"/>
+        <w:jc w:val="left"/>
+        <w:rPr>
+          <w:color w:val="000000"/>
+          <w:szCs w:val="28"/>
+        </w:rPr>
+      </w:pPr>
+    </w:p>
+    <w:p>
+      <w:pPr>
+        <w:spacing w:line="240" w:lineRule="auto"/>
+        <w:ind w:firstLine="0"/>
+        <w:jc w:val="left"/>
+        <w:rPr>
+          <w:color w:val="000000"/>
+          <w:szCs w:val="28"/>
+        </w:rPr>
+      </w:pPr>
+      <w:r>
+        <w:rPr>
+          <w:color w:val="000000"/>
+          <w:szCs w:val="28"/>
+        </w:rPr>
+        <w:t>Surabaya, Desember 2016</w:t>
+      </w:r>
+    </w:p>
+    <w:p>
+      <w:pPr>
+        <w:spacing w:line="240" w:lineRule="auto"/>
+        <w:jc w:val="left"/>
+        <w:rPr>
+          <w:color w:val="000000"/>
+          <w:szCs w:val="28"/>
+        </w:rPr>
+      </w:pPr>
+    </w:p>
+    <w:p>
+      <w:pPr>
+        <w:spacing w:line="240" w:lineRule="auto"/>
+        <w:jc w:val="left"/>
+        <w:rPr>
+          <w:color w:val="000000"/>
+          <w:szCs w:val="28"/>
+        </w:rPr>
+      </w:pPr>
+    </w:p>
+    <w:p>
+      <w:pPr>
+        <w:spacing w:line="240" w:lineRule="auto"/>
+        <w:jc w:val="left"/>
+        <w:rPr>
+          <w:color w:val="000000"/>
+          <w:szCs w:val="28"/>
+        </w:rPr>
+      </w:pPr>
+    </w:p>
+    <w:p>
+      <w:pPr>
+        <w:spacing w:line="240" w:lineRule="auto"/>
+        <w:jc w:val="left"/>
+        <w:rPr>
+          <w:color w:val="000000"/>
+          <w:szCs w:val="28"/>
+        </w:rPr>
+      </w:pPr>
+    </w:p>
+    <w:p>
+      <w:pPr>
+        <w:pStyle w:val="STTSJudulBab"/>
+        <w:ind w:firstLine="709"/>
+        <w:jc w:val="left"/>
+        <w:rPr>
+          <w:b w:val="0"/>
+        </w:rPr>
+      </w:pPr>
+      <w:r>
+        <w:rPr>
+          <w:b w:val="0"/>
+          <w:color w:val="000000"/>
+          <w:sz w:val="24"/>
+        </w:rPr>
+        <w:t>Penulis</w:t>
       </w:r>
     </w:p>
     <w:p>
@@ -339,14 +725,12 @@
       <w:r>
         <w:tab/>
       </w:r>
-      <w:proofErr w:type="gramStart"/>
       <w:r>
         <w:t>i</w:t>
       </w:r>
       <w:r>
         <w:t>v</w:t>
       </w:r>
-      <w:proofErr w:type="gramEnd"/>
     </w:p>
     <w:p>
       <w:pPr>
@@ -626,12 +1010,306 @@
     </w:p>
     <w:p>
       <w:pPr>
-        <w:pStyle w:val="STTSJudulBab"/>
-      </w:pPr>
-      <w:r>
-        <w:br w:type="page"/>
-      </w:r>
-      <w:r>
+        <w:pStyle w:val="STTSNormalDaftarIsi"/>
+        <w:tabs>
+          <w:tab w:val="left" w:pos="993"/>
+          <w:tab w:val="left" w:pos="1560"/>
+          <w:tab w:val="right" w:leader="dot" w:pos="7230"/>
+          <w:tab w:val="right" w:pos="7938"/>
+        </w:tabs>
+        <w:rPr>
+          <w:b/>
+        </w:rPr>
+      </w:pPr>
+      <w:r>
+        <w:t>BAB III</w:t>
+      </w:r>
+      <w:r>
+        <w:tab/>
+        <w:t>DESAIN SISTEM</w:t>
+      </w:r>
+      <w:r>
+        <w:tab/>
+      </w:r>
+      <w:r>
+        <w:tab/>
+      </w:r>
+    </w:p>
+    <w:p>
+      <w:pPr>
+        <w:pStyle w:val="ListParagraph"/>
+        <w:numPr>
+          <w:ilvl w:val="0"/>
+          <w:numId w:val="52"/>
+        </w:numPr>
+        <w:tabs>
+          <w:tab w:val="left" w:pos="993"/>
+          <w:tab w:val="left" w:pos="1560"/>
+          <w:tab w:val="right" w:leader="dot" w:pos="7230"/>
+          <w:tab w:val="right" w:pos="7938"/>
+        </w:tabs>
+        <w:contextualSpacing w:val="0"/>
+        <w:rPr>
+          <w:b/>
+          <w:vanish/>
+        </w:rPr>
+      </w:pPr>
+    </w:p>
+    <w:p>
+      <w:pPr>
+        <w:pStyle w:val="ListParagraph"/>
+        <w:numPr>
+          <w:ilvl w:val="0"/>
+          <w:numId w:val="52"/>
+        </w:numPr>
+        <w:tabs>
+          <w:tab w:val="left" w:pos="993"/>
+          <w:tab w:val="left" w:pos="1560"/>
+          <w:tab w:val="right" w:leader="dot" w:pos="7230"/>
+          <w:tab w:val="right" w:pos="7938"/>
+        </w:tabs>
+        <w:contextualSpacing w:val="0"/>
+        <w:rPr>
+          <w:b/>
+          <w:vanish/>
+        </w:rPr>
+      </w:pPr>
+    </w:p>
+    <w:p>
+      <w:pPr>
+        <w:pStyle w:val="ListParagraph"/>
+        <w:numPr>
+          <w:ilvl w:val="0"/>
+          <w:numId w:val="52"/>
+        </w:numPr>
+        <w:tabs>
+          <w:tab w:val="left" w:pos="993"/>
+          <w:tab w:val="left" w:pos="1560"/>
+          <w:tab w:val="right" w:leader="dot" w:pos="7230"/>
+          <w:tab w:val="right" w:pos="7938"/>
+        </w:tabs>
+        <w:contextualSpacing w:val="0"/>
+        <w:rPr>
+          <w:b/>
+          <w:vanish/>
+        </w:rPr>
+      </w:pPr>
+    </w:p>
+    <w:p>
+      <w:pPr>
+        <w:pStyle w:val="STTSNormalDaftarIsi"/>
+        <w:numPr>
+          <w:ilvl w:val="1"/>
+          <w:numId w:val="52"/>
+        </w:numPr>
+        <w:tabs>
+          <w:tab w:val="left" w:pos="993"/>
+          <w:tab w:val="left" w:pos="1560"/>
+          <w:tab w:val="right" w:leader="dot" w:pos="7230"/>
+          <w:tab w:val="right" w:pos="7938"/>
+        </w:tabs>
+        <w:ind w:left="1560" w:hanging="574"/>
+      </w:pPr>
+      <w:r>
+        <w:t>Desain Arsitektural</w:t>
+      </w:r>
+      <w:r>
+        <w:tab/>
+      </w:r>
+      <w:r>
+        <w:tab/>
+      </w:r>
+    </w:p>
+    <w:p>
+      <w:pPr>
+        <w:pStyle w:val="STTSNormalDaftarIsi"/>
+        <w:numPr>
+          <w:ilvl w:val="2"/>
+          <w:numId w:val="52"/>
+        </w:numPr>
+        <w:tabs>
+          <w:tab w:val="left" w:pos="993"/>
+          <w:tab w:val="left" w:pos="1560"/>
+          <w:tab w:val="right" w:leader="dot" w:pos="7230"/>
+          <w:tab w:val="right" w:pos="7938"/>
+        </w:tabs>
+      </w:pPr>
+      <w:r>
+        <w:t>Modul – modul</w:t>
+      </w:r>
+      <w:r>
+        <w:tab/>
+      </w:r>
+    </w:p>
+    <w:p>
+      <w:pPr>
+        <w:pStyle w:val="STTSNormalDaftarIsi"/>
+        <w:numPr>
+          <w:ilvl w:val="1"/>
+          <w:numId w:val="52"/>
+        </w:numPr>
+        <w:tabs>
+          <w:tab w:val="left" w:pos="993"/>
+          <w:tab w:val="left" w:pos="1560"/>
+          <w:tab w:val="right" w:leader="dot" w:pos="7230"/>
+          <w:tab w:val="right" w:pos="7938"/>
+        </w:tabs>
+      </w:pPr>
+      <w:r>
+        <w:t>Desain Interface</w:t>
+      </w:r>
+      <w:r>
+        <w:tab/>
+      </w:r>
+    </w:p>
+    <w:p>
+      <w:pPr>
+        <w:pStyle w:val="STTSNormalDaftarIsi"/>
+        <w:numPr>
+          <w:ilvl w:val="2"/>
+          <w:numId w:val="52"/>
+        </w:numPr>
+        <w:tabs>
+          <w:tab w:val="left" w:pos="993"/>
+          <w:tab w:val="left" w:pos="1560"/>
+          <w:tab w:val="right" w:leader="dot" w:pos="7230"/>
+          <w:tab w:val="right" w:pos="7938"/>
+        </w:tabs>
+      </w:pPr>
+      <w:r>
+        <w:t>Modul-Modul</w:t>
+      </w:r>
+      <w:r>
+        <w:tab/>
+      </w:r>
+    </w:p>
+    <w:p>
+      <w:pPr>
+        <w:pStyle w:val="STTSNormalDaftarIsi"/>
+        <w:numPr>
+          <w:ilvl w:val="1"/>
+          <w:numId w:val="52"/>
+        </w:numPr>
+        <w:tabs>
+          <w:tab w:val="left" w:pos="993"/>
+          <w:tab w:val="left" w:pos="1560"/>
+          <w:tab w:val="right" w:leader="dot" w:pos="7230"/>
+          <w:tab w:val="right" w:pos="7938"/>
+        </w:tabs>
+      </w:pPr>
+      <w:r>
+        <w:t>Desain Database</w:t>
+      </w:r>
+      <w:r>
+        <w:tab/>
+      </w:r>
+    </w:p>
+    <w:p>
+      <w:pPr>
+        <w:pStyle w:val="STTSNormalDaftarIsi"/>
+        <w:numPr>
+          <w:ilvl w:val="1"/>
+          <w:numId w:val="52"/>
+        </w:numPr>
+        <w:tabs>
+          <w:tab w:val="left" w:pos="993"/>
+          <w:tab w:val="left" w:pos="1560"/>
+          <w:tab w:val="right" w:leader="dot" w:pos="7230"/>
+          <w:tab w:val="right" w:pos="7938"/>
+        </w:tabs>
+      </w:pPr>
+      <w:r>
+        <w:t>Desain Prosedural</w:t>
+      </w:r>
+      <w:r>
+        <w:tab/>
+      </w:r>
+    </w:p>
+    <w:p>
+      <w:pPr>
+        <w:pStyle w:val="STTSNormalDaftarIsi"/>
+        <w:tabs>
+          <w:tab w:val="left" w:pos="993"/>
+          <w:tab w:val="left" w:pos="1560"/>
+          <w:tab w:val="right" w:leader="dot" w:pos="7230"/>
+          <w:tab w:val="right" w:pos="7938"/>
+        </w:tabs>
+      </w:pPr>
+      <w:r>
+        <w:t>BAB IV</w:t>
+      </w:r>
+      <w:r>
+        <w:tab/>
+        <w:t>Implementasi</w:t>
+      </w:r>
+      <w:r>
+        <w:tab/>
+      </w:r>
+    </w:p>
+    <w:p>
+      <w:pPr>
+        <w:pStyle w:val="STTSNormalDaftarIsi"/>
+        <w:tabs>
+          <w:tab w:val="left" w:pos="993"/>
+          <w:tab w:val="left" w:pos="1560"/>
+          <w:tab w:val="right" w:leader="dot" w:pos="7230"/>
+          <w:tab w:val="right" w:pos="7938"/>
+        </w:tabs>
+      </w:pPr>
+    </w:p>
+    <w:p>
+      <w:pPr>
+        <w:pStyle w:val="STTSNormalDaftarIsi"/>
+        <w:tabs>
+          <w:tab w:val="left" w:pos="993"/>
+          <w:tab w:val="left" w:pos="1560"/>
+          <w:tab w:val="right" w:leader="dot" w:pos="7230"/>
+          <w:tab w:val="right" w:pos="7938"/>
+        </w:tabs>
+      </w:pPr>
+    </w:p>
+    <w:p>
+      <w:pPr>
+        <w:pStyle w:val="STTSNormalDaftarIsi"/>
+        <w:tabs>
+          <w:tab w:val="left" w:pos="993"/>
+          <w:tab w:val="left" w:pos="1560"/>
+          <w:tab w:val="right" w:leader="dot" w:pos="7230"/>
+          <w:tab w:val="right" w:pos="7938"/>
+        </w:tabs>
+      </w:pPr>
+    </w:p>
+    <w:p>
+      <w:pPr>
+        <w:pStyle w:val="STTSNormalDaftarIsi"/>
+        <w:tabs>
+          <w:tab w:val="left" w:pos="993"/>
+          <w:tab w:val="left" w:pos="1560"/>
+          <w:tab w:val="right" w:leader="dot" w:pos="7230"/>
+          <w:tab w:val="right" w:pos="7938"/>
+        </w:tabs>
+      </w:pPr>
+    </w:p>
+    <w:p>
+      <w:pPr>
+        <w:pStyle w:val="STTSNormalDaftarIsi"/>
+        <w:tabs>
+          <w:tab w:val="left" w:pos="993"/>
+          <w:tab w:val="left" w:pos="1560"/>
+          <w:tab w:val="right" w:leader="dot" w:pos="7230"/>
+          <w:tab w:val="right" w:pos="7938"/>
+        </w:tabs>
+        <w:jc w:val="center"/>
+        <w:rPr>
+          <w:b/>
+          <w:sz w:val="32"/>
+        </w:rPr>
+      </w:pPr>
+      <w:r>
+        <w:rPr>
+          <w:b/>
+          <w:sz w:val="32"/>
+        </w:rPr>
         <w:lastRenderedPageBreak/>
         <w:t>DAFTAR GAMBAR</w:t>
       </w:r>
@@ -682,7 +1360,7 @@
           <w:tab w:val="right" w:pos="8222"/>
         </w:tabs>
         <w:sectPr>
-          <w:headerReference w:type="default" r:id="rId13"/>
+          <w:headerReference w:type="default" r:id="rId12"/>
           <w:pgSz w:w="11907" w:h="16840" w:code="9"/>
           <w:pgMar w:top="2268" w:right="1701" w:bottom="1701" w:left="2268" w:header="1418" w:footer="851" w:gutter="0"/>
           <w:pgNumType w:fmt="lowerRoman"/>
@@ -724,35 +1402,14 @@
         <w:t>pembuatan aplikasi</w:t>
       </w:r>
       <w:r>
-        <w:t xml:space="preserve"> yang </w:t>
-      </w:r>
-      <w:proofErr w:type="gramStart"/>
-      <w:r>
-        <w:t>akan</w:t>
-      </w:r>
-      <w:proofErr w:type="gramEnd"/>
-      <w:r>
-        <w:t xml:space="preserve"> dilaksanakan. Pada </w:t>
-      </w:r>
-      <w:proofErr w:type="gramStart"/>
-      <w:r>
-        <w:t>bab</w:t>
-      </w:r>
-      <w:proofErr w:type="gramEnd"/>
-      <w:r>
-        <w:t xml:space="preserve"> ini akan dijelaskan tentang latar belakang dan tujuan dari pembuatan proyek </w:t>
+        <w:t xml:space="preserve"> yang akan dilaksanakan. Pada bab ini akan dijelaskan tentang latar belakang dan tujuan dari pembuatan proyek </w:t>
       </w:r>
       <w:r>
         <w:t>aplikasi laundry</w:t>
       </w:r>
       <w:r>
-        <w:t xml:space="preserve"> ini, ruang lingkup yang akan dibuat dalam program kerja praktek ini, beserta dengan penjelasan secara global tentang sistematika kerja. </w:t>
-      </w:r>
-      <w:proofErr w:type="gramStart"/>
-      <w:r>
-        <w:t>Bagian ini merupakan tahap paling awal dari pembuatan proyek ini.</w:t>
-      </w:r>
-      <w:proofErr w:type="gramEnd"/>
+        <w:t xml:space="preserve"> ini, ruang lingkup yang akan dibuat dalam program kerja praktek ini, beserta dengan penjelasan secara global tentang sistematika kerja. Bagian ini merupakan tahap paling awal dari pembuatan proyek ini.</w:t>
+      </w:r>
     </w:p>
     <w:p/>
     <w:p>
@@ -781,30 +1438,8 @@
         <w:rPr>
           <w:szCs w:val="24"/>
         </w:rPr>
-        <w:t xml:space="preserve">Perkembangan zaman dewasa ini membuat masyarakat menginginkan segalanya secara praktis, dalam arti globalisasi telah mempengaruhi </w:t>
-      </w:r>
-      <w:proofErr w:type="gramStart"/>
-      <w:r>
-        <w:rPr>
-          <w:szCs w:val="24"/>
-        </w:rPr>
-        <w:t>gaya</w:t>
-      </w:r>
-      <w:proofErr w:type="gramEnd"/>
-      <w:r>
-        <w:rPr>
-          <w:szCs w:val="24"/>
-        </w:rPr>
-        <w:t xml:space="preserve"> hidup dan kepribadian masyarakat yang mengarah pada perilaku serba cepat. </w:t>
-      </w:r>
-      <w:proofErr w:type="gramStart"/>
-      <w:r>
-        <w:rPr>
-          <w:szCs w:val="24"/>
-        </w:rPr>
-        <w:t>Berbagai bidang telah mengalami perubahan sebagai akibat dari meningkatnya ilmu pengetahuan dan teknologi.</w:t>
-      </w:r>
-      <w:proofErr w:type="gramEnd"/>
+        <w:t>Perkembangan zaman dewasa ini membuat masyarakat menginginkan segalanya secara praktis, dalam arti globalisasi telah mempengaruhi gaya hidup dan kepribadian masyarakat yang mengarah pada perilaku serba cepat. Berbagai bidang telah mengalami perubahan sebagai akibat dari meningkatnya ilmu pengetahuan dan teknologi.</w:t>
+      </w:r>
     </w:p>
     <w:p>
       <w:pPr>
@@ -815,60 +1450,30 @@
           <w:szCs w:val="24"/>
         </w:rPr>
       </w:pPr>
-      <w:proofErr w:type="gramStart"/>
       <w:r>
         <w:rPr>
           <w:szCs w:val="24"/>
         </w:rPr>
-        <w:t>Keadaan seperti ini dimanfaatkan oleh para pelaku usaha untuk menyediakan jasa pencucian pakaian atau yang lebih dikenal dengan istilah laundry.</w:t>
-      </w:r>
-      <w:proofErr w:type="gramEnd"/>
+        <w:t xml:space="preserve">Keadaan seperti ini dimanfaatkan oleh para pelaku usaha untuk menyediakan jasa pencucian pakaian atau yang lebih dikenal dengan istilah laundry. Jasa laundry saat ini merebak di berbagai daerah yang masyarakatnya </w:t>
+      </w:r>
       <w:r>
         <w:rPr>
           <w:szCs w:val="24"/>
         </w:rPr>
-        <w:t xml:space="preserve"> </w:t>
-      </w:r>
-      <w:proofErr w:type="gramStart"/>
+        <w:t>memiliki aktivitas tinggi. Peluang usaha ini</w:t>
+      </w:r>
       <w:r>
         <w:rPr>
           <w:szCs w:val="24"/>
         </w:rPr>
-        <w:t xml:space="preserve">Jasa laundry saat ini merebak di berbagai daerah yang masyarakatnya </w:t>
+        <w:t xml:space="preserve"> dianggap menjanjikan dalam era </w:t>
       </w:r>
       <w:r>
         <w:rPr>
           <w:szCs w:val="24"/>
         </w:rPr>
-        <w:t>memiliki aktivitas tinggi.</w:t>
-      </w:r>
-      <w:proofErr w:type="gramEnd"/>
-      <w:r>
-        <w:rPr>
-          <w:szCs w:val="24"/>
-        </w:rPr>
-        <w:t xml:space="preserve"> </w:t>
-      </w:r>
-      <w:proofErr w:type="gramStart"/>
-      <w:r>
-        <w:rPr>
-          <w:szCs w:val="24"/>
-        </w:rPr>
-        <w:t>Peluang usaha ini</w:t>
-      </w:r>
-      <w:r>
-        <w:rPr>
-          <w:szCs w:val="24"/>
-        </w:rPr>
-        <w:t xml:space="preserve"> dianggap menjanjikan dalam era </w:t>
-      </w:r>
-      <w:r>
-        <w:rPr>
-          <w:szCs w:val="24"/>
-        </w:rPr>
         <w:t>sekarang yang menuntut segalanya serba instan.</w:t>
       </w:r>
-      <w:proofErr w:type="gramEnd"/>
     </w:p>
     <w:p>
       <w:pPr>
@@ -879,7 +1484,6 @@
           <w:szCs w:val="24"/>
         </w:rPr>
       </w:pPr>
-      <w:proofErr w:type="gramStart"/>
       <w:r>
         <w:rPr>
           <w:szCs w:val="24"/>
@@ -890,46 +1494,25 @@
         <w:rPr>
           <w:szCs w:val="24"/>
         </w:rPr>
-        <w:t xml:space="preserve"> permasalahan bagi para konsumen yaitu penanganan konsumen yang dirasa masih lambat karena sistem yang digunakan masih manual.</w:t>
-      </w:r>
-      <w:proofErr w:type="gramEnd"/>
+        <w:t xml:space="preserve"> permasalahan bagi para konsumen yaitu penanganan konsumen yang dirasa masih lambat karena sistem yang digunakan masih manual. </w:t>
+      </w:r>
       <w:r>
         <w:rPr>
           <w:szCs w:val="24"/>
         </w:rPr>
-        <w:t xml:space="preserve"> </w:t>
+        <w:t>Berdasarkan kebut</w:t>
       </w:r>
       <w:r>
         <w:rPr>
           <w:szCs w:val="24"/>
         </w:rPr>
-        <w:t>Berdasarkan kebut</w:t>
+        <w:t>uhan tersebut, maka penulis</w:t>
       </w:r>
       <w:r>
         <w:rPr>
           <w:szCs w:val="24"/>
         </w:rPr>
-        <w:t>uhan tersebut, maka penulis</w:t>
-      </w:r>
-      <w:r>
-        <w:rPr>
-          <w:szCs w:val="24"/>
-        </w:rPr>
-        <w:t xml:space="preserve"> </w:t>
-      </w:r>
-      <w:proofErr w:type="gramStart"/>
-      <w:r>
-        <w:rPr>
-          <w:szCs w:val="24"/>
-        </w:rPr>
-        <w:t>akan</w:t>
-      </w:r>
-      <w:proofErr w:type="gramEnd"/>
-      <w:r>
-        <w:rPr>
-          <w:szCs w:val="24"/>
-        </w:rPr>
-        <w:t xml:space="preserve"> membuat suatu program aplikasi komputer guna memudahkan karyawan </w:t>
+        <w:t xml:space="preserve"> akan membuat suatu program aplikasi komputer guna memudahkan karyawan </w:t>
       </w:r>
       <w:r>
         <w:rPr>
@@ -989,7 +1572,6 @@
           <w:lang w:eastAsia="id-ID"/>
         </w:rPr>
       </w:pPr>
-      <w:proofErr w:type="gramStart"/>
       <w:r>
         <w:rPr>
           <w:rFonts w:eastAsia="Times New Roman"/>
@@ -998,9 +1580,8 @@
           <w:lang w:eastAsia="id-ID"/>
         </w:rPr>
         <w:softHyphen/>
-        <w:t>Aplikasi ini dibuat agar memudahkan karyawan rumah laundry dalam memberikan informasi yang lebih akurat, dan lebih cepat sehingga karyawan dapat menggunakan waktu yang terluang untuk kegiatan yang lebih produktif.</w:t>
-      </w:r>
-      <w:proofErr w:type="gramEnd"/>
+        <w:t xml:space="preserve">Aplikasi ini dibuat agar memudahkan karyawan rumah laundry dalam memberikan informasi yang lebih akurat, dan lebih cepat sehingga karyawan dapat menggunakan waktu yang terluang untuk kegiatan yang lebih produktif. Aplikasi ini juga dapat membantu pemilik usaha laundry dalam mengawasi operasional sehari-hari dan memberikan laporan yang diingkan secara efektif dan efisien sehingga dapat diambil keputusan yang </w:t>
+      </w:r>
       <w:r>
         <w:rPr>
           <w:rFonts w:eastAsia="Times New Roman"/>
@@ -1008,9 +1589,8 @@
           <w:szCs w:val="24"/>
           <w:lang w:eastAsia="id-ID"/>
         </w:rPr>
-        <w:t xml:space="preserve"> </w:t>
-      </w:r>
-      <w:proofErr w:type="gramStart"/>
+        <w:t xml:space="preserve">tepat untuk terus meningkatkan </w:t>
+      </w:r>
       <w:r>
         <w:rPr>
           <w:rFonts w:eastAsia="Times New Roman"/>
@@ -1018,7 +1598,7 @@
           <w:szCs w:val="24"/>
           <w:lang w:eastAsia="id-ID"/>
         </w:rPr>
-        <w:t xml:space="preserve">Aplikasi ini juga dapat membantu pemilik usaha laundry dalam mengawasi operasional sehari-hari dan memberikan laporan yang diingkan secara efektif dan efisien sehingga dapat diambil keputusan yang </w:t>
+        <w:t>pendapatan usaha laundry tersebut</w:t>
       </w:r>
       <w:r>
         <w:rPr>
@@ -1027,27 +1607,8 @@
           <w:szCs w:val="24"/>
           <w:lang w:eastAsia="id-ID"/>
         </w:rPr>
-        <w:t xml:space="preserve">tepat untuk terus meningkatkan </w:t>
-      </w:r>
-      <w:r>
-        <w:rPr>
-          <w:rFonts w:eastAsia="Times New Roman"/>
-          <w:color w:val="000000"/>
-          <w:szCs w:val="24"/>
-          <w:lang w:eastAsia="id-ID"/>
-        </w:rPr>
-        <w:t>pendapatan usaha laundry tersebut</w:t>
-      </w:r>
-      <w:r>
-        <w:rPr>
-          <w:rFonts w:eastAsia="Times New Roman"/>
-          <w:color w:val="000000"/>
-          <w:szCs w:val="24"/>
-          <w:lang w:eastAsia="id-ID"/>
-        </w:rPr>
         <w:t>.</w:t>
       </w:r>
-      <w:proofErr w:type="gramEnd"/>
       <w:r>
         <w:rPr>
           <w:rFonts w:eastAsia="Times New Roman"/>
@@ -1082,19 +1643,11 @@
           <w:szCs w:val="24"/>
         </w:rPr>
       </w:pPr>
-      <w:proofErr w:type="gramStart"/>
       <w:r>
         <w:rPr>
           <w:szCs w:val="24"/>
         </w:rPr>
-        <w:t>Pada proposal ini, ruang lingkup aplikasi meliputi deskripsi sistem, batasan sistem dan spesifikasi program.</w:t>
-      </w:r>
-      <w:proofErr w:type="gramEnd"/>
-      <w:r>
-        <w:rPr>
-          <w:szCs w:val="24"/>
-        </w:rPr>
-        <w:t xml:space="preserve"> Adapun penjelasannya adalah sebagai berikut:</w:t>
+        <w:t>Pada proposal ini, ruang lingkup aplikasi meliputi deskripsi sistem, batasan sistem dan spesifikasi program. Adapun penjelasannya adalah sebagai berikut:</w:t>
       </w:r>
     </w:p>
     <w:p>
@@ -1134,109 +1687,67 @@
         <w:rPr>
           <w:szCs w:val="24"/>
         </w:rPr>
-        <w:t xml:space="preserve">cang program aplikasi yang </w:t>
-      </w:r>
-      <w:proofErr w:type="gramStart"/>
+        <w:t xml:space="preserve">cang program aplikasi yang akan digunakan, penulis </w:t>
+      </w:r>
       <w:r>
         <w:rPr>
           <w:szCs w:val="24"/>
         </w:rPr>
-        <w:t>akan</w:t>
-      </w:r>
-      <w:proofErr w:type="gramEnd"/>
+        <w:t>menggunakan metode pendekatan dan pengembangan sist</w:t>
+      </w:r>
       <w:r>
         <w:rPr>
           <w:szCs w:val="24"/>
         </w:rPr>
-        <w:t xml:space="preserve"> digunakan, penulis </w:t>
+        <w:t>em seperti desain, implementasi</w:t>
       </w:r>
       <w:r>
         <w:rPr>
           <w:szCs w:val="24"/>
         </w:rPr>
-        <w:t>menggunakan metode pendekatan dan pengembangan sist</w:t>
+        <w:t xml:space="preserve"> dan pemeliharaan serta menggunakan alat bantu analisis seperti DFD, </w:t>
       </w:r>
       <w:r>
         <w:rPr>
           <w:szCs w:val="24"/>
         </w:rPr>
-        <w:t>em seperti desain, implementasi</w:t>
+        <w:t>ERD dan relasi tabel</w:t>
       </w:r>
       <w:r>
         <w:rPr>
           <w:szCs w:val="24"/>
         </w:rPr>
-        <w:t xml:space="preserve"> dan pemeliharaan serta menggunakan alat bantu analisis seperti DFD, </w:t>
+        <w:t xml:space="preserve">. Implementasi perangkat lunak yang digunakan yaitu </w:t>
       </w:r>
       <w:r>
         <w:rPr>
           <w:szCs w:val="24"/>
         </w:rPr>
-        <w:t>ERD dan relasi tabel</w:t>
+        <w:t>Visual Basic</w:t>
       </w:r>
       <w:r>
         <w:rPr>
           <w:szCs w:val="24"/>
         </w:rPr>
-        <w:t xml:space="preserve">. </w:t>
-      </w:r>
-      <w:proofErr w:type="gramStart"/>
+        <w:t xml:space="preserve"> karena menyediakan fasilitas-fasilitas yang memadai dan mudah untuk membuat suatu program aplikasi. Sementara </w:t>
+      </w:r>
       <w:r>
         <w:rPr>
           <w:szCs w:val="24"/>
         </w:rPr>
-        <w:t xml:space="preserve">Implementasi perangkat lunak yang digunakan yaitu </w:t>
+        <w:t>Oracle 11g</w:t>
       </w:r>
       <w:r>
         <w:rPr>
           <w:szCs w:val="24"/>
         </w:rPr>
-        <w:t>Visual Basic</w:t>
+        <w:t xml:space="preserve"> digunakan sebagai basisdata dengan keunggulan diantaranya dapat menangani databas</w:t>
       </w:r>
       <w:r>
         <w:rPr>
           <w:szCs w:val="24"/>
         </w:rPr>
-        <w:t xml:space="preserve"> karena menyediakan fasilitas-fasilitas yang memadai dan mudah untuk membuat suatu program aplikasi.</w:t>
-      </w:r>
-      <w:proofErr w:type="gramEnd"/>
-      <w:r>
-        <w:rPr>
-          <w:szCs w:val="24"/>
-        </w:rPr>
-        <w:t xml:space="preserve"> </w:t>
-      </w:r>
-      <w:proofErr w:type="gramStart"/>
-      <w:r>
-        <w:rPr>
-          <w:szCs w:val="24"/>
-        </w:rPr>
-        <w:t xml:space="preserve">Sementara </w:t>
-      </w:r>
-      <w:r>
-        <w:rPr>
-          <w:szCs w:val="24"/>
-        </w:rPr>
-        <w:t>Oracle 11g</w:t>
-      </w:r>
-      <w:r>
-        <w:rPr>
-          <w:szCs w:val="24"/>
-        </w:rPr>
-        <w:t xml:space="preserve"> digunakan sebagai basisdata dengan keunggulan diantaranya dapat menangani databas</w:t>
-      </w:r>
-      <w:r>
-        <w:rPr>
-          <w:szCs w:val="24"/>
-        </w:rPr>
-        <w:t>e, agar mempermudah pengguna.</w:t>
-      </w:r>
-      <w:proofErr w:type="gramEnd"/>
-      <w:r>
-        <w:rPr>
-          <w:szCs w:val="24"/>
-        </w:rPr>
-        <w:t xml:space="preserve"> Sedangkan Crystal Report digunakan untuk laporan karena hasil import yang didukung oleh banyak program.</w:t>
+        <w:t>e, agar mempermudah pengguna. Sedangkan Crystal Report digunakan untuk laporan karena hasil import yang didukung oleh banyak program.</w:t>
       </w:r>
     </w:p>
     <w:p>
@@ -1281,28 +1792,12 @@
           <w:szCs w:val="24"/>
         </w:rPr>
       </w:pPr>
-      <w:proofErr w:type="gramStart"/>
       <w:r>
         <w:rPr>
           <w:szCs w:val="24"/>
         </w:rPr>
-        <w:t>Pemilik usaha laundry.</w:t>
-      </w:r>
-      <w:proofErr w:type="gramEnd"/>
-      <w:r>
-        <w:rPr>
-          <w:szCs w:val="24"/>
-        </w:rPr>
-        <w:t xml:space="preserve"> </w:t>
-      </w:r>
-      <w:proofErr w:type="gramStart"/>
-      <w:r>
-        <w:rPr>
-          <w:szCs w:val="24"/>
-        </w:rPr>
-        <w:t>Dapat menangani user, stok dan juga laporan.</w:t>
-      </w:r>
-      <w:proofErr w:type="gramEnd"/>
+        <w:t>Pemilik usaha laundry. Dapat menangani user, stok dan juga laporan.</w:t>
+      </w:r>
     </w:p>
     <w:p>
       <w:pPr>
@@ -1331,28 +1826,12 @@
           <w:szCs w:val="24"/>
         </w:rPr>
       </w:pPr>
-      <w:proofErr w:type="gramStart"/>
       <w:r>
         <w:rPr>
           <w:szCs w:val="24"/>
         </w:rPr>
-        <w:t>Pegawai laundry.</w:t>
-      </w:r>
-      <w:proofErr w:type="gramEnd"/>
-      <w:r>
-        <w:rPr>
-          <w:szCs w:val="24"/>
-        </w:rPr>
-        <w:t xml:space="preserve"> </w:t>
-      </w:r>
-      <w:proofErr w:type="gramStart"/>
-      <w:r>
-        <w:rPr>
-          <w:szCs w:val="24"/>
-        </w:rPr>
-        <w:t>Hanya dapat melakukan transaksi cuci, ambil cucian dan pendaftaran member baru.</w:t>
-      </w:r>
-      <w:proofErr w:type="gramEnd"/>
+        <w:t>Pegawai laundry. Hanya dapat melakukan transaksi cuci, ambil cucian dan pendaftaran member baru.</w:t>
+      </w:r>
     </w:p>
     <w:p>
       <w:pPr>
@@ -1385,49 +1864,7 @@
         <w:rPr>
           <w:szCs w:val="24"/>
         </w:rPr>
-        <w:t xml:space="preserve">Pada saat pelanggan datang, pegawai </w:t>
-      </w:r>
-      <w:proofErr w:type="gramStart"/>
-      <w:r>
-        <w:rPr>
-          <w:szCs w:val="24"/>
-        </w:rPr>
-        <w:t>akan  memasukan</w:t>
-      </w:r>
-      <w:proofErr w:type="gramEnd"/>
-      <w:r>
-        <w:rPr>
-          <w:szCs w:val="24"/>
-        </w:rPr>
-        <w:t xml:space="preserve"> data pelanggan yang dikatagorikan menjadi member dan non-member. </w:t>
-      </w:r>
-      <w:proofErr w:type="gramStart"/>
-      <w:r>
-        <w:rPr>
-          <w:szCs w:val="24"/>
-        </w:rPr>
-        <w:t>Pelanggan baru pun dapat mendaftarkan menjadi member.</w:t>
-      </w:r>
-      <w:proofErr w:type="gramEnd"/>
-      <w:r>
-        <w:rPr>
-          <w:szCs w:val="24"/>
-        </w:rPr>
-        <w:t xml:space="preserve"> Pelanggan yang menjadi member </w:t>
-      </w:r>
-      <w:proofErr w:type="gramStart"/>
-      <w:r>
-        <w:rPr>
-          <w:szCs w:val="24"/>
-        </w:rPr>
-        <w:t>akan</w:t>
-      </w:r>
-      <w:proofErr w:type="gramEnd"/>
-      <w:r>
-        <w:rPr>
-          <w:szCs w:val="24"/>
-        </w:rPr>
-        <w:t xml:space="preserve"> mendapat promo pada saat </w:t>
+        <w:t xml:space="preserve">Pada saat pelanggan datang, pegawai akan  memasukan data pelanggan yang dikatagorikan menjadi member dan non-member. Pelanggan baru pun dapat mendaftarkan menjadi member. Pelanggan yang menjadi member akan mendapat promo pada saat </w:t>
       </w:r>
       <w:r>
         <w:rPr>
@@ -1440,49 +1877,7 @@
         <w:rPr>
           <w:szCs w:val="24"/>
         </w:rPr>
-        <w:t xml:space="preserve"> tertentu. Kemudian pelanggan </w:t>
-      </w:r>
-      <w:proofErr w:type="gramStart"/>
-      <w:r>
-        <w:rPr>
-          <w:szCs w:val="24"/>
-        </w:rPr>
-        <w:t>akan  menimbang</w:t>
-      </w:r>
-      <w:proofErr w:type="gramEnd"/>
-      <w:r>
-        <w:rPr>
-          <w:szCs w:val="24"/>
-        </w:rPr>
-        <w:t xml:space="preserve"> berat pakaian yang akan di cuci dan pelanggan akan memilih pewangi yang akan dipakai. Berat cucian pelanggan dan pewangi yang digunakan </w:t>
-      </w:r>
-      <w:proofErr w:type="gramStart"/>
-      <w:r>
-        <w:rPr>
-          <w:szCs w:val="24"/>
-        </w:rPr>
-        <w:t>akan</w:t>
-      </w:r>
-      <w:proofErr w:type="gramEnd"/>
-      <w:r>
-        <w:rPr>
-          <w:szCs w:val="24"/>
-        </w:rPr>
-        <w:t xml:space="preserve"> dimasukan dalam sistem dan program akan melakukan penghitungan biaya yang dikenakan terhadap pakaian pelanggan. Pelanggan dapat membayar total biaya, dapat juga membayar uang muka, </w:t>
-      </w:r>
-      <w:proofErr w:type="gramStart"/>
-      <w:r>
-        <w:rPr>
-          <w:szCs w:val="24"/>
-        </w:rPr>
-        <w:t>atau</w:t>
-      </w:r>
-      <w:proofErr w:type="gramEnd"/>
-      <w:r>
-        <w:rPr>
-          <w:szCs w:val="24"/>
-        </w:rPr>
-        <w:t xml:space="preserve"> membayar total biaya pada saat pengambilan.</w:t>
+        <w:t xml:space="preserve"> tertentu. Kemudian pelanggan akan  menimbang berat pakaian yang akan di cuci dan pelanggan akan memilih pewangi yang akan dipakai. Berat cucian pelanggan dan pewangi yang digunakan akan dimasukan dalam sistem dan program akan melakukan penghitungan biaya yang dikenakan terhadap pakaian pelanggan. Pelanggan dapat membayar total biaya, dapat juga membayar uang muka, atau membayar total biaya pada saat pengambilan.</w:t>
       </w:r>
     </w:p>
     <w:p>
@@ -1497,75 +1892,19 @@
         <w:rPr>
           <w:szCs w:val="24"/>
         </w:rPr>
-        <w:t xml:space="preserve">Kemudian pelanggan </w:t>
-      </w:r>
-      <w:proofErr w:type="gramStart"/>
+        <w:t xml:space="preserve">Kemudian pelanggan akan memilih kategori dari jenis cuci yang ada, dari “cuci basah”, “cuci kering” dan “cuci setrika”. </w:t>
+      </w:r>
       <w:r>
         <w:rPr>
           <w:szCs w:val="24"/>
         </w:rPr>
-        <w:t>akan</w:t>
-      </w:r>
-      <w:proofErr w:type="gramEnd"/>
+        <w:t xml:space="preserve">Pelanggan akan diberikan tanda terima sebagai bukti untuk digunakan pada saat pengambilan. Dalam tanda terima terdapat nomer nota, total biaya, dan </w:t>
+      </w:r>
       <w:r>
         <w:rPr>
           <w:szCs w:val="24"/>
         </w:rPr>
-        <w:t xml:space="preserve"> memilih kategori dari jenis cuci yang ada, dari “cuci basah”, “cuci kering” dan “cuci setrika”. </w:t>
-      </w:r>
-      <w:r>
-        <w:rPr>
-          <w:szCs w:val="24"/>
-        </w:rPr>
-        <w:t xml:space="preserve">Pelanggan </w:t>
-      </w:r>
-      <w:proofErr w:type="gramStart"/>
-      <w:r>
-        <w:rPr>
-          <w:szCs w:val="24"/>
-        </w:rPr>
-        <w:t>akan</w:t>
-      </w:r>
-      <w:proofErr w:type="gramEnd"/>
-      <w:r>
-        <w:rPr>
-          <w:szCs w:val="24"/>
-        </w:rPr>
-        <w:t xml:space="preserve"> diberikan tanda terima sebagai bukti untuk digunakan pada saat pengambilan. </w:t>
-      </w:r>
-      <w:proofErr w:type="gramStart"/>
-      <w:r>
-        <w:rPr>
-          <w:szCs w:val="24"/>
-        </w:rPr>
-        <w:t xml:space="preserve">Dalam tanda terima terdapat nomer nota, total biaya, dan </w:t>
-      </w:r>
-      <w:r>
-        <w:rPr>
-          <w:szCs w:val="24"/>
-        </w:rPr>
-        <w:t>tanggal pengambilan.</w:t>
-      </w:r>
-      <w:proofErr w:type="gramEnd"/>
-      <w:r>
-        <w:rPr>
-          <w:szCs w:val="24"/>
-        </w:rPr>
-        <w:t xml:space="preserve"> Cucian pelanggan </w:t>
-      </w:r>
-      <w:proofErr w:type="gramStart"/>
-      <w:r>
-        <w:rPr>
-          <w:szCs w:val="24"/>
-        </w:rPr>
-        <w:t>akan</w:t>
-      </w:r>
-      <w:proofErr w:type="gramEnd"/>
-      <w:r>
-        <w:rPr>
-          <w:szCs w:val="24"/>
-        </w:rPr>
-        <w:t xml:space="preserve"> akan dikirim pada waktu tertentu ke pusat pencucian.</w:t>
+        <w:t>tanggal pengambilan. Cucian pelanggan akan akan dikirim pada waktu tertentu ke pusat pencucian.</w:t>
       </w:r>
     </w:p>
     <w:p>
@@ -1580,63 +1919,7 @@
         <w:rPr>
           <w:szCs w:val="24"/>
         </w:rPr>
-        <w:t xml:space="preserve">Pada saat cucian pelanggan dikirim ke pusat pegawai </w:t>
-      </w:r>
-      <w:proofErr w:type="gramStart"/>
-      <w:r>
-        <w:rPr>
-          <w:szCs w:val="24"/>
-        </w:rPr>
-        <w:t>akan</w:t>
-      </w:r>
-      <w:proofErr w:type="gramEnd"/>
-      <w:r>
-        <w:rPr>
-          <w:szCs w:val="24"/>
-        </w:rPr>
-        <w:t xml:space="preserve"> mencetak surat jalan untuk semua cucian yang akan dibawa oleh kurir. Dalam </w:t>
-      </w:r>
-      <w:proofErr w:type="gramStart"/>
-      <w:r>
-        <w:rPr>
-          <w:szCs w:val="24"/>
-        </w:rPr>
-        <w:t>surat</w:t>
-      </w:r>
-      <w:proofErr w:type="gramEnd"/>
-      <w:r>
-        <w:rPr>
-          <w:szCs w:val="24"/>
-        </w:rPr>
-        <w:t xml:space="preserve"> jalan terdapat daftar cucian para pelanggan, agar tidak salah pengerjaan setiap kantong pelanggan akan dibeli label. Setelah sampai pusat, oleh pegawai pusat </w:t>
-      </w:r>
-      <w:proofErr w:type="gramStart"/>
-      <w:r>
-        <w:rPr>
-          <w:szCs w:val="24"/>
-        </w:rPr>
-        <w:t>akan</w:t>
-      </w:r>
-      <w:proofErr w:type="gramEnd"/>
-      <w:r>
-        <w:rPr>
-          <w:szCs w:val="24"/>
-        </w:rPr>
-        <w:t xml:space="preserve"> diperiksa kantong cucian yang datang dengan surat jalan. Jika telah lengkap maka pegawai pusat </w:t>
-      </w:r>
-      <w:proofErr w:type="gramStart"/>
-      <w:r>
-        <w:rPr>
-          <w:szCs w:val="24"/>
-        </w:rPr>
-        <w:t>akan</w:t>
-      </w:r>
-      <w:proofErr w:type="gramEnd"/>
-      <w:r>
-        <w:rPr>
-          <w:szCs w:val="24"/>
-        </w:rPr>
-        <w:t xml:space="preserve"> memberikan tanda tangan dan stempel pada kolom yang tersedia pada surat jalan. </w:t>
+        <w:t xml:space="preserve">Pada saat cucian pelanggan dikirim ke pusat pegawai akan mencetak surat jalan untuk semua cucian yang akan dibawa oleh kurir. Dalam surat jalan terdapat daftar cucian para pelanggan, agar tidak salah pengerjaan setiap kantong pelanggan akan dibeli label. Setelah sampai pusat, oleh pegawai pusat akan diperiksa kantong cucian yang datang dengan surat jalan. Jika telah lengkap maka pegawai pusat akan memberikan tanda tangan dan stempel pada kolom yang tersedia pada surat jalan. </w:t>
       </w:r>
     </w:p>
     <w:p>
@@ -1651,30 +1934,8 @@
         <w:rPr>
           <w:szCs w:val="24"/>
         </w:rPr>
-        <w:t xml:space="preserve">Kemudian pencuci </w:t>
-      </w:r>
-      <w:proofErr w:type="gramStart"/>
-      <w:r>
-        <w:rPr>
-          <w:szCs w:val="24"/>
-        </w:rPr>
-        <w:t>akan</w:t>
-      </w:r>
-      <w:proofErr w:type="gramEnd"/>
-      <w:r>
-        <w:rPr>
-          <w:szCs w:val="24"/>
-        </w:rPr>
-        <w:t xml:space="preserve"> mengerjakan tiap kantong yang ditugaskan pada mereka. Jadi masing-masing kantong memiliki pencuci sendiri yang di tentukan oleh sistem yang disebut penugasan pegawai, agar setiap kantong cucian pelanggan tidak tercampur dengan yang lain. </w:t>
-      </w:r>
-      <w:proofErr w:type="gramStart"/>
-      <w:r>
-        <w:rPr>
-          <w:szCs w:val="24"/>
-        </w:rPr>
-        <w:t>Dan pada setiap kantong cucian terdapat kode mesin agar lebih spesifik pada saat pengerjaan.</w:t>
-      </w:r>
-      <w:proofErr w:type="gramEnd"/>
+        <w:t>Kemudian pencuci akan mengerjakan tiap kantong yang ditugaskan pada mereka. Jadi masing-masing kantong memiliki pencuci sendiri yang di tentukan oleh sistem yang disebut penugasan pegawai, agar setiap kantong cucian pelanggan tidak tercampur dengan yang lain. Dan pada setiap kantong cucian terdapat kode mesin agar lebih spesifik pada saat pengerjaan.</w:t>
+      </w:r>
     </w:p>
     <w:p>
       <w:pPr>
@@ -1688,79 +1949,15 @@
         <w:rPr>
           <w:szCs w:val="24"/>
         </w:rPr>
-        <w:t xml:space="preserve">Setelah cucian selesai </w:t>
-      </w:r>
-      <w:proofErr w:type="gramStart"/>
+        <w:t xml:space="preserve">Setelah cucian selesai akan dikirimkan kembali pada cabang semula dengan menggunakan kurir. Beberapa kantong yang dikirim akan dibuatkan surat jalan yang berisi data dari kantong yang dikirim kecabang yang semula. Kantong cucian yang sudah sampai pada cabang akan diperiksa. Jika daftar pada surat jalan </w:t>
+      </w:r>
       <w:r>
         <w:rPr>
           <w:szCs w:val="24"/>
         </w:rPr>
-        <w:t>akan</w:t>
-      </w:r>
-      <w:proofErr w:type="gramEnd"/>
-      <w:r>
-        <w:rPr>
-          <w:szCs w:val="24"/>
-        </w:rPr>
-        <w:t xml:space="preserve"> dikirimkan kembali pada cabang semula dengan menggunakan kurir. Beberapa kantong yang dikirim </w:t>
-      </w:r>
-      <w:proofErr w:type="gramStart"/>
-      <w:r>
-        <w:rPr>
-          <w:szCs w:val="24"/>
-        </w:rPr>
-        <w:t>akan</w:t>
-      </w:r>
-      <w:proofErr w:type="gramEnd"/>
-      <w:r>
-        <w:rPr>
-          <w:szCs w:val="24"/>
-        </w:rPr>
-        <w:t xml:space="preserve"> dibuatkan surat jalan yang berisi data dari kantong yang dikirim kecabang yang semula. Kantong cucian yang sudah sampai pada cabang </w:t>
-      </w:r>
-      <w:proofErr w:type="gramStart"/>
-      <w:r>
-        <w:rPr>
-          <w:szCs w:val="24"/>
-        </w:rPr>
-        <w:t>akan</w:t>
-      </w:r>
-      <w:proofErr w:type="gramEnd"/>
-      <w:r>
-        <w:rPr>
-          <w:szCs w:val="24"/>
-        </w:rPr>
-        <w:t xml:space="preserve"> diperiksa. Jika daftar pada </w:t>
-      </w:r>
-      <w:proofErr w:type="gramStart"/>
-      <w:r>
-        <w:rPr>
-          <w:szCs w:val="24"/>
-        </w:rPr>
-        <w:t>surat</w:t>
-      </w:r>
-      <w:proofErr w:type="gramEnd"/>
-      <w:r>
-        <w:rPr>
-          <w:szCs w:val="24"/>
-        </w:rPr>
-        <w:t xml:space="preserve"> jalan </w:t>
-      </w:r>
-      <w:r>
-        <w:rPr>
-          <w:szCs w:val="24"/>
-        </w:rPr>
         <w:lastRenderedPageBreak/>
-        <w:t xml:space="preserve">dan kantong yang dibawa kurir sama, maka pegawai cabang akan memberikan tanda tangan dan stempel. </w:t>
-      </w:r>
-      <w:proofErr w:type="gramStart"/>
-      <w:r>
-        <w:rPr>
-          <w:szCs w:val="24"/>
-        </w:rPr>
-        <w:t>Kemudian pelanggan dapat mengambil cucian pada waktu yang ditentukan dengan menunjukan tanda terima dan menyelesaikan pembayaran jika masih ada pembayaran yang belum terselesaikan.</w:t>
-      </w:r>
-      <w:proofErr w:type="gramEnd"/>
+        <w:t>dan kantong yang dibawa kurir sama, maka pegawai cabang akan memberikan tanda tangan dan stempel. Kemudian pelanggan dapat mengambil cucian pada waktu yang ditentukan dengan menunjukan tanda terima dan menyelesaikan pembayaran jika masih ada pembayaran yang belum terselesaikan.</w:t>
+      </w:r>
     </w:p>
     <w:p>
       <w:pPr>
@@ -1774,77 +1971,7 @@
         <w:rPr>
           <w:szCs w:val="24"/>
         </w:rPr>
-        <w:t xml:space="preserve">Stok barang habis pakai, seperti detergen, pewangi dan lain-lain </w:t>
-      </w:r>
-      <w:proofErr w:type="gramStart"/>
-      <w:r>
-        <w:rPr>
-          <w:szCs w:val="24"/>
-        </w:rPr>
-        <w:t>akan</w:t>
-      </w:r>
-      <w:proofErr w:type="gramEnd"/>
-      <w:r>
-        <w:rPr>
-          <w:szCs w:val="24"/>
-        </w:rPr>
-        <w:t xml:space="preserve"> selalu diupdate oleh pegawai. Ketika stok barang </w:t>
-      </w:r>
-      <w:proofErr w:type="gramStart"/>
-      <w:r>
-        <w:rPr>
-          <w:szCs w:val="24"/>
-        </w:rPr>
-        <w:t>akan</w:t>
-      </w:r>
-      <w:proofErr w:type="gramEnd"/>
-      <w:r>
-        <w:rPr>
-          <w:szCs w:val="24"/>
-        </w:rPr>
-        <w:t xml:space="preserve"> habis sesuai data program, maka program akan memberi peringatan kepada pegawai agar membeli stok. Sehingga tidak </w:t>
-      </w:r>
-      <w:proofErr w:type="gramStart"/>
-      <w:r>
-        <w:rPr>
-          <w:szCs w:val="24"/>
-        </w:rPr>
-        <w:t>akan</w:t>
-      </w:r>
-      <w:proofErr w:type="gramEnd"/>
-      <w:r>
-        <w:rPr>
-          <w:szCs w:val="24"/>
-        </w:rPr>
-        <w:t xml:space="preserve"> mengalami kekurangan stok yang akan menghambat pekerjaan. </w:t>
-      </w:r>
-      <w:proofErr w:type="gramStart"/>
-      <w:r>
-        <w:rPr>
-          <w:szCs w:val="24"/>
-        </w:rPr>
-        <w:t>Program juga menyimpan data mesin yang digunakan.</w:t>
-      </w:r>
-      <w:proofErr w:type="gramEnd"/>
-      <w:r>
-        <w:rPr>
-          <w:szCs w:val="24"/>
-        </w:rPr>
-        <w:t xml:space="preserve"> Dan program </w:t>
-      </w:r>
-      <w:proofErr w:type="gramStart"/>
-      <w:r>
-        <w:rPr>
-          <w:szCs w:val="24"/>
-        </w:rPr>
-        <w:t>akan</w:t>
-      </w:r>
-      <w:proofErr w:type="gramEnd"/>
-      <w:r>
-        <w:rPr>
-          <w:szCs w:val="24"/>
-        </w:rPr>
-        <w:t xml:space="preserve"> menyimpan data perbaikan, sehingga dapat diketahui keadaan mesin tersebut.</w:t>
+        <w:t>Stok barang habis pakai, seperti detergen, pewangi dan lain-lain akan selalu diupdate oleh pegawai. Ketika stok barang akan habis sesuai data program, maka program akan memberi peringatan kepada pegawai agar membeli stok. Sehingga tidak akan mengalami kekurangan stok yang akan menghambat pekerjaan. Program juga menyimpan data mesin yang digunakan. Dan program akan menyimpan data perbaikan, sehingga dapat diketahui keadaan mesin tersebut.</w:t>
       </w:r>
     </w:p>
     <w:p/>
@@ -1866,29 +1993,8 @@
         <w:ind w:firstLine="567"/>
       </w:pPr>
       <w:r>
-        <w:t xml:space="preserve">Subbab ini </w:t>
-      </w:r>
-      <w:proofErr w:type="gramStart"/>
-      <w:r>
-        <w:t>akan</w:t>
-      </w:r>
-      <w:proofErr w:type="gramEnd"/>
-      <w:r>
-        <w:t xml:space="preserve"> menjelaskan tentang fitur yang terdapat pada sistem aplikasi ini. Fitur yang </w:t>
-      </w:r>
-      <w:proofErr w:type="gramStart"/>
-      <w:r>
-        <w:t>akan</w:t>
-      </w:r>
-      <w:proofErr w:type="gramEnd"/>
-      <w:r>
-        <w:t xml:space="preserve"> dibahas pada sistem aplikasi ini meliputi pusat dan cabang. Berikut fitur dari sistem aplikasi </w:t>
-      </w:r>
-      <w:proofErr w:type="gramStart"/>
-      <w:r>
-        <w:t>ini :</w:t>
-      </w:r>
-      <w:proofErr w:type="gramEnd"/>
+        <w:t>Subbab ini akan menjelaskan tentang fitur yang terdapat pada sistem aplikasi ini. Fitur yang akan dibahas pada sistem aplikasi ini meliputi pusat dan cabang. Berikut fitur dari sistem aplikasi ini :</w:t>
+      </w:r>
     </w:p>
     <w:p>
       <w:pPr>
@@ -1904,21 +2010,8 @@
     </w:p>
     <w:p>
       <w:r>
-        <w:t xml:space="preserve">Berisi tentang data diri pegawai yang meliputi </w:t>
-      </w:r>
-      <w:proofErr w:type="gramStart"/>
-      <w:r>
-        <w:t>nama</w:t>
-      </w:r>
-      <w:proofErr w:type="gramEnd"/>
-      <w:r>
-        <w:t xml:space="preserve">, alamat, telepon, jabatan, dan tanggal masuk. </w:t>
-      </w:r>
-      <w:proofErr w:type="gramStart"/>
-      <w:r>
-        <w:t>Sehingga program dapat menggunakan untuk keperluan tertentu.</w:t>
-      </w:r>
-      <w:proofErr w:type="gramEnd"/>
+        <w:t>Berisi tentang data diri pegawai yang meliputi nama, alamat, telepon, jabatan, dan tanggal masuk. Sehingga program dapat menggunakan untuk keperluan tertentu.</w:t>
+      </w:r>
     </w:p>
     <w:p>
       <w:pPr>
@@ -1933,21 +2026,8 @@
       </w:r>
     </w:p>
     <w:p>
-      <w:proofErr w:type="gramStart"/>
-      <w:r>
-        <w:t>Berisi tentang data diri pelanggan yang sudah menjadi member.</w:t>
-      </w:r>
-      <w:proofErr w:type="gramEnd"/>
-      <w:r>
-        <w:t xml:space="preserve"> Member yang terdaftar </w:t>
-      </w:r>
-      <w:proofErr w:type="gramStart"/>
-      <w:r>
-        <w:t>akan</w:t>
-      </w:r>
-      <w:proofErr w:type="gramEnd"/>
-      <w:r>
-        <w:t xml:space="preserve"> mendapatkan promo pada event tertentu.</w:t>
+      <w:r>
+        <w:t>Berisi tentang data diri pelanggan yang sudah menjadi member. Member yang terdaftar akan mendapatkan promo pada event tertentu.</w:t>
       </w:r>
     </w:p>
     <w:p>
@@ -1964,19 +2044,7 @@
     </w:p>
     <w:p>
       <w:r>
-        <w:t xml:space="preserve">Pelanggan yang memaksukan pakaian </w:t>
-      </w:r>
-      <w:proofErr w:type="gramStart"/>
-      <w:r>
-        <w:t>akan</w:t>
-      </w:r>
-      <w:proofErr w:type="gramEnd"/>
-      <w:r>
-        <w:t xml:space="preserve"> diberikan tanda terima. </w:t>
-      </w:r>
-      <w:proofErr w:type="gramStart"/>
-      <w:r>
-        <w:t xml:space="preserve">Pada tanda terima terdapat </w:t>
+        <w:t xml:space="preserve">Pelanggan yang memaksukan pakaian akan diberikan tanda terima. Pada tanda terima terdapat </w:t>
       </w:r>
       <w:r>
         <w:rPr>
@@ -1985,17 +2053,8 @@
         <w:t>nomer nota, t</w:t>
       </w:r>
       <w:r>
-        <w:t>otal biaya, dan tanggal pengambilan.</w:t>
-      </w:r>
-      <w:proofErr w:type="gramEnd"/>
-      <w:r>
-        <w:t xml:space="preserve"> </w:t>
-      </w:r>
-      <w:proofErr w:type="gramStart"/>
-      <w:r>
-        <w:t>Dan tanda terima digunakan untuk bukti pada saat pengambilan Cucian.</w:t>
-      </w:r>
-      <w:proofErr w:type="gramEnd"/>
+        <w:t>otal biaya, dan tanggal pengambilan. Dan tanda terima digunakan untuk bukti pada saat pengambilan Cucian.</w:t>
+      </w:r>
     </w:p>
     <w:p>
       <w:pPr>
@@ -2014,19 +2073,9 @@
         <w:pStyle w:val="ListParagraph"/>
         <w:ind w:left="0"/>
       </w:pPr>
-      <w:proofErr w:type="gramStart"/>
-      <w:r>
-        <w:t>Berupa nota yang dicetak pada saat pelanggan mengambil barang.</w:t>
-      </w:r>
-      <w:proofErr w:type="gramEnd"/>
-      <w:r>
-        <w:t xml:space="preserve"> </w:t>
-      </w:r>
-      <w:proofErr w:type="gramStart"/>
-      <w:r>
-        <w:t>Nota dicetak bedasarkan tanda terima yang di berikan pelanggan.</w:t>
-      </w:r>
-      <w:proofErr w:type="gramEnd"/>
+      <w:r>
+        <w:t>Berupa nota yang dicetak pada saat pelanggan mengambil barang. Nota dicetak bedasarkan tanda terima yang di berikan pelanggan.</w:t>
+      </w:r>
     </w:p>
     <w:p>
       <w:pPr>
@@ -2059,23 +2108,7 @@
         <w:ind w:left="0"/>
       </w:pPr>
       <w:r>
-        <w:t xml:space="preserve">Master </w:t>
-      </w:r>
-      <w:proofErr w:type="gramStart"/>
-      <w:r>
-        <w:t>ini</w:t>
-      </w:r>
-      <w:proofErr w:type="gramEnd"/>
-      <w:r>
-        <w:t xml:space="preserve"> berisi stok barang yang habis pakai. Master ini berguna untuk mengontrol jumlah stok yang dimiliki, sehingga tidak </w:t>
-      </w:r>
-      <w:proofErr w:type="gramStart"/>
-      <w:r>
-        <w:t>akan</w:t>
-      </w:r>
-      <w:proofErr w:type="gramEnd"/>
-      <w:r>
-        <w:t xml:space="preserve"> kehabisan stok.</w:t>
+        <w:t>Master ini berisi stok barang yang habis pakai. Master ini berguna untuk mengontrol jumlah stok yang dimiliki, sehingga tidak akan kehabisan stok.</w:t>
       </w:r>
     </w:p>
     <w:p>
@@ -2095,19 +2128,9 @@
         <w:pStyle w:val="ListParagraph"/>
         <w:ind w:left="0"/>
       </w:pPr>
-      <w:proofErr w:type="gramStart"/>
-      <w:r>
-        <w:t>Merupakan alat yang digunakan kurir yang mengantar pakaian ke atau dari cabang.</w:t>
-      </w:r>
-      <w:proofErr w:type="gramEnd"/>
-      <w:r>
-        <w:t xml:space="preserve"> </w:t>
-      </w:r>
-      <w:proofErr w:type="gramStart"/>
-      <w:r>
-        <w:t>Surat jalan berisikan semua data kantong yang dibawa oleh kurir.</w:t>
-      </w:r>
-      <w:proofErr w:type="gramEnd"/>
+      <w:r>
+        <w:t>Merupakan alat yang digunakan kurir yang mengantar pakaian ke atau dari cabang. Surat jalan berisikan semua data kantong yang dibawa oleh kurir.</w:t>
+      </w:r>
     </w:p>
     <w:p>
       <w:pPr>
@@ -2126,27 +2149,9 @@
         <w:pStyle w:val="ListParagraph"/>
         <w:ind w:left="0"/>
       </w:pPr>
-      <w:proofErr w:type="gramStart"/>
-      <w:r>
-        <w:t>Berisi tentang data mesin yang ada.</w:t>
-      </w:r>
-      <w:proofErr w:type="gramEnd"/>
-      <w:r>
-        <w:t xml:space="preserve"> </w:t>
-      </w:r>
-      <w:proofErr w:type="gramStart"/>
-      <w:r>
-        <w:t>Dan juga berguna untuk menyimpan data perawatan atau service mesin.</w:t>
-      </w:r>
-      <w:proofErr w:type="gramEnd"/>
-      <w:r>
-        <w:t xml:space="preserve"> </w:t>
-      </w:r>
-      <w:proofErr w:type="gramStart"/>
-      <w:r>
-        <w:t>Sehingga dapat mengetahui riwayat dari mesin tersebut.</w:t>
-      </w:r>
-      <w:proofErr w:type="gramEnd"/>
+      <w:r>
+        <w:t>Berisi tentang data mesin yang ada. Dan juga berguna untuk menyimpan data perawatan atau service mesin. Sehingga dapat mengetahui riwayat dari mesin tersebut.</w:t>
+      </w:r>
     </w:p>
     <w:p>
       <w:pPr>
@@ -2165,21 +2170,8 @@
         <w:pStyle w:val="ListParagraph"/>
         <w:ind w:left="0"/>
       </w:pPr>
-      <w:proofErr w:type="gramStart"/>
-      <w:r>
-        <w:t>Untuk memberikan tugas yang lebih spesifik kepada pegawai yang mengerjakan pencucian.</w:t>
-      </w:r>
-      <w:proofErr w:type="gramEnd"/>
-      <w:r>
-        <w:t xml:space="preserve"> Sehingga pakaian pelanggan tidak </w:t>
-      </w:r>
-      <w:proofErr w:type="gramStart"/>
-      <w:r>
-        <w:t>akan</w:t>
-      </w:r>
-      <w:proofErr w:type="gramEnd"/>
-      <w:r>
-        <w:t xml:space="preserve"> tercampur dengan pelanggan yang lain.</w:t>
+      <w:r>
+        <w:t>Untuk memberikan tugas yang lebih spesifik kepada pegawai yang mengerjakan pencucian. Sehingga pakaian pelanggan tidak akan tercampur dengan pelanggan yang lain.</w:t>
       </w:r>
     </w:p>
     <w:p>
@@ -2199,11 +2191,9 @@
         <w:pStyle w:val="ListParagraph"/>
         <w:ind w:left="0"/>
       </w:pPr>
-      <w:proofErr w:type="gramStart"/>
       <w:r>
         <w:t>Fitur ini diperuntukan untuk pelanggan yang sudah terdaftar sebagai member.</w:t>
       </w:r>
-      <w:proofErr w:type="gramEnd"/>
     </w:p>
     <w:p>
       <w:pPr>
@@ -2235,19 +2225,9 @@
         <w:pStyle w:val="ListParagraph"/>
         <w:ind w:left="0"/>
       </w:pPr>
-      <w:proofErr w:type="gramStart"/>
-      <w:r>
-        <w:t>Laporan ini berisi tentang data transaksi yang sudah selesai.</w:t>
-      </w:r>
-      <w:proofErr w:type="gramEnd"/>
-      <w:r>
-        <w:t xml:space="preserve"> </w:t>
-      </w:r>
-      <w:proofErr w:type="gramStart"/>
-      <w:r>
-        <w:t>Berguna untuk menghitung laba-rugi pada waktu tertentu.</w:t>
-      </w:r>
-      <w:proofErr w:type="gramEnd"/>
+      <w:r>
+        <w:t>Laporan ini berisi tentang data transaksi yang sudah selesai. Berguna untuk menghitung laba-rugi pada waktu tertentu.</w:t>
+      </w:r>
     </w:p>
     <w:p>
       <w:pPr>
@@ -2267,11 +2247,9 @@
         <w:pStyle w:val="ListParagraph"/>
         <w:ind w:left="0"/>
       </w:pPr>
-      <w:proofErr w:type="gramStart"/>
       <w:r>
         <w:t>Laporan ini berisi tentang data pegawai yang aktif.</w:t>
       </w:r>
-      <w:proofErr w:type="gramEnd"/>
     </w:p>
     <w:p>
       <w:pPr>
@@ -2291,19 +2269,9 @@
         <w:pStyle w:val="ListParagraph"/>
         <w:ind w:left="0"/>
       </w:pPr>
-      <w:proofErr w:type="gramStart"/>
-      <w:r>
-        <w:t>Laporan ini berisi data member.</w:t>
-      </w:r>
-      <w:proofErr w:type="gramEnd"/>
-      <w:r>
-        <w:t xml:space="preserve"> </w:t>
-      </w:r>
-      <w:proofErr w:type="gramStart"/>
-      <w:r>
-        <w:t>Berguna untuk melihat jumlah member pada saat tertentu.</w:t>
-      </w:r>
-      <w:proofErr w:type="gramEnd"/>
+      <w:r>
+        <w:t>Laporan ini berisi data member. Berguna untuk melihat jumlah member pada saat tertentu.</w:t>
+      </w:r>
     </w:p>
     <w:p>
       <w:pPr>
@@ -2323,11 +2291,9 @@
         <w:pStyle w:val="ListParagraph"/>
         <w:ind w:left="0"/>
       </w:pPr>
-      <w:proofErr w:type="gramStart"/>
       <w:r>
         <w:t>Laporan ini berisi data stok barang.</w:t>
       </w:r>
-      <w:proofErr w:type="gramEnd"/>
     </w:p>
     <w:p>
       <w:pPr>
@@ -2347,20 +2313,9 @@
         <w:pStyle w:val="ListParagraph"/>
         <w:ind w:left="0"/>
       </w:pPr>
-      <w:proofErr w:type="gramStart"/>
-      <w:r>
-        <w:t>Laporan ini berisi data mesin.</w:t>
-      </w:r>
-      <w:proofErr w:type="gramEnd"/>
-      <w:r>
-        <w:t xml:space="preserve"> </w:t>
-      </w:r>
-      <w:proofErr w:type="gramStart"/>
-      <w:r>
-        <w:t>Meliputi riwayat perbaikan mesin yang telah dilakukan pada mesin.</w:t>
-      </w:r>
-      <w:bookmarkStart w:id="0" w:name="_GoBack"/>
-      <w:proofErr w:type="gramEnd"/>
+      <w:r>
+        <w:t>Laporan ini berisi data mesin. Meliputi riwayat perbaikan mesin yang telah dilakukan pada mesin.</w:t>
+      </w:r>
     </w:p>
     <w:p>
       <w:pPr>
@@ -2374,7 +2329,6 @@
         <w:t>I</w:t>
       </w:r>
     </w:p>
-    <w:bookmarkEnd w:id="0"/>
     <w:p>
       <w:pPr>
         <w:pStyle w:val="STTSJudulBab"/>
@@ -2400,23 +2354,7 @@
         <w:t>aplikasi laundry</w:t>
       </w:r>
       <w:r>
-        <w:t xml:space="preserve"> yang </w:t>
-      </w:r>
-      <w:proofErr w:type="gramStart"/>
-      <w:r>
-        <w:t>akan</w:t>
-      </w:r>
-      <w:proofErr w:type="gramEnd"/>
-      <w:r>
-        <w:t xml:space="preserve"> dilaksanakan. Pada </w:t>
-      </w:r>
-      <w:proofErr w:type="gramStart"/>
-      <w:r>
-        <w:t>bab</w:t>
-      </w:r>
-      <w:proofErr w:type="gramEnd"/>
-      <w:r>
-        <w:t xml:space="preserve"> ini akan dijelaskan tentang </w:t>
+        <w:t xml:space="preserve"> yang akan dilaksanakan. Pada bab ini akan dijelaskan tentang </w:t>
       </w:r>
       <w:r>
         <w:t>iterasi – iterasi dari testing</w:t>
@@ -2433,28 +2371,12 @@
     </w:p>
     <w:p>
       <w:r>
-        <w:t xml:space="preserve">Modul yang pertama kali dikerjakan adalah modul login, dan didalam modul login terdapat 3 form utama </w:t>
-      </w:r>
-      <w:proofErr w:type="gramStart"/>
-      <w:r>
-        <w:t>yaitu :</w:t>
-      </w:r>
-      <w:proofErr w:type="gramEnd"/>
-      <w:r>
-        <w:t xml:space="preserve"> form login, form register dan form menu utama.</w:t>
-      </w:r>
-    </w:p>
-    <w:p>
-      <w:r>
-        <w:t xml:space="preserve">Iterasi </w:t>
-      </w:r>
-      <w:proofErr w:type="gramStart"/>
-      <w:r>
-        <w:t>Pertama :</w:t>
-      </w:r>
-      <w:proofErr w:type="gramEnd"/>
-      <w:r>
-        <w:t xml:space="preserve"> </w:t>
+        <w:t>Modul yang pertama kali dikerjakan adalah modul login, dan didalam modul login terdapat 3 form utama yaitu : form login, form register dan form menu utama.</w:t>
+      </w:r>
+    </w:p>
+    <w:p>
+      <w:r>
+        <w:t xml:space="preserve">Iterasi Pertama : </w:t>
       </w:r>
     </w:p>
     <w:p/>
@@ -2470,15 +2392,7 @@
         <w:jc w:val="left"/>
       </w:pPr>
       <w:r>
-        <w:t xml:space="preserve">Pada saat program pertama kali dijalankan pegawai </w:t>
-      </w:r>
-      <w:proofErr w:type="gramStart"/>
-      <w:r>
-        <w:t>akan</w:t>
-      </w:r>
-      <w:proofErr w:type="gramEnd"/>
-      <w:r>
-        <w:t xml:space="preserve"> dihadapkan pada form login, yang dimana memasukkan username dan password.</w:t>
+        <w:t>Pada saat program pertama kali dijalankan pegawai akan dihadapkan pada form login, yang dimana memasukkan username dan password.</w:t>
       </w:r>
     </w:p>
     <w:p>
@@ -2497,12 +2411,95 @@
       <w:r>
         <w:rPr>
           <w:noProof/>
+          <w:lang w:val="id-ID" w:eastAsia="id-ID"/>
         </w:rPr>
         <w:drawing>
           <wp:inline distT="0" distB="0" distL="0" distR="0" wp14:anchorId="62C238EF" wp14:editId="500F0523">
             <wp:extent cx="4880344" cy="3359889"/>
             <wp:effectExtent l="0" t="0" r="0" b="0"/>
             <wp:docPr id="8" name="Picture 8"/>
+            <wp:cNvGraphicFramePr>
+              <a:graphicFrameLocks xmlns:a="http://schemas.openxmlformats.org/drawingml/2006/main" noChangeAspect="1"/>
+            </wp:cNvGraphicFramePr>
+            <a:graphic xmlns:a="http://schemas.openxmlformats.org/drawingml/2006/main">
+              <a:graphicData uri="http://schemas.openxmlformats.org/drawingml/2006/picture">
+                <pic:pic xmlns:pic="http://schemas.openxmlformats.org/drawingml/2006/picture">
+                  <pic:nvPicPr>
+                    <pic:cNvPr id="1" name=""/>
+                    <pic:cNvPicPr/>
+                  </pic:nvPicPr>
+                  <pic:blipFill>
+                    <a:blip r:embed="rId13"/>
+                    <a:stretch>
+                      <a:fillRect/>
+                    </a:stretch>
+                  </pic:blipFill>
+                  <pic:spPr>
+                    <a:xfrm>
+                      <a:off x="0" y="0"/>
+                      <a:ext cx="4883882" cy="3362325"/>
+                    </a:xfrm>
+                    <a:prstGeom prst="rect">
+                      <a:avLst/>
+                    </a:prstGeom>
+                  </pic:spPr>
+                </pic:pic>
+              </a:graphicData>
+            </a:graphic>
+          </wp:inline>
+        </w:drawing>
+      </w:r>
+    </w:p>
+    <w:p>
+      <w:pPr>
+        <w:pStyle w:val="ListParagraph"/>
+      </w:pPr>
+    </w:p>
+    <w:p>
+      <w:pPr>
+        <w:pStyle w:val="ListParagraph"/>
+      </w:pPr>
+    </w:p>
+    <w:p>
+      <w:pPr>
+        <w:pStyle w:val="ListParagraph"/>
+      </w:pPr>
+    </w:p>
+    <w:p>
+      <w:pPr>
+        <w:pStyle w:val="ListParagraph"/>
+      </w:pPr>
+    </w:p>
+    <w:p>
+      <w:pPr>
+        <w:pStyle w:val="ListParagraph"/>
+        <w:numPr>
+          <w:ilvl w:val="0"/>
+          <w:numId w:val="50"/>
+        </w:numPr>
+        <w:spacing w:after="160" w:line="259" w:lineRule="auto"/>
+        <w:ind w:left="360"/>
+        <w:jc w:val="left"/>
+      </w:pPr>
+      <w:r>
+        <w:t>Setelah username dan password telah di isi, apabila login berhasil akan muncul message box yang tampak seperti gambar dibawah ini.</w:t>
+      </w:r>
+    </w:p>
+    <w:p>
+      <w:pPr>
+        <w:pStyle w:val="ListParagraph"/>
+        <w:ind w:left="360" w:firstLine="0"/>
+      </w:pPr>
+      <w:r>
+        <w:rPr>
+          <w:noProof/>
+          <w:lang w:val="id-ID" w:eastAsia="id-ID"/>
+        </w:rPr>
+        <w:drawing>
+          <wp:inline distT="0" distB="0" distL="0" distR="0" wp14:anchorId="7BA96467" wp14:editId="2C7DB815">
+            <wp:extent cx="4827181" cy="3228710"/>
+            <wp:effectExtent l="0" t="0" r="0" b="0"/>
+            <wp:docPr id="2" name="Picture 2"/>
             <wp:cNvGraphicFramePr>
               <a:graphicFrameLocks xmlns:a="http://schemas.openxmlformats.org/drawingml/2006/main" noChangeAspect="1"/>
             </wp:cNvGraphicFramePr>
@@ -2522,7 +2519,7 @@
                   <pic:spPr>
                     <a:xfrm>
                       <a:off x="0" y="0"/>
-                      <a:ext cx="4883882" cy="3362325"/>
+                      <a:ext cx="4827578" cy="3228975"/>
                     </a:xfrm>
                     <a:prstGeom prst="rect">
                       <a:avLst/>
@@ -2538,21 +2535,7 @@
     <w:p>
       <w:pPr>
         <w:pStyle w:val="ListParagraph"/>
-      </w:pPr>
-    </w:p>
-    <w:p>
-      <w:pPr>
-        <w:pStyle w:val="ListParagraph"/>
-      </w:pPr>
-    </w:p>
-    <w:p>
-      <w:pPr>
-        <w:pStyle w:val="ListParagraph"/>
-      </w:pPr>
-    </w:p>
-    <w:p>
-      <w:pPr>
-        <w:pStyle w:val="ListParagraph"/>
+        <w:ind w:left="360" w:firstLine="0"/>
       </w:pPr>
     </w:p>
     <w:p>
@@ -2567,31 +2550,24 @@
         <w:jc w:val="left"/>
       </w:pPr>
       <w:r>
-        <w:t xml:space="preserve">Setelah username dan password telah di isi, apabila login berhasil </w:t>
-      </w:r>
-      <w:proofErr w:type="gramStart"/>
-      <w:r>
-        <w:t>akan</w:t>
-      </w:r>
-      <w:proofErr w:type="gramEnd"/>
-      <w:r>
-        <w:t xml:space="preserve"> muncul message box yang tampak seperti gambar dibawah ini.</w:t>
-      </w:r>
-    </w:p>
-    <w:p>
-      <w:pPr>
-        <w:pStyle w:val="ListParagraph"/>
-        <w:ind w:left="360" w:firstLine="0"/>
-      </w:pPr>
+        <w:t>Setelah itu akan muncul form utama yang dimana pada form utama ini, telah disesuaikan dengan kebutuhan para pegawai.</w:t>
+      </w:r>
       <w:r>
         <w:rPr>
           <w:noProof/>
         </w:rPr>
+        <w:t xml:space="preserve"> </w:t>
+      </w:r>
+      <w:r>
+        <w:rPr>
+          <w:noProof/>
+          <w:lang w:val="id-ID" w:eastAsia="id-ID"/>
+        </w:rPr>
         <w:drawing>
-          <wp:inline distT="0" distB="0" distL="0" distR="0" wp14:anchorId="7BA96467" wp14:editId="2C7DB815">
-            <wp:extent cx="4827181" cy="3228710"/>
-            <wp:effectExtent l="0" t="0" r="0" b="0"/>
-            <wp:docPr id="2" name="Picture 2"/>
+          <wp:inline distT="0" distB="0" distL="0" distR="0" wp14:anchorId="17E1705F" wp14:editId="3EA0BDE2">
+            <wp:extent cx="4774018" cy="3327991"/>
+            <wp:effectExtent l="0" t="0" r="7620" b="6350"/>
+            <wp:docPr id="3" name="Picture 3"/>
             <wp:cNvGraphicFramePr>
               <a:graphicFrameLocks xmlns:a="http://schemas.openxmlformats.org/drawingml/2006/main" noChangeAspect="1"/>
             </wp:cNvGraphicFramePr>
@@ -2611,81 +2587,6 @@
                   <pic:spPr>
                     <a:xfrm>
                       <a:off x="0" y="0"/>
-                      <a:ext cx="4827578" cy="3228975"/>
-                    </a:xfrm>
-                    <a:prstGeom prst="rect">
-                      <a:avLst/>
-                    </a:prstGeom>
-                  </pic:spPr>
-                </pic:pic>
-              </a:graphicData>
-            </a:graphic>
-          </wp:inline>
-        </w:drawing>
-      </w:r>
-    </w:p>
-    <w:p>
-      <w:pPr>
-        <w:pStyle w:val="ListParagraph"/>
-        <w:ind w:left="360" w:firstLine="0"/>
-      </w:pPr>
-    </w:p>
-    <w:p>
-      <w:pPr>
-        <w:pStyle w:val="ListParagraph"/>
-        <w:numPr>
-          <w:ilvl w:val="0"/>
-          <w:numId w:val="50"/>
-        </w:numPr>
-        <w:spacing w:after="160" w:line="259" w:lineRule="auto"/>
-        <w:ind w:left="360"/>
-        <w:jc w:val="left"/>
-      </w:pPr>
-      <w:r>
-        <w:t xml:space="preserve">Setelah itu </w:t>
-      </w:r>
-      <w:proofErr w:type="gramStart"/>
-      <w:r>
-        <w:t>akan</w:t>
-      </w:r>
-      <w:proofErr w:type="gramEnd"/>
-      <w:r>
-        <w:t xml:space="preserve"> muncul form utama yang dimana pada form utama ini, telah disesuaikan dengan kebutuhan para pegawai.</w:t>
-      </w:r>
-      <w:r>
-        <w:rPr>
-          <w:noProof/>
-        </w:rPr>
-        <w:t xml:space="preserve"> </w:t>
-      </w:r>
-      <w:r>
-        <w:rPr>
-          <w:noProof/>
-        </w:rPr>
-        <w:drawing>
-          <wp:inline distT="0" distB="0" distL="0" distR="0" wp14:anchorId="17E1705F" wp14:editId="3EA0BDE2">
-            <wp:extent cx="4774018" cy="3327991"/>
-            <wp:effectExtent l="0" t="0" r="7620" b="6350"/>
-            <wp:docPr id="3" name="Picture 3"/>
-            <wp:cNvGraphicFramePr>
-              <a:graphicFrameLocks xmlns:a="http://schemas.openxmlformats.org/drawingml/2006/main" noChangeAspect="1"/>
-            </wp:cNvGraphicFramePr>
-            <a:graphic xmlns:a="http://schemas.openxmlformats.org/drawingml/2006/main">
-              <a:graphicData uri="http://schemas.openxmlformats.org/drawingml/2006/picture">
-                <pic:pic xmlns:pic="http://schemas.openxmlformats.org/drawingml/2006/picture">
-                  <pic:nvPicPr>
-                    <pic:cNvPr id="1" name=""/>
-                    <pic:cNvPicPr/>
-                  </pic:nvPicPr>
-                  <pic:blipFill>
-                    <a:blip r:embed="rId16"/>
-                    <a:stretch>
-                      <a:fillRect/>
-                    </a:stretch>
-                  </pic:blipFill>
-                  <pic:spPr>
-                    <a:xfrm>
-                      <a:off x="0" y="0"/>
                       <a:ext cx="4774019" cy="3327992"/>
                     </a:xfrm>
                     <a:prstGeom prst="rect">
@@ -2728,6 +2629,7 @@
       <w:r>
         <w:rPr>
           <w:noProof/>
+          <w:lang w:val="id-ID" w:eastAsia="id-ID"/>
         </w:rPr>
         <w:drawing>
           <wp:inline distT="0" distB="0" distL="0" distR="0" wp14:anchorId="6CA5637A" wp14:editId="1FE625E6">
@@ -2747,7 +2649,7 @@
                     </pic:cNvPicPr>
                   </pic:nvPicPr>
                   <pic:blipFill>
-                    <a:blip r:embed="rId17">
+                    <a:blip r:embed="rId16">
                       <a:extLst>
                         <a:ext uri="{28A0092B-C50C-407E-A947-70E740481C1C}">
                           <a14:useLocalDpi xmlns:a14="http://schemas.microsoft.com/office/drawing/2010/main" val="0"/>
@@ -2807,12 +2709,86 @@
       <w:r>
         <w:rPr>
           <w:noProof/>
+          <w:lang w:val="id-ID" w:eastAsia="id-ID"/>
         </w:rPr>
         <w:drawing>
           <wp:inline distT="0" distB="0" distL="0" distR="0" wp14:anchorId="42C75E00" wp14:editId="756E0947">
             <wp:extent cx="4784651" cy="3324634"/>
             <wp:effectExtent l="0" t="0" r="0" b="9525"/>
             <wp:docPr id="6" name="Picture 6"/>
+            <wp:cNvGraphicFramePr>
+              <a:graphicFrameLocks xmlns:a="http://schemas.openxmlformats.org/drawingml/2006/main" noChangeAspect="1"/>
+            </wp:cNvGraphicFramePr>
+            <a:graphic xmlns:a="http://schemas.openxmlformats.org/drawingml/2006/main">
+              <a:graphicData uri="http://schemas.openxmlformats.org/drawingml/2006/picture">
+                <pic:pic xmlns:pic="http://schemas.openxmlformats.org/drawingml/2006/picture">
+                  <pic:nvPicPr>
+                    <pic:cNvPr id="1" name=""/>
+                    <pic:cNvPicPr/>
+                  </pic:nvPicPr>
+                  <pic:blipFill>
+                    <a:blip r:embed="rId17"/>
+                    <a:stretch>
+                      <a:fillRect/>
+                    </a:stretch>
+                  </pic:blipFill>
+                  <pic:spPr>
+                    <a:xfrm>
+                      <a:off x="0" y="0"/>
+                      <a:ext cx="4784063" cy="3324225"/>
+                    </a:xfrm>
+                    <a:prstGeom prst="rect">
+                      <a:avLst/>
+                    </a:prstGeom>
+                  </pic:spPr>
+                </pic:pic>
+              </a:graphicData>
+            </a:graphic>
+          </wp:inline>
+        </w:drawing>
+      </w:r>
+    </w:p>
+    <w:p>
+      <w:pPr>
+        <w:pStyle w:val="ListParagraph"/>
+      </w:pPr>
+    </w:p>
+    <w:p>
+      <w:pPr>
+        <w:pStyle w:val="ListParagraph"/>
+      </w:pPr>
+    </w:p>
+    <w:p>
+      <w:pPr>
+        <w:pStyle w:val="ListParagraph"/>
+        <w:numPr>
+          <w:ilvl w:val="0"/>
+          <w:numId w:val="50"/>
+        </w:numPr>
+        <w:spacing w:after="160" w:line="259" w:lineRule="auto"/>
+        <w:ind w:left="360"/>
+        <w:jc w:val="left"/>
+      </w:pPr>
+      <w:r>
+        <w:lastRenderedPageBreak/>
+        <w:t>Form utama apabila userlaundry sedang login</w:t>
+      </w:r>
+    </w:p>
+    <w:p>
+      <w:pPr>
+        <w:pStyle w:val="ListParagraph"/>
+        <w:ind w:left="360" w:firstLine="0"/>
+      </w:pPr>
+      <w:r>
+        <w:rPr>
+          <w:noProof/>
+          <w:lang w:val="id-ID" w:eastAsia="id-ID"/>
+        </w:rPr>
+        <w:drawing>
+          <wp:inline distT="0" distB="0" distL="0" distR="0" wp14:anchorId="129BAEB9" wp14:editId="798AA142">
+            <wp:extent cx="4816548" cy="3051545"/>
+            <wp:effectExtent l="0" t="0" r="3175" b="0"/>
+            <wp:docPr id="7" name="Picture 7"/>
             <wp:cNvGraphicFramePr>
               <a:graphicFrameLocks xmlns:a="http://schemas.openxmlformats.org/drawingml/2006/main" noChangeAspect="1"/>
             </wp:cNvGraphicFramePr>
@@ -2832,78 +2808,6 @@
                   <pic:spPr>
                     <a:xfrm>
                       <a:off x="0" y="0"/>
-                      <a:ext cx="4784063" cy="3324225"/>
-                    </a:xfrm>
-                    <a:prstGeom prst="rect">
-                      <a:avLst/>
-                    </a:prstGeom>
-                  </pic:spPr>
-                </pic:pic>
-              </a:graphicData>
-            </a:graphic>
-          </wp:inline>
-        </w:drawing>
-      </w:r>
-    </w:p>
-    <w:p>
-      <w:pPr>
-        <w:pStyle w:val="ListParagraph"/>
-      </w:pPr>
-    </w:p>
-    <w:p>
-      <w:pPr>
-        <w:pStyle w:val="ListParagraph"/>
-      </w:pPr>
-    </w:p>
-    <w:p>
-      <w:pPr>
-        <w:pStyle w:val="ListParagraph"/>
-        <w:numPr>
-          <w:ilvl w:val="0"/>
-          <w:numId w:val="50"/>
-        </w:numPr>
-        <w:spacing w:after="160" w:line="259" w:lineRule="auto"/>
-        <w:ind w:left="360"/>
-        <w:jc w:val="left"/>
-      </w:pPr>
-      <w:r>
-        <w:lastRenderedPageBreak/>
-        <w:t>Form utama apabila userlaundry sedang login</w:t>
-      </w:r>
-    </w:p>
-    <w:p>
-      <w:pPr>
-        <w:pStyle w:val="ListParagraph"/>
-        <w:ind w:left="360" w:firstLine="0"/>
-      </w:pPr>
-      <w:r>
-        <w:rPr>
-          <w:noProof/>
-        </w:rPr>
-        <w:drawing>
-          <wp:inline distT="0" distB="0" distL="0" distR="0" wp14:anchorId="129BAEB9" wp14:editId="798AA142">
-            <wp:extent cx="4816548" cy="3051545"/>
-            <wp:effectExtent l="0" t="0" r="3175" b="0"/>
-            <wp:docPr id="7" name="Picture 7"/>
-            <wp:cNvGraphicFramePr>
-              <a:graphicFrameLocks xmlns:a="http://schemas.openxmlformats.org/drawingml/2006/main" noChangeAspect="1"/>
-            </wp:cNvGraphicFramePr>
-            <a:graphic xmlns:a="http://schemas.openxmlformats.org/drawingml/2006/main">
-              <a:graphicData uri="http://schemas.openxmlformats.org/drawingml/2006/picture">
-                <pic:pic xmlns:pic="http://schemas.openxmlformats.org/drawingml/2006/picture">
-                  <pic:nvPicPr>
-                    <pic:cNvPr id="1" name=""/>
-                    <pic:cNvPicPr/>
-                  </pic:nvPicPr>
-                  <pic:blipFill>
-                    <a:blip r:embed="rId19"/>
-                    <a:stretch>
-                      <a:fillRect/>
-                    </a:stretch>
-                  </pic:blipFill>
-                  <pic:spPr>
-                    <a:xfrm>
-                      <a:off x="0" y="0"/>
                       <a:ext cx="4825337" cy="3057113"/>
                     </a:xfrm>
                     <a:prstGeom prst="rect">
@@ -2944,7 +2848,7 @@
 </file>
 
 <file path=word/endnotes.xml><?xml version="1.0" encoding="utf-8"?>
-<w:endnotes xmlns:wpc="http://schemas.microsoft.com/office/word/2010/wordprocessingCanvas" xmlns:mc="http://schemas.openxmlformats.org/markup-compatibility/2006" xmlns:o="urn:schemas-microsoft-com:office:office" xmlns:r="http://schemas.openxmlformats.org/officeDocument/2006/relationships" xmlns:m="http://schemas.openxmlformats.org/officeDocument/2006/math" xmlns:v="urn:schemas-microsoft-com:vml" xmlns:wp14="http://schemas.microsoft.com/office/word/2010/wordprocessingDrawing" xmlns:wp="http://schemas.openxmlformats.org/drawingml/2006/wordprocessingDrawing" xmlns:w10="urn:schemas-microsoft-com:office:word" xmlns:w="http://schemas.openxmlformats.org/wordprocessingml/2006/main" xmlns:w14="http://schemas.microsoft.com/office/word/2010/wordml" xmlns:wpg="http://schemas.microsoft.com/office/word/2010/wordprocessingGroup" xmlns:wpi="http://schemas.microsoft.com/office/word/2010/wordprocessingInk" xmlns:wne="http://schemas.microsoft.com/office/word/2006/wordml" xmlns:wps="http://schemas.microsoft.com/office/word/2010/wordprocessingShape" mc:Ignorable="w14 wp14">
+<w:endnotes xmlns:wpc="http://schemas.microsoft.com/office/word/2010/wordprocessingCanvas" xmlns:cx="http://schemas.microsoft.com/office/drawing/2014/chartex" xmlns:cx1="http://schemas.microsoft.com/office/drawing/2015/9/8/chartex" xmlns:cx2="http://schemas.microsoft.com/office/drawing/2015/10/21/chartex" xmlns:cx3="http://schemas.microsoft.com/office/drawing/2016/5/9/chartex" xmlns:cx4="http://schemas.microsoft.com/office/drawing/2016/5/10/chartex" xmlns:cx5="http://schemas.microsoft.com/office/drawing/2016/5/11/chartex" xmlns:mc="http://schemas.openxmlformats.org/markup-compatibility/2006" xmlns:o="urn:schemas-microsoft-com:office:office" xmlns:r="http://schemas.openxmlformats.org/officeDocument/2006/relationships" xmlns:m="http://schemas.openxmlformats.org/officeDocument/2006/math" xmlns:v="urn:schemas-microsoft-com:vml" xmlns:wp14="http://schemas.microsoft.com/office/word/2010/wordprocessingDrawing" xmlns:wp="http://schemas.openxmlformats.org/drawingml/2006/wordprocessingDrawing" xmlns:w10="urn:schemas-microsoft-com:office:word" xmlns:w="http://schemas.openxmlformats.org/wordprocessingml/2006/main" xmlns:w14="http://schemas.microsoft.com/office/word/2010/wordml" xmlns:w15="http://schemas.microsoft.com/office/word/2012/wordml" xmlns:w16se="http://schemas.microsoft.com/office/word/2015/wordml/symex" xmlns:wpg="http://schemas.microsoft.com/office/word/2010/wordprocessingGroup" xmlns:wpi="http://schemas.microsoft.com/office/word/2010/wordprocessingInk" xmlns:wne="http://schemas.microsoft.com/office/word/2006/wordml" xmlns:wps="http://schemas.microsoft.com/office/word/2010/wordprocessingShape" mc:Ignorable="w14 w15 w16se wp14">
   <w:endnote w:type="separator" w:id="-1">
     <w:p>
       <w:pPr>
@@ -2969,7 +2873,7 @@
 </file>
 
 <file path=word/footer1.xml><?xml version="1.0" encoding="utf-8"?>
-<w:ftr xmlns:wpc="http://schemas.microsoft.com/office/word/2010/wordprocessingCanvas" xmlns:mc="http://schemas.openxmlformats.org/markup-compatibility/2006" xmlns:o="urn:schemas-microsoft-com:office:office" xmlns:r="http://schemas.openxmlformats.org/officeDocument/2006/relationships" xmlns:m="http://schemas.openxmlformats.org/officeDocument/2006/math" xmlns:v="urn:schemas-microsoft-com:vml" xmlns:wp14="http://schemas.microsoft.com/office/word/2010/wordprocessingDrawing" xmlns:wp="http://schemas.openxmlformats.org/drawingml/2006/wordprocessingDrawing" xmlns:w10="urn:schemas-microsoft-com:office:word" xmlns:w="http://schemas.openxmlformats.org/wordprocessingml/2006/main" xmlns:w14="http://schemas.microsoft.com/office/word/2010/wordml" xmlns:wpg="http://schemas.microsoft.com/office/word/2010/wordprocessingGroup" xmlns:wpi="http://schemas.microsoft.com/office/word/2010/wordprocessingInk" xmlns:wne="http://schemas.microsoft.com/office/word/2006/wordml" xmlns:wps="http://schemas.microsoft.com/office/word/2010/wordprocessingShape" mc:Ignorable="w14 wp14">
+<w:ftr xmlns:wpc="http://schemas.microsoft.com/office/word/2010/wordprocessingCanvas" xmlns:cx="http://schemas.microsoft.com/office/drawing/2014/chartex" xmlns:cx1="http://schemas.microsoft.com/office/drawing/2015/9/8/chartex" xmlns:cx2="http://schemas.microsoft.com/office/drawing/2015/10/21/chartex" xmlns:cx3="http://schemas.microsoft.com/office/drawing/2016/5/9/chartex" xmlns:cx4="http://schemas.microsoft.com/office/drawing/2016/5/10/chartex" xmlns:cx5="http://schemas.microsoft.com/office/drawing/2016/5/11/chartex" xmlns:mc="http://schemas.openxmlformats.org/markup-compatibility/2006" xmlns:o="urn:schemas-microsoft-com:office:office" xmlns:r="http://schemas.openxmlformats.org/officeDocument/2006/relationships" xmlns:m="http://schemas.openxmlformats.org/officeDocument/2006/math" xmlns:v="urn:schemas-microsoft-com:vml" xmlns:wp14="http://schemas.microsoft.com/office/word/2010/wordprocessingDrawing" xmlns:wp="http://schemas.openxmlformats.org/drawingml/2006/wordprocessingDrawing" xmlns:w10="urn:schemas-microsoft-com:office:word" xmlns:w="http://schemas.openxmlformats.org/wordprocessingml/2006/main" xmlns:w14="http://schemas.microsoft.com/office/word/2010/wordml" xmlns:w15="http://schemas.microsoft.com/office/word/2012/wordml" xmlns:w16se="http://schemas.microsoft.com/office/word/2015/wordml/symex" xmlns:wpg="http://schemas.microsoft.com/office/word/2010/wordprocessingGroup" xmlns:wpi="http://schemas.microsoft.com/office/word/2010/wordprocessingInk" xmlns:wne="http://schemas.microsoft.com/office/word/2006/wordml" xmlns:wps="http://schemas.microsoft.com/office/word/2010/wordprocessingShape" mc:Ignorable="w14 w15 w16se wp14">
   <w:p>
     <w:pPr>
       <w:pStyle w:val="Footer"/>
@@ -2999,7 +2903,7 @@
 </file>
 
 <file path=word/footer2.xml><?xml version="1.0" encoding="utf-8"?>
-<w:ftr xmlns:wpc="http://schemas.microsoft.com/office/word/2010/wordprocessingCanvas" xmlns:mc="http://schemas.openxmlformats.org/markup-compatibility/2006" xmlns:o="urn:schemas-microsoft-com:office:office" xmlns:r="http://schemas.openxmlformats.org/officeDocument/2006/relationships" xmlns:m="http://schemas.openxmlformats.org/officeDocument/2006/math" xmlns:v="urn:schemas-microsoft-com:vml" xmlns:wp14="http://schemas.microsoft.com/office/word/2010/wordprocessingDrawing" xmlns:wp="http://schemas.openxmlformats.org/drawingml/2006/wordprocessingDrawing" xmlns:w10="urn:schemas-microsoft-com:office:word" xmlns:w="http://schemas.openxmlformats.org/wordprocessingml/2006/main" xmlns:w14="http://schemas.microsoft.com/office/word/2010/wordml" xmlns:wpg="http://schemas.microsoft.com/office/word/2010/wordprocessingGroup" xmlns:wpi="http://schemas.microsoft.com/office/word/2010/wordprocessingInk" xmlns:wne="http://schemas.microsoft.com/office/word/2006/wordml" xmlns:wps="http://schemas.microsoft.com/office/word/2010/wordprocessingShape" mc:Ignorable="w14 wp14">
+<w:ftr xmlns:wpc="http://schemas.microsoft.com/office/word/2010/wordprocessingCanvas" xmlns:cx="http://schemas.microsoft.com/office/drawing/2014/chartex" xmlns:cx1="http://schemas.microsoft.com/office/drawing/2015/9/8/chartex" xmlns:cx2="http://schemas.microsoft.com/office/drawing/2015/10/21/chartex" xmlns:cx3="http://schemas.microsoft.com/office/drawing/2016/5/9/chartex" xmlns:cx4="http://schemas.microsoft.com/office/drawing/2016/5/10/chartex" xmlns:cx5="http://schemas.microsoft.com/office/drawing/2016/5/11/chartex" xmlns:mc="http://schemas.openxmlformats.org/markup-compatibility/2006" xmlns:o="urn:schemas-microsoft-com:office:office" xmlns:r="http://schemas.openxmlformats.org/officeDocument/2006/relationships" xmlns:m="http://schemas.openxmlformats.org/officeDocument/2006/math" xmlns:v="urn:schemas-microsoft-com:vml" xmlns:wp14="http://schemas.microsoft.com/office/word/2010/wordprocessingDrawing" xmlns:wp="http://schemas.openxmlformats.org/drawingml/2006/wordprocessingDrawing" xmlns:w10="urn:schemas-microsoft-com:office:word" xmlns:w="http://schemas.openxmlformats.org/wordprocessingml/2006/main" xmlns:w14="http://schemas.microsoft.com/office/word/2010/wordml" xmlns:w15="http://schemas.microsoft.com/office/word/2012/wordml" xmlns:w16se="http://schemas.microsoft.com/office/word/2015/wordml/symex" xmlns:wpg="http://schemas.microsoft.com/office/word/2010/wordprocessingGroup" xmlns:wpi="http://schemas.microsoft.com/office/word/2010/wordprocessingInk" xmlns:wne="http://schemas.microsoft.com/office/word/2006/wordml" xmlns:wps="http://schemas.microsoft.com/office/word/2010/wordprocessingShape" mc:Ignorable="w14 w15 w16se wp14">
   <w:p>
     <w:pPr>
       <w:pStyle w:val="Footer"/>
@@ -3015,7 +2919,7 @@
 </file>
 
 <file path=word/footnotes.xml><?xml version="1.0" encoding="utf-8"?>
-<w:footnotes xmlns:wpc="http://schemas.microsoft.com/office/word/2010/wordprocessingCanvas" xmlns:mc="http://schemas.openxmlformats.org/markup-compatibility/2006" xmlns:o="urn:schemas-microsoft-com:office:office" xmlns:r="http://schemas.openxmlformats.org/officeDocument/2006/relationships" xmlns:m="http://schemas.openxmlformats.org/officeDocument/2006/math" xmlns:v="urn:schemas-microsoft-com:vml" xmlns:wp14="http://schemas.microsoft.com/office/word/2010/wordprocessingDrawing" xmlns:wp="http://schemas.openxmlformats.org/drawingml/2006/wordprocessingDrawing" xmlns:w10="urn:schemas-microsoft-com:office:word" xmlns:w="http://schemas.openxmlformats.org/wordprocessingml/2006/main" xmlns:w14="http://schemas.microsoft.com/office/word/2010/wordml" xmlns:wpg="http://schemas.microsoft.com/office/word/2010/wordprocessingGroup" xmlns:wpi="http://schemas.microsoft.com/office/word/2010/wordprocessingInk" xmlns:wne="http://schemas.microsoft.com/office/word/2006/wordml" xmlns:wps="http://schemas.microsoft.com/office/word/2010/wordprocessingShape" mc:Ignorable="w14 wp14">
+<w:footnotes xmlns:wpc="http://schemas.microsoft.com/office/word/2010/wordprocessingCanvas" xmlns:cx="http://schemas.microsoft.com/office/drawing/2014/chartex" xmlns:cx1="http://schemas.microsoft.com/office/drawing/2015/9/8/chartex" xmlns:cx2="http://schemas.microsoft.com/office/drawing/2015/10/21/chartex" xmlns:cx3="http://schemas.microsoft.com/office/drawing/2016/5/9/chartex" xmlns:cx4="http://schemas.microsoft.com/office/drawing/2016/5/10/chartex" xmlns:cx5="http://schemas.microsoft.com/office/drawing/2016/5/11/chartex" xmlns:mc="http://schemas.openxmlformats.org/markup-compatibility/2006" xmlns:o="urn:schemas-microsoft-com:office:office" xmlns:r="http://schemas.openxmlformats.org/officeDocument/2006/relationships" xmlns:m="http://schemas.openxmlformats.org/officeDocument/2006/math" xmlns:v="urn:schemas-microsoft-com:vml" xmlns:wp14="http://schemas.microsoft.com/office/word/2010/wordprocessingDrawing" xmlns:wp="http://schemas.openxmlformats.org/drawingml/2006/wordprocessingDrawing" xmlns:w10="urn:schemas-microsoft-com:office:word" xmlns:w="http://schemas.openxmlformats.org/wordprocessingml/2006/main" xmlns:w14="http://schemas.microsoft.com/office/word/2010/wordml" xmlns:w15="http://schemas.microsoft.com/office/word/2012/wordml" xmlns:w16se="http://schemas.microsoft.com/office/word/2015/wordml/symex" xmlns:wpg="http://schemas.microsoft.com/office/word/2010/wordprocessingGroup" xmlns:wpi="http://schemas.microsoft.com/office/word/2010/wordprocessingInk" xmlns:wne="http://schemas.microsoft.com/office/word/2006/wordml" xmlns:wps="http://schemas.microsoft.com/office/word/2010/wordprocessingShape" mc:Ignorable="w14 w15 w16se wp14">
   <w:footnote w:type="separator" w:id="-1">
     <w:p>
       <w:pPr>
@@ -3040,7 +2944,7 @@
 </file>
 
 <file path=word/header1.xml><?xml version="1.0" encoding="utf-8"?>
-<w:hdr xmlns:wpc="http://schemas.microsoft.com/office/word/2010/wordprocessingCanvas" xmlns:mc="http://schemas.openxmlformats.org/markup-compatibility/2006" xmlns:o="urn:schemas-microsoft-com:office:office" xmlns:r="http://schemas.openxmlformats.org/officeDocument/2006/relationships" xmlns:m="http://schemas.openxmlformats.org/officeDocument/2006/math" xmlns:v="urn:schemas-microsoft-com:vml" xmlns:wp14="http://schemas.microsoft.com/office/word/2010/wordprocessingDrawing" xmlns:wp="http://schemas.openxmlformats.org/drawingml/2006/wordprocessingDrawing" xmlns:w10="urn:schemas-microsoft-com:office:word" xmlns:w="http://schemas.openxmlformats.org/wordprocessingml/2006/main" xmlns:w14="http://schemas.microsoft.com/office/word/2010/wordml" xmlns:wpg="http://schemas.microsoft.com/office/word/2010/wordprocessingGroup" xmlns:wpi="http://schemas.microsoft.com/office/word/2010/wordprocessingInk" xmlns:wne="http://schemas.microsoft.com/office/word/2006/wordml" xmlns:wps="http://schemas.microsoft.com/office/word/2010/wordprocessingShape" mc:Ignorable="w14 wp14">
+<w:hdr xmlns:wpc="http://schemas.microsoft.com/office/word/2010/wordprocessingCanvas" xmlns:cx="http://schemas.microsoft.com/office/drawing/2014/chartex" xmlns:cx1="http://schemas.microsoft.com/office/drawing/2015/9/8/chartex" xmlns:cx2="http://schemas.microsoft.com/office/drawing/2015/10/21/chartex" xmlns:cx3="http://schemas.microsoft.com/office/drawing/2016/5/9/chartex" xmlns:cx4="http://schemas.microsoft.com/office/drawing/2016/5/10/chartex" xmlns:cx5="http://schemas.microsoft.com/office/drawing/2016/5/11/chartex" xmlns:mc="http://schemas.openxmlformats.org/markup-compatibility/2006" xmlns:o="urn:schemas-microsoft-com:office:office" xmlns:r="http://schemas.openxmlformats.org/officeDocument/2006/relationships" xmlns:m="http://schemas.openxmlformats.org/officeDocument/2006/math" xmlns:v="urn:schemas-microsoft-com:vml" xmlns:wp14="http://schemas.microsoft.com/office/word/2010/wordprocessingDrawing" xmlns:wp="http://schemas.openxmlformats.org/drawingml/2006/wordprocessingDrawing" xmlns:w10="urn:schemas-microsoft-com:office:word" xmlns:w="http://schemas.openxmlformats.org/wordprocessingml/2006/main" xmlns:w14="http://schemas.microsoft.com/office/word/2010/wordml" xmlns:w15="http://schemas.microsoft.com/office/word/2012/wordml" xmlns:w16se="http://schemas.microsoft.com/office/word/2015/wordml/symex" xmlns:wpg="http://schemas.microsoft.com/office/word/2010/wordprocessingGroup" xmlns:wpi="http://schemas.microsoft.com/office/word/2010/wordprocessingInk" xmlns:wne="http://schemas.microsoft.com/office/word/2006/wordml" xmlns:wps="http://schemas.microsoft.com/office/word/2010/wordprocessingShape" mc:Ignorable="w14 w15 w16se wp14">
   <w:p>
     <w:pPr>
       <w:pStyle w:val="Header"/>
@@ -3077,7 +2981,7 @@
 </file>
 
 <file path=word/header2.xml><?xml version="1.0" encoding="utf-8"?>
-<w:hdr xmlns:wpc="http://schemas.microsoft.com/office/word/2010/wordprocessingCanvas" xmlns:mc="http://schemas.openxmlformats.org/markup-compatibility/2006" xmlns:o="urn:schemas-microsoft-com:office:office" xmlns:r="http://schemas.openxmlformats.org/officeDocument/2006/relationships" xmlns:m="http://schemas.openxmlformats.org/officeDocument/2006/math" xmlns:v="urn:schemas-microsoft-com:vml" xmlns:wp14="http://schemas.microsoft.com/office/word/2010/wordprocessingDrawing" xmlns:wp="http://schemas.openxmlformats.org/drawingml/2006/wordprocessingDrawing" xmlns:w10="urn:schemas-microsoft-com:office:word" xmlns:w="http://schemas.openxmlformats.org/wordprocessingml/2006/main" xmlns:w14="http://schemas.microsoft.com/office/word/2010/wordml" xmlns:wpg="http://schemas.microsoft.com/office/word/2010/wordprocessingGroup" xmlns:wpi="http://schemas.microsoft.com/office/word/2010/wordprocessingInk" xmlns:wne="http://schemas.microsoft.com/office/word/2006/wordml" xmlns:wps="http://schemas.microsoft.com/office/word/2010/wordprocessingShape" mc:Ignorable="w14 wp14">
+<w:hdr xmlns:wpc="http://schemas.microsoft.com/office/word/2010/wordprocessingCanvas" xmlns:cx="http://schemas.microsoft.com/office/drawing/2014/chartex" xmlns:cx1="http://schemas.microsoft.com/office/drawing/2015/9/8/chartex" xmlns:cx2="http://schemas.microsoft.com/office/drawing/2015/10/21/chartex" xmlns:cx3="http://schemas.microsoft.com/office/drawing/2016/5/9/chartex" xmlns:cx4="http://schemas.microsoft.com/office/drawing/2016/5/10/chartex" xmlns:cx5="http://schemas.microsoft.com/office/drawing/2016/5/11/chartex" xmlns:mc="http://schemas.openxmlformats.org/markup-compatibility/2006" xmlns:o="urn:schemas-microsoft-com:office:office" xmlns:r="http://schemas.openxmlformats.org/officeDocument/2006/relationships" xmlns:m="http://schemas.openxmlformats.org/officeDocument/2006/math" xmlns:v="urn:schemas-microsoft-com:vml" xmlns:wp14="http://schemas.microsoft.com/office/word/2010/wordprocessingDrawing" xmlns:wp="http://schemas.openxmlformats.org/drawingml/2006/wordprocessingDrawing" xmlns:w10="urn:schemas-microsoft-com:office:word" xmlns:w="http://schemas.openxmlformats.org/wordprocessingml/2006/main" xmlns:w14="http://schemas.microsoft.com/office/word/2010/wordml" xmlns:w15="http://schemas.microsoft.com/office/word/2012/wordml" xmlns:w16se="http://schemas.microsoft.com/office/word/2015/wordml/symex" xmlns:wpg="http://schemas.microsoft.com/office/word/2010/wordprocessingGroup" xmlns:wpi="http://schemas.microsoft.com/office/word/2010/wordprocessingInk" xmlns:wne="http://schemas.microsoft.com/office/word/2006/wordml" xmlns:wps="http://schemas.microsoft.com/office/word/2010/wordprocessingShape" mc:Ignorable="w14 w15 w16se wp14">
   <w:p>
     <w:pPr>
       <w:pStyle w:val="Header"/>
@@ -3088,8 +2992,8 @@
 </file>
 
 <file path=word/numbering.xml><?xml version="1.0" encoding="utf-8"?>
-<w:numbering xmlns:wpc="http://schemas.microsoft.com/office/word/2010/wordprocessingCanvas" xmlns:mc="http://schemas.openxmlformats.org/markup-compatibility/2006" xmlns:o="urn:schemas-microsoft-com:office:office" xmlns:r="http://schemas.openxmlformats.org/officeDocument/2006/relationships" xmlns:m="http://schemas.openxmlformats.org/officeDocument/2006/math" xmlns:v="urn:schemas-microsoft-com:vml" xmlns:wp14="http://schemas.microsoft.com/office/word/2010/wordprocessingDrawing" xmlns:wp="http://schemas.openxmlformats.org/drawingml/2006/wordprocessingDrawing" xmlns:w10="urn:schemas-microsoft-com:office:word" xmlns:w="http://schemas.openxmlformats.org/wordprocessingml/2006/main" xmlns:w14="http://schemas.microsoft.com/office/word/2010/wordml" xmlns:wpg="http://schemas.microsoft.com/office/word/2010/wordprocessingGroup" xmlns:wpi="http://schemas.microsoft.com/office/word/2010/wordprocessingInk" xmlns:wne="http://schemas.microsoft.com/office/word/2006/wordml" xmlns:wps="http://schemas.microsoft.com/office/word/2010/wordprocessingShape" mc:Ignorable="w14 wp14">
-  <w:abstractNum w:abstractNumId="0">
+<w:numbering xmlns:wpc="http://schemas.microsoft.com/office/word/2010/wordprocessingCanvas" xmlns:cx="http://schemas.microsoft.com/office/drawing/2014/chartex" xmlns:cx1="http://schemas.microsoft.com/office/drawing/2015/9/8/chartex" xmlns:cx2="http://schemas.microsoft.com/office/drawing/2015/10/21/chartex" xmlns:cx3="http://schemas.microsoft.com/office/drawing/2016/5/9/chartex" xmlns:cx4="http://schemas.microsoft.com/office/drawing/2016/5/10/chartex" xmlns:cx5="http://schemas.microsoft.com/office/drawing/2016/5/11/chartex" xmlns:mc="http://schemas.openxmlformats.org/markup-compatibility/2006" xmlns:o="urn:schemas-microsoft-com:office:office" xmlns:r="http://schemas.openxmlformats.org/officeDocument/2006/relationships" xmlns:m="http://schemas.openxmlformats.org/officeDocument/2006/math" xmlns:v="urn:schemas-microsoft-com:vml" xmlns:wp14="http://schemas.microsoft.com/office/word/2010/wordprocessingDrawing" xmlns:wp="http://schemas.openxmlformats.org/drawingml/2006/wordprocessingDrawing" xmlns:w10="urn:schemas-microsoft-com:office:word" xmlns:w="http://schemas.openxmlformats.org/wordprocessingml/2006/main" xmlns:w14="http://schemas.microsoft.com/office/word/2010/wordml" xmlns:w15="http://schemas.microsoft.com/office/word/2012/wordml" xmlns:w16se="http://schemas.microsoft.com/office/word/2015/wordml/symex" xmlns:wpg="http://schemas.microsoft.com/office/word/2010/wordprocessingGroup" xmlns:wpi="http://schemas.microsoft.com/office/word/2010/wordprocessingInk" xmlns:wne="http://schemas.microsoft.com/office/word/2006/wordml" xmlns:wps="http://schemas.microsoft.com/office/word/2010/wordprocessingShape" mc:Ignorable="w14 w15 w16se wp14">
+  <w:abstractNum w:abstractNumId="0" w15:restartNumberingAfterBreak="0">
     <w:nsid w:val="024703C4"/>
     <w:multiLevelType w:val="hybridMultilevel"/>
     <w:tmpl w:val="448E5FB2"/>
@@ -3202,7 +3106,7 @@
       </w:rPr>
     </w:lvl>
   </w:abstractNum>
-  <w:abstractNum w:abstractNumId="1">
+  <w:abstractNum w:abstractNumId="1" w15:restartNumberingAfterBreak="0">
     <w:nsid w:val="0AF91EB3"/>
     <w:multiLevelType w:val="multilevel"/>
     <w:tmpl w:val="F506AF48"/>
@@ -3315,7 +3219,7 @@
       </w:rPr>
     </w:lvl>
   </w:abstractNum>
-  <w:abstractNum w:abstractNumId="2">
+  <w:abstractNum w:abstractNumId="2" w15:restartNumberingAfterBreak="0">
     <w:nsid w:val="0C6812EB"/>
     <w:multiLevelType w:val="hybridMultilevel"/>
     <w:tmpl w:val="214EF058"/>
@@ -3404,7 +3308,7 @@
       </w:pPr>
     </w:lvl>
   </w:abstractNum>
-  <w:abstractNum w:abstractNumId="3">
+  <w:abstractNum w:abstractNumId="3" w15:restartNumberingAfterBreak="0">
     <w:nsid w:val="0DB460D2"/>
     <w:multiLevelType w:val="hybridMultilevel"/>
     <w:tmpl w:val="4EEE51CA"/>
@@ -3493,7 +3397,7 @@
       </w:pPr>
     </w:lvl>
   </w:abstractNum>
-  <w:abstractNum w:abstractNumId="4">
+  <w:abstractNum w:abstractNumId="4" w15:restartNumberingAfterBreak="0">
     <w:nsid w:val="0EDA6129"/>
     <w:multiLevelType w:val="hybridMultilevel"/>
     <w:tmpl w:val="66149754"/>
@@ -3588,7 +3492,7 @@
       </w:pPr>
     </w:lvl>
   </w:abstractNum>
-  <w:abstractNum w:abstractNumId="5">
+  <w:abstractNum w:abstractNumId="5" w15:restartNumberingAfterBreak="0">
     <w:nsid w:val="116033FB"/>
     <w:multiLevelType w:val="hybridMultilevel"/>
     <w:tmpl w:val="34A89F9A"/>
@@ -3701,7 +3605,7 @@
       </w:rPr>
     </w:lvl>
   </w:abstractNum>
-  <w:abstractNum w:abstractNumId="6">
+  <w:abstractNum w:abstractNumId="6" w15:restartNumberingAfterBreak="0">
     <w:nsid w:val="124061DB"/>
     <w:multiLevelType w:val="hybridMultilevel"/>
     <w:tmpl w:val="E97269F4"/>
@@ -3790,7 +3694,7 @@
       </w:pPr>
     </w:lvl>
   </w:abstractNum>
-  <w:abstractNum w:abstractNumId="7">
+  <w:abstractNum w:abstractNumId="7" w15:restartNumberingAfterBreak="0">
     <w:nsid w:val="1337587C"/>
     <w:multiLevelType w:val="hybridMultilevel"/>
     <w:tmpl w:val="D54EB3C0"/>
@@ -3903,7 +3807,7 @@
       </w:rPr>
     </w:lvl>
   </w:abstractNum>
-  <w:abstractNum w:abstractNumId="8">
+  <w:abstractNum w:abstractNumId="8" w15:restartNumberingAfterBreak="0">
     <w:nsid w:val="193D767E"/>
     <w:multiLevelType w:val="hybridMultilevel"/>
     <w:tmpl w:val="1F229BAC"/>
@@ -3995,7 +3899,7 @@
       </w:pPr>
     </w:lvl>
   </w:abstractNum>
-  <w:abstractNum w:abstractNumId="9">
+  <w:abstractNum w:abstractNumId="9" w15:restartNumberingAfterBreak="0">
     <w:nsid w:val="1AAF66E5"/>
     <w:multiLevelType w:val="hybridMultilevel"/>
     <w:tmpl w:val="3B3E38DA"/>
@@ -4084,7 +3988,7 @@
       </w:pPr>
     </w:lvl>
   </w:abstractNum>
-  <w:abstractNum w:abstractNumId="10">
+  <w:abstractNum w:abstractNumId="10" w15:restartNumberingAfterBreak="0">
     <w:nsid w:val="1CB75851"/>
     <w:multiLevelType w:val="hybridMultilevel"/>
     <w:tmpl w:val="F432B648"/>
@@ -4173,7 +4077,7 @@
       </w:pPr>
     </w:lvl>
   </w:abstractNum>
-  <w:abstractNum w:abstractNumId="11">
+  <w:abstractNum w:abstractNumId="11" w15:restartNumberingAfterBreak="0">
     <w:nsid w:val="1E5147E0"/>
     <w:multiLevelType w:val="multilevel"/>
     <w:tmpl w:val="1EB09BEC"/>
@@ -4294,7 +4198,7 @@
       </w:rPr>
     </w:lvl>
   </w:abstractNum>
-  <w:abstractNum w:abstractNumId="12">
+  <w:abstractNum w:abstractNumId="12" w15:restartNumberingAfterBreak="0">
     <w:nsid w:val="20F165C0"/>
     <w:multiLevelType w:val="hybridMultilevel"/>
     <w:tmpl w:val="1DBAD0E8"/>
@@ -4383,7 +4287,7 @@
       </w:pPr>
     </w:lvl>
   </w:abstractNum>
-  <w:abstractNum w:abstractNumId="13">
+  <w:abstractNum w:abstractNumId="13" w15:restartNumberingAfterBreak="0">
     <w:nsid w:val="23314DE5"/>
     <w:multiLevelType w:val="hybridMultilevel"/>
     <w:tmpl w:val="42843D64"/>
@@ -4496,7 +4400,7 @@
       </w:rPr>
     </w:lvl>
   </w:abstractNum>
-  <w:abstractNum w:abstractNumId="14">
+  <w:abstractNum w:abstractNumId="14" w15:restartNumberingAfterBreak="0">
     <w:nsid w:val="23A52C4A"/>
     <w:multiLevelType w:val="hybridMultilevel"/>
     <w:tmpl w:val="922AE60C"/>
@@ -4589,7 +4493,7 @@
       </w:pPr>
     </w:lvl>
   </w:abstractNum>
-  <w:abstractNum w:abstractNumId="15">
+  <w:abstractNum w:abstractNumId="15" w15:restartNumberingAfterBreak="0">
     <w:nsid w:val="24F86F1F"/>
     <w:multiLevelType w:val="hybridMultilevel"/>
     <w:tmpl w:val="DCB0EC3A"/>
@@ -4678,7 +4582,7 @@
       </w:pPr>
     </w:lvl>
   </w:abstractNum>
-  <w:abstractNum w:abstractNumId="16">
+  <w:abstractNum w:abstractNumId="16" w15:restartNumberingAfterBreak="0">
     <w:nsid w:val="295E3F76"/>
     <w:multiLevelType w:val="hybridMultilevel"/>
     <w:tmpl w:val="040A573E"/>
@@ -4767,7 +4671,7 @@
       </w:pPr>
     </w:lvl>
   </w:abstractNum>
-  <w:abstractNum w:abstractNumId="17">
+  <w:abstractNum w:abstractNumId="17" w15:restartNumberingAfterBreak="0">
     <w:nsid w:val="2976421F"/>
     <w:multiLevelType w:val="multilevel"/>
     <w:tmpl w:val="0BE82570"/>
@@ -4880,7 +4784,7 @@
       </w:rPr>
     </w:lvl>
   </w:abstractNum>
-  <w:abstractNum w:abstractNumId="18">
+  <w:abstractNum w:abstractNumId="18" w15:restartNumberingAfterBreak="0">
     <w:nsid w:val="2A774BE8"/>
     <w:multiLevelType w:val="multilevel"/>
     <w:tmpl w:val="E2C8A00A"/>
@@ -5017,7 +4921,120 @@
       </w:rPr>
     </w:lvl>
   </w:abstractNum>
-  <w:abstractNum w:abstractNumId="19">
+  <w:abstractNum w:abstractNumId="19" w15:restartNumberingAfterBreak="0">
+    <w:nsid w:val="2B5B0289"/>
+    <w:multiLevelType w:val="multilevel"/>
+    <w:tmpl w:val="596AA268"/>
+    <w:lvl w:ilvl="0">
+      <w:start w:val="1"/>
+      <w:numFmt w:val="decimal"/>
+      <w:lvlText w:val="%1."/>
+      <w:lvlJc w:val="left"/>
+      <w:pPr>
+        <w:ind w:left="360" w:hanging="360"/>
+      </w:pPr>
+      <w:rPr>
+        <w:rFonts w:hint="default"/>
+      </w:rPr>
+    </w:lvl>
+    <w:lvl w:ilvl="1">
+      <w:start w:val="3"/>
+      <w:numFmt w:val="decimal"/>
+      <w:lvlText w:val="%1.%2."/>
+      <w:lvlJc w:val="left"/>
+      <w:pPr>
+        <w:ind w:left="792" w:hanging="432"/>
+      </w:pPr>
+      <w:rPr>
+        <w:rFonts w:hint="default"/>
+      </w:rPr>
+    </w:lvl>
+    <w:lvl w:ilvl="2">
+      <w:start w:val="1"/>
+      <w:numFmt w:val="decimal"/>
+      <w:lvlText w:val="%1.%2.%3."/>
+      <w:lvlJc w:val="left"/>
+      <w:pPr>
+        <w:ind w:left="1224" w:hanging="504"/>
+      </w:pPr>
+      <w:rPr>
+        <w:rFonts w:hint="default"/>
+      </w:rPr>
+    </w:lvl>
+    <w:lvl w:ilvl="3">
+      <w:start w:val="1"/>
+      <w:numFmt w:val="decimal"/>
+      <w:lvlText w:val="%1.%2.%3.%4."/>
+      <w:lvlJc w:val="left"/>
+      <w:pPr>
+        <w:ind w:left="1728" w:hanging="648"/>
+      </w:pPr>
+      <w:rPr>
+        <w:rFonts w:hint="default"/>
+      </w:rPr>
+    </w:lvl>
+    <w:lvl w:ilvl="4">
+      <w:start w:val="1"/>
+      <w:numFmt w:val="decimal"/>
+      <w:lvlText w:val="%1.%2.%3.%4.%5."/>
+      <w:lvlJc w:val="left"/>
+      <w:pPr>
+        <w:ind w:left="2232" w:hanging="792"/>
+      </w:pPr>
+      <w:rPr>
+        <w:rFonts w:hint="default"/>
+      </w:rPr>
+    </w:lvl>
+    <w:lvl w:ilvl="5">
+      <w:start w:val="1"/>
+      <w:numFmt w:val="decimal"/>
+      <w:lvlText w:val="%1.%2.%3.%4.%5.%6."/>
+      <w:lvlJc w:val="left"/>
+      <w:pPr>
+        <w:ind w:left="2736" w:hanging="936"/>
+      </w:pPr>
+      <w:rPr>
+        <w:rFonts w:hint="default"/>
+      </w:rPr>
+    </w:lvl>
+    <w:lvl w:ilvl="6">
+      <w:start w:val="1"/>
+      <w:numFmt w:val="decimal"/>
+      <w:lvlText w:val="%1.%2.%3.%4.%5.%6.%7."/>
+      <w:lvlJc w:val="left"/>
+      <w:pPr>
+        <w:ind w:left="3240" w:hanging="1080"/>
+      </w:pPr>
+      <w:rPr>
+        <w:rFonts w:hint="default"/>
+      </w:rPr>
+    </w:lvl>
+    <w:lvl w:ilvl="7">
+      <w:start w:val="1"/>
+      <w:numFmt w:val="decimal"/>
+      <w:lvlText w:val="%1.%2.%3.%4.%5.%6.%7.%8."/>
+      <w:lvlJc w:val="left"/>
+      <w:pPr>
+        <w:ind w:left="3744" w:hanging="1224"/>
+      </w:pPr>
+      <w:rPr>
+        <w:rFonts w:hint="default"/>
+      </w:rPr>
+    </w:lvl>
+    <w:lvl w:ilvl="8">
+      <w:start w:val="1"/>
+      <w:numFmt w:val="decimal"/>
+      <w:lvlText w:val="%1.%2.%3.%4.%5.%6.%7.%8.%9."/>
+      <w:lvlJc w:val="left"/>
+      <w:pPr>
+        <w:ind w:left="4320" w:hanging="1440"/>
+      </w:pPr>
+      <w:rPr>
+        <w:rFonts w:hint="default"/>
+      </w:rPr>
+    </w:lvl>
+  </w:abstractNum>
+  <w:abstractNum w:abstractNumId="20" w15:restartNumberingAfterBreak="0">
     <w:nsid w:val="2D9D0BD3"/>
     <w:multiLevelType w:val="multilevel"/>
     <w:tmpl w:val="0BE82570"/>
@@ -5130,7 +5147,7 @@
       </w:rPr>
     </w:lvl>
   </w:abstractNum>
-  <w:abstractNum w:abstractNumId="20">
+  <w:abstractNum w:abstractNumId="21" w15:restartNumberingAfterBreak="0">
     <w:nsid w:val="2E9E1493"/>
     <w:multiLevelType w:val="hybridMultilevel"/>
     <w:tmpl w:val="6A0CB244"/>
@@ -5219,7 +5236,7 @@
       </w:pPr>
     </w:lvl>
   </w:abstractNum>
-  <w:abstractNum w:abstractNumId="21">
+  <w:abstractNum w:abstractNumId="22" w15:restartNumberingAfterBreak="0">
     <w:nsid w:val="2FB62580"/>
     <w:multiLevelType w:val="hybridMultilevel"/>
     <w:tmpl w:val="CFA22B30"/>
@@ -5332,7 +5349,7 @@
       </w:rPr>
     </w:lvl>
   </w:abstractNum>
-  <w:abstractNum w:abstractNumId="22">
+  <w:abstractNum w:abstractNumId="23" w15:restartNumberingAfterBreak="0">
     <w:nsid w:val="31F66B71"/>
     <w:multiLevelType w:val="hybridMultilevel"/>
     <w:tmpl w:val="1BE6B58C"/>
@@ -5425,7 +5442,7 @@
       </w:pPr>
     </w:lvl>
   </w:abstractNum>
-  <w:abstractNum w:abstractNumId="23">
+  <w:abstractNum w:abstractNumId="24" w15:restartNumberingAfterBreak="0">
     <w:nsid w:val="32B20F9E"/>
     <w:multiLevelType w:val="hybridMultilevel"/>
     <w:tmpl w:val="458EDC08"/>
@@ -5514,7 +5531,7 @@
       </w:pPr>
     </w:lvl>
   </w:abstractNum>
-  <w:abstractNum w:abstractNumId="24">
+  <w:abstractNum w:abstractNumId="25" w15:restartNumberingAfterBreak="0">
     <w:nsid w:val="34304B58"/>
     <w:multiLevelType w:val="hybridMultilevel"/>
     <w:tmpl w:val="460CD1E4"/>
@@ -5627,7 +5644,7 @@
       </w:rPr>
     </w:lvl>
   </w:abstractNum>
-  <w:abstractNum w:abstractNumId="25">
+  <w:abstractNum w:abstractNumId="26" w15:restartNumberingAfterBreak="0">
     <w:nsid w:val="346B22C6"/>
     <w:multiLevelType w:val="hybridMultilevel"/>
     <w:tmpl w:val="F2F2E84A"/>
@@ -5716,7 +5733,7 @@
       </w:pPr>
     </w:lvl>
   </w:abstractNum>
-  <w:abstractNum w:abstractNumId="26">
+  <w:abstractNum w:abstractNumId="27" w15:restartNumberingAfterBreak="0">
     <w:nsid w:val="360D3EDB"/>
     <w:multiLevelType w:val="hybridMultilevel"/>
     <w:tmpl w:val="0BE829BE"/>
@@ -5829,7 +5846,123 @@
       </w:pPr>
     </w:lvl>
   </w:abstractNum>
-  <w:abstractNum w:abstractNumId="27">
+  <w:abstractNum w:abstractNumId="28" w15:restartNumberingAfterBreak="0">
+    <w:nsid w:val="3B267237"/>
+    <w:multiLevelType w:val="multilevel"/>
+    <w:tmpl w:val="0D062086"/>
+    <w:lvl w:ilvl="0">
+      <w:start w:val="1"/>
+      <w:numFmt w:val="decimal"/>
+      <w:lvlText w:val="%1."/>
+      <w:lvlJc w:val="left"/>
+      <w:pPr>
+        <w:ind w:left="360" w:hanging="360"/>
+      </w:pPr>
+      <w:rPr>
+        <w:rFonts w:hint="default"/>
+      </w:rPr>
+    </w:lvl>
+    <w:lvl w:ilvl="1">
+      <w:start w:val="1"/>
+      <w:numFmt w:val="decimal"/>
+      <w:lvlText w:val="%1.%2."/>
+      <w:lvlJc w:val="left"/>
+      <w:pPr>
+        <w:ind w:left="792" w:hanging="432"/>
+      </w:pPr>
+      <w:rPr>
+        <w:rFonts w:hint="default"/>
+        <w:b w:val="0"/>
+      </w:rPr>
+    </w:lvl>
+    <w:lvl w:ilvl="2">
+      <w:start w:val="1"/>
+      <w:numFmt w:val="decimal"/>
+      <w:lvlText w:val="%1.%2.%3."/>
+      <w:lvlJc w:val="left"/>
+      <w:pPr>
+        <w:ind w:left="1224" w:hanging="504"/>
+      </w:pPr>
+      <w:rPr>
+        <w:rFonts w:hint="default"/>
+        <w:b/>
+        <w:sz w:val="28"/>
+      </w:rPr>
+    </w:lvl>
+    <w:lvl w:ilvl="3">
+      <w:start w:val="1"/>
+      <w:numFmt w:val="decimal"/>
+      <w:lvlText w:val="%1.%2.%3.%4."/>
+      <w:lvlJc w:val="left"/>
+      <w:pPr>
+        <w:ind w:left="1728" w:hanging="648"/>
+      </w:pPr>
+      <w:rPr>
+        <w:rFonts w:hint="default"/>
+      </w:rPr>
+    </w:lvl>
+    <w:lvl w:ilvl="4">
+      <w:start w:val="1"/>
+      <w:numFmt w:val="decimal"/>
+      <w:lvlText w:val="%1.%2.%3.%4.%5."/>
+      <w:lvlJc w:val="left"/>
+      <w:pPr>
+        <w:ind w:left="2232" w:hanging="792"/>
+      </w:pPr>
+      <w:rPr>
+        <w:rFonts w:hint="default"/>
+      </w:rPr>
+    </w:lvl>
+    <w:lvl w:ilvl="5">
+      <w:start w:val="1"/>
+      <w:numFmt w:val="decimal"/>
+      <w:lvlText w:val="%1.%2.%3.%4.%5.%6."/>
+      <w:lvlJc w:val="left"/>
+      <w:pPr>
+        <w:ind w:left="2736" w:hanging="936"/>
+      </w:pPr>
+      <w:rPr>
+        <w:rFonts w:hint="default"/>
+      </w:rPr>
+    </w:lvl>
+    <w:lvl w:ilvl="6">
+      <w:start w:val="1"/>
+      <w:numFmt w:val="decimal"/>
+      <w:lvlText w:val="%1.%2.%3.%4.%5.%6.%7."/>
+      <w:lvlJc w:val="left"/>
+      <w:pPr>
+        <w:ind w:left="3240" w:hanging="1080"/>
+      </w:pPr>
+      <w:rPr>
+        <w:rFonts w:hint="default"/>
+      </w:rPr>
+    </w:lvl>
+    <w:lvl w:ilvl="7">
+      <w:start w:val="1"/>
+      <w:numFmt w:val="decimal"/>
+      <w:lvlText w:val="%1.%2.%3.%4.%5.%6.%7.%8."/>
+      <w:lvlJc w:val="left"/>
+      <w:pPr>
+        <w:ind w:left="3744" w:hanging="1224"/>
+      </w:pPr>
+      <w:rPr>
+        <w:rFonts w:hint="default"/>
+      </w:rPr>
+    </w:lvl>
+    <w:lvl w:ilvl="8">
+      <w:start w:val="1"/>
+      <w:numFmt w:val="decimal"/>
+      <w:lvlText w:val="%1.%2.%3.%4.%5.%6.%7.%8.%9."/>
+      <w:lvlJc w:val="left"/>
+      <w:pPr>
+        <w:ind w:left="4320" w:hanging="1440"/>
+      </w:pPr>
+      <w:rPr>
+        <w:rFonts w:hint="default"/>
+      </w:rPr>
+    </w:lvl>
+  </w:abstractNum>
+  <w:abstractNum w:abstractNumId="29" w15:restartNumberingAfterBreak="0">
     <w:nsid w:val="3CC21A7E"/>
     <w:multiLevelType w:val="hybridMultilevel"/>
     <w:tmpl w:val="820223D2"/>
@@ -5918,7 +6051,7 @@
       </w:pPr>
     </w:lvl>
   </w:abstractNum>
-  <w:abstractNum w:abstractNumId="28">
+  <w:abstractNum w:abstractNumId="30" w15:restartNumberingAfterBreak="0">
     <w:nsid w:val="3EA752FA"/>
     <w:multiLevelType w:val="hybridMultilevel"/>
     <w:tmpl w:val="277E76CC"/>
@@ -6031,7 +6164,7 @@
       </w:rPr>
     </w:lvl>
   </w:abstractNum>
-  <w:abstractNum w:abstractNumId="29">
+  <w:abstractNum w:abstractNumId="31" w15:restartNumberingAfterBreak="0">
     <w:nsid w:val="40D162DE"/>
     <w:multiLevelType w:val="multilevel"/>
     <w:tmpl w:val="92FE8EE2"/>
@@ -6144,7 +6277,7 @@
       </w:rPr>
     </w:lvl>
   </w:abstractNum>
-  <w:abstractNum w:abstractNumId="30">
+  <w:abstractNum w:abstractNumId="32" w15:restartNumberingAfterBreak="0">
     <w:nsid w:val="431E0F9A"/>
     <w:multiLevelType w:val="multilevel"/>
     <w:tmpl w:val="37809ED0"/>
@@ -6266,7 +6399,7 @@
       </w:rPr>
     </w:lvl>
   </w:abstractNum>
-  <w:abstractNum w:abstractNumId="31">
+  <w:abstractNum w:abstractNumId="33" w15:restartNumberingAfterBreak="0">
     <w:nsid w:val="47486275"/>
     <w:multiLevelType w:val="hybridMultilevel"/>
     <w:tmpl w:val="C010A750"/>
@@ -6379,7 +6512,7 @@
       </w:rPr>
     </w:lvl>
   </w:abstractNum>
-  <w:abstractNum w:abstractNumId="32">
+  <w:abstractNum w:abstractNumId="34" w15:restartNumberingAfterBreak="0">
     <w:nsid w:val="495619BF"/>
     <w:multiLevelType w:val="hybridMultilevel"/>
     <w:tmpl w:val="EE2EF520"/>
@@ -6492,7 +6625,7 @@
       </w:rPr>
     </w:lvl>
   </w:abstractNum>
-  <w:abstractNum w:abstractNumId="33">
+  <w:abstractNum w:abstractNumId="35" w15:restartNumberingAfterBreak="0">
     <w:nsid w:val="4A917288"/>
     <w:multiLevelType w:val="hybridMultilevel"/>
     <w:tmpl w:val="6130F8D0"/>
@@ -6579,7 +6712,7 @@
       </w:pPr>
     </w:lvl>
   </w:abstractNum>
-  <w:abstractNum w:abstractNumId="34">
+  <w:abstractNum w:abstractNumId="36" w15:restartNumberingAfterBreak="0">
     <w:nsid w:val="4F8F6663"/>
     <w:multiLevelType w:val="hybridMultilevel"/>
     <w:tmpl w:val="83A245CC"/>
@@ -6668,7 +6801,7 @@
       </w:pPr>
     </w:lvl>
   </w:abstractNum>
-  <w:abstractNum w:abstractNumId="35">
+  <w:abstractNum w:abstractNumId="37" w15:restartNumberingAfterBreak="0">
     <w:nsid w:val="50587E39"/>
     <w:multiLevelType w:val="hybridMultilevel"/>
     <w:tmpl w:val="E154F5BA"/>
@@ -6781,7 +6914,7 @@
       </w:rPr>
     </w:lvl>
   </w:abstractNum>
-  <w:abstractNum w:abstractNumId="36">
+  <w:abstractNum w:abstractNumId="38" w15:restartNumberingAfterBreak="0">
     <w:nsid w:val="51F26E93"/>
     <w:multiLevelType w:val="hybridMultilevel"/>
     <w:tmpl w:val="7B6C73B2"/>
@@ -6870,7 +7003,7 @@
       </w:pPr>
     </w:lvl>
   </w:abstractNum>
-  <w:abstractNum w:abstractNumId="37">
+  <w:abstractNum w:abstractNumId="39" w15:restartNumberingAfterBreak="0">
     <w:nsid w:val="5929479D"/>
     <w:multiLevelType w:val="hybridMultilevel"/>
     <w:tmpl w:val="7550DA60"/>
@@ -6959,7 +7092,7 @@
       </w:pPr>
     </w:lvl>
   </w:abstractNum>
-  <w:abstractNum w:abstractNumId="38">
+  <w:abstractNum w:abstractNumId="40" w15:restartNumberingAfterBreak="0">
     <w:nsid w:val="5A814E13"/>
     <w:multiLevelType w:val="hybridMultilevel"/>
     <w:tmpl w:val="174C3AE2"/>
@@ -7048,7 +7181,7 @@
       </w:pPr>
     </w:lvl>
   </w:abstractNum>
-  <w:abstractNum w:abstractNumId="39">
+  <w:abstractNum w:abstractNumId="41" w15:restartNumberingAfterBreak="0">
     <w:nsid w:val="5B0056AB"/>
     <w:multiLevelType w:val="multilevel"/>
     <w:tmpl w:val="C430E040"/>
@@ -7169,7 +7302,7 @@
       </w:rPr>
     </w:lvl>
   </w:abstractNum>
-  <w:abstractNum w:abstractNumId="40">
+  <w:abstractNum w:abstractNumId="42" w15:restartNumberingAfterBreak="0">
     <w:nsid w:val="6A087431"/>
     <w:multiLevelType w:val="hybridMultilevel"/>
     <w:tmpl w:val="ABFE9A40"/>
@@ -7258,7 +7391,7 @@
       </w:pPr>
     </w:lvl>
   </w:abstractNum>
-  <w:abstractNum w:abstractNumId="41">
+  <w:abstractNum w:abstractNumId="43" w15:restartNumberingAfterBreak="0">
     <w:nsid w:val="6AD36897"/>
     <w:multiLevelType w:val="hybridMultilevel"/>
     <w:tmpl w:val="B594A5F8"/>
@@ -7347,7 +7480,7 @@
       </w:pPr>
     </w:lvl>
   </w:abstractNum>
-  <w:abstractNum w:abstractNumId="42">
+  <w:abstractNum w:abstractNumId="44" w15:restartNumberingAfterBreak="0">
     <w:nsid w:val="72796BE2"/>
     <w:multiLevelType w:val="hybridMultilevel"/>
     <w:tmpl w:val="51F451B6"/>
@@ -7460,7 +7593,7 @@
       </w:rPr>
     </w:lvl>
   </w:abstractNum>
-  <w:abstractNum w:abstractNumId="43">
+  <w:abstractNum w:abstractNumId="45" w15:restartNumberingAfterBreak="0">
     <w:nsid w:val="74715376"/>
     <w:multiLevelType w:val="hybridMultilevel"/>
     <w:tmpl w:val="279CF800"/>
@@ -7549,7 +7682,7 @@
       </w:pPr>
     </w:lvl>
   </w:abstractNum>
-  <w:abstractNum w:abstractNumId="44">
+  <w:abstractNum w:abstractNumId="46" w15:restartNumberingAfterBreak="0">
     <w:nsid w:val="755C1603"/>
     <w:multiLevelType w:val="hybridMultilevel"/>
     <w:tmpl w:val="5798E422"/>
@@ -7662,7 +7795,7 @@
       </w:rPr>
     </w:lvl>
   </w:abstractNum>
-  <w:abstractNum w:abstractNumId="45">
+  <w:abstractNum w:abstractNumId="47" w15:restartNumberingAfterBreak="0">
     <w:nsid w:val="75767623"/>
     <w:multiLevelType w:val="hybridMultilevel"/>
     <w:tmpl w:val="DC006FA6"/>
@@ -7755,7 +7888,7 @@
       </w:pPr>
     </w:lvl>
   </w:abstractNum>
-  <w:abstractNum w:abstractNumId="46">
+  <w:abstractNum w:abstractNumId="48" w15:restartNumberingAfterBreak="0">
     <w:nsid w:val="7AA01D1D"/>
     <w:multiLevelType w:val="multilevel"/>
     <w:tmpl w:val="2F342590"/>
@@ -7868,7 +8001,7 @@
       </w:rPr>
     </w:lvl>
   </w:abstractNum>
-  <w:abstractNum w:abstractNumId="47">
+  <w:abstractNum w:abstractNumId="49" w15:restartNumberingAfterBreak="0">
     <w:nsid w:val="7B540BB6"/>
     <w:multiLevelType w:val="hybridMultilevel"/>
     <w:tmpl w:val="D8B0736E"/>
@@ -7957,7 +8090,7 @@
       </w:pPr>
     </w:lvl>
   </w:abstractNum>
-  <w:abstractNum w:abstractNumId="48">
+  <w:abstractNum w:abstractNumId="50" w15:restartNumberingAfterBreak="0">
     <w:nsid w:val="7D602800"/>
     <w:multiLevelType w:val="hybridMultilevel"/>
     <w:tmpl w:val="7B04B39A"/>
@@ -8070,7 +8203,7 @@
       </w:rPr>
     </w:lvl>
   </w:abstractNum>
-  <w:abstractNum w:abstractNumId="49">
+  <w:abstractNum w:abstractNumId="51" w15:restartNumberingAfterBreak="0">
     <w:nsid w:val="7E9A329B"/>
     <w:multiLevelType w:val="hybridMultilevel"/>
     <w:tmpl w:val="379E263A"/>
@@ -8160,34 +8293,34 @@
     </w:lvl>
   </w:abstractNum>
   <w:num w:numId="1">
-    <w:abstractNumId w:val="47"/>
+    <w:abstractNumId w:val="49"/>
   </w:num>
   <w:num w:numId="2">
     <w:abstractNumId w:val="3"/>
   </w:num>
   <w:num w:numId="3">
-    <w:abstractNumId w:val="40"/>
+    <w:abstractNumId w:val="42"/>
   </w:num>
   <w:num w:numId="4">
-    <w:abstractNumId w:val="36"/>
+    <w:abstractNumId w:val="38"/>
   </w:num>
   <w:num w:numId="5">
     <w:abstractNumId w:val="14"/>
   </w:num>
   <w:num w:numId="6">
-    <w:abstractNumId w:val="22"/>
+    <w:abstractNumId w:val="23"/>
   </w:num>
   <w:num w:numId="7">
-    <w:abstractNumId w:val="45"/>
+    <w:abstractNumId w:val="47"/>
   </w:num>
   <w:num w:numId="8">
-    <w:abstractNumId w:val="33"/>
+    <w:abstractNumId w:val="35"/>
   </w:num>
   <w:num w:numId="9">
-    <w:abstractNumId w:val="20"/>
+    <w:abstractNumId w:val="21"/>
   </w:num>
   <w:num w:numId="10">
-    <w:abstractNumId w:val="26"/>
+    <w:abstractNumId w:val="27"/>
   </w:num>
   <w:num w:numId="11">
     <w:abstractNumId w:val="9"/>
@@ -8202,19 +8335,19 @@
     <w:abstractNumId w:val="1"/>
   </w:num>
   <w:num w:numId="15">
-    <w:abstractNumId w:val="23"/>
+    <w:abstractNumId w:val="24"/>
   </w:num>
   <w:num w:numId="16">
-    <w:abstractNumId w:val="28"/>
+    <w:abstractNumId w:val="30"/>
   </w:num>
   <w:num w:numId="17">
-    <w:abstractNumId w:val="24"/>
+    <w:abstractNumId w:val="25"/>
   </w:num>
   <w:num w:numId="18">
-    <w:abstractNumId w:val="32"/>
+    <w:abstractNumId w:val="34"/>
   </w:num>
   <w:num w:numId="19">
-    <w:abstractNumId w:val="25"/>
+    <w:abstractNumId w:val="26"/>
   </w:num>
   <w:num w:numId="20">
     <w:abstractNumId w:val="13"/>
@@ -8226,28 +8359,28 @@
     <w:abstractNumId w:val="5"/>
   </w:num>
   <w:num w:numId="23">
-    <w:abstractNumId w:val="48"/>
+    <w:abstractNumId w:val="50"/>
   </w:num>
   <w:num w:numId="24">
     <w:abstractNumId w:val="11"/>
   </w:num>
   <w:num w:numId="25">
-    <w:abstractNumId w:val="27"/>
+    <w:abstractNumId w:val="29"/>
   </w:num>
   <w:num w:numId="26">
     <w:abstractNumId w:val="10"/>
   </w:num>
   <w:num w:numId="27">
-    <w:abstractNumId w:val="30"/>
+    <w:abstractNumId w:val="32"/>
   </w:num>
   <w:num w:numId="28">
-    <w:abstractNumId w:val="46"/>
+    <w:abstractNumId w:val="48"/>
   </w:num>
   <w:num w:numId="29">
-    <w:abstractNumId w:val="38"/>
+    <w:abstractNumId w:val="40"/>
   </w:num>
   <w:num w:numId="30">
-    <w:abstractNumId w:val="39"/>
+    <w:abstractNumId w:val="41"/>
   </w:num>
   <w:num w:numId="31">
     <w:abstractNumId w:val="6"/>
@@ -8259,62 +8392,68 @@
     <w:abstractNumId w:val="15"/>
   </w:num>
   <w:num w:numId="34">
-    <w:abstractNumId w:val="37"/>
+    <w:abstractNumId w:val="39"/>
   </w:num>
   <w:num w:numId="35">
-    <w:abstractNumId w:val="19"/>
+    <w:abstractNumId w:val="20"/>
   </w:num>
   <w:num w:numId="36">
     <w:abstractNumId w:val="17"/>
   </w:num>
   <w:num w:numId="37">
-    <w:abstractNumId w:val="43"/>
+    <w:abstractNumId w:val="45"/>
   </w:num>
   <w:num w:numId="38">
-    <w:abstractNumId w:val="44"/>
+    <w:abstractNumId w:val="46"/>
   </w:num>
   <w:num w:numId="39">
-    <w:abstractNumId w:val="21"/>
+    <w:abstractNumId w:val="22"/>
   </w:num>
   <w:num w:numId="40">
     <w:abstractNumId w:val="7"/>
   </w:num>
   <w:num w:numId="41">
-    <w:abstractNumId w:val="31"/>
+    <w:abstractNumId w:val="33"/>
   </w:num>
   <w:num w:numId="42">
     <w:abstractNumId w:val="16"/>
   </w:num>
   <w:num w:numId="43">
-    <w:abstractNumId w:val="29"/>
+    <w:abstractNumId w:val="31"/>
   </w:num>
   <w:num w:numId="44">
-    <w:abstractNumId w:val="35"/>
+    <w:abstractNumId w:val="37"/>
   </w:num>
   <w:num w:numId="45">
-    <w:abstractNumId w:val="42"/>
+    <w:abstractNumId w:val="44"/>
   </w:num>
   <w:num w:numId="46">
     <w:abstractNumId w:val="18"/>
   </w:num>
   <w:num w:numId="47">
-    <w:abstractNumId w:val="34"/>
+    <w:abstractNumId w:val="36"/>
   </w:num>
   <w:num w:numId="48">
-    <w:abstractNumId w:val="49"/>
+    <w:abstractNumId w:val="51"/>
   </w:num>
   <w:num w:numId="49">
     <w:abstractNumId w:val="4"/>
   </w:num>
   <w:num w:numId="50">
-    <w:abstractNumId w:val="41"/>
+    <w:abstractNumId w:val="43"/>
+  </w:num>
+  <w:num w:numId="51">
+    <w:abstractNumId w:val="19"/>
+  </w:num>
+  <w:num w:numId="52">
+    <w:abstractNumId w:val="28"/>
   </w:num>
   <w:numIdMacAtCleanup w:val="49"/>
 </w:numbering>
 </file>
 
 <file path=word/styles.xml><?xml version="1.0" encoding="utf-8"?>
-<w:styles xmlns:mc="http://schemas.openxmlformats.org/markup-compatibility/2006" xmlns:r="http://schemas.openxmlformats.org/officeDocument/2006/relationships" xmlns:w="http://schemas.openxmlformats.org/wordprocessingml/2006/main" xmlns:w14="http://schemas.microsoft.com/office/word/2010/wordml" mc:Ignorable="w14">
+<w:styles xmlns:mc="http://schemas.openxmlformats.org/markup-compatibility/2006" xmlns:r="http://schemas.openxmlformats.org/officeDocument/2006/relationships" xmlns:w="http://schemas.openxmlformats.org/wordprocessingml/2006/main" xmlns:w14="http://schemas.microsoft.com/office/word/2010/wordml" xmlns:w15="http://schemas.microsoft.com/office/word/2012/wordml" xmlns:w16se="http://schemas.microsoft.com/office/word/2015/wordml/symex" mc:Ignorable="w14 w15 w16se">
   <w:docDefaults>
     <w:rPrDefault>
       <w:rPr>
@@ -8324,36 +8463,165 @@
     </w:rPrDefault>
     <w:pPrDefault/>
   </w:docDefaults>
-  <w:latentStyles w:defLockedState="0" w:defUIPriority="99" w:defSemiHidden="1" w:defUnhideWhenUsed="1" w:defQFormat="0" w:count="267">
-    <w:lsdException w:name="Normal" w:semiHidden="0" w:uiPriority="0" w:unhideWhenUsed="0" w:qFormat="1"/>
-    <w:lsdException w:name="heading 1" w:semiHidden="0" w:uiPriority="9" w:unhideWhenUsed="0" w:qFormat="1"/>
-    <w:lsdException w:name="heading 2" w:uiPriority="9"/>
-    <w:lsdException w:name="heading 3" w:uiPriority="9" w:qFormat="1"/>
-    <w:lsdException w:name="heading 4" w:uiPriority="9" w:qFormat="1"/>
-    <w:lsdException w:name="heading 5" w:uiPriority="9" w:qFormat="1"/>
-    <w:lsdException w:name="heading 6" w:uiPriority="9" w:qFormat="1"/>
-    <w:lsdException w:name="heading 7" w:uiPriority="9" w:qFormat="1"/>
-    <w:lsdException w:name="heading 8" w:uiPriority="9" w:qFormat="1"/>
-    <w:lsdException w:name="heading 9" w:uiPriority="9" w:qFormat="1"/>
-    <w:lsdException w:name="toc 1" w:uiPriority="39"/>
-    <w:lsdException w:name="toc 2" w:uiPriority="39"/>
-    <w:lsdException w:name="toc 3" w:uiPriority="39"/>
-    <w:lsdException w:name="toc 4" w:uiPriority="39"/>
-    <w:lsdException w:name="toc 5" w:uiPriority="39"/>
-    <w:lsdException w:name="toc 6" w:uiPriority="39"/>
-    <w:lsdException w:name="toc 7" w:uiPriority="39"/>
-    <w:lsdException w:name="toc 8" w:uiPriority="39"/>
-    <w:lsdException w:name="toc 9" w:uiPriority="39"/>
-    <w:lsdException w:name="caption" w:uiPriority="35" w:qFormat="1"/>
+  <w:latentStyles w:defLockedState="0" w:defUIPriority="99" w:defSemiHidden="0" w:defUnhideWhenUsed="0" w:defQFormat="0" w:count="374">
+    <w:lsdException w:name="Normal" w:uiPriority="0" w:qFormat="1"/>
+    <w:lsdException w:name="heading 1" w:uiPriority="9" w:qFormat="1"/>
+    <w:lsdException w:name="heading 2" w:semiHidden="1" w:uiPriority="9" w:unhideWhenUsed="1"/>
+    <w:lsdException w:name="heading 3" w:semiHidden="1" w:uiPriority="9" w:unhideWhenUsed="1" w:qFormat="1"/>
+    <w:lsdException w:name="heading 4" w:semiHidden="1" w:uiPriority="9" w:unhideWhenUsed="1" w:qFormat="1"/>
+    <w:lsdException w:name="heading 5" w:semiHidden="1" w:uiPriority="9" w:unhideWhenUsed="1" w:qFormat="1"/>
+    <w:lsdException w:name="heading 6" w:semiHidden="1" w:uiPriority="9" w:unhideWhenUsed="1" w:qFormat="1"/>
+    <w:lsdException w:name="heading 7" w:semiHidden="1" w:uiPriority="9" w:unhideWhenUsed="1" w:qFormat="1"/>
+    <w:lsdException w:name="heading 8" w:semiHidden="1" w:uiPriority="9" w:unhideWhenUsed="1" w:qFormat="1"/>
+    <w:lsdException w:name="heading 9" w:semiHidden="1" w:uiPriority="9" w:unhideWhenUsed="1" w:qFormat="1"/>
+    <w:lsdException w:name="index 1" w:semiHidden="1" w:unhideWhenUsed="1"/>
+    <w:lsdException w:name="index 2" w:semiHidden="1" w:unhideWhenUsed="1"/>
+    <w:lsdException w:name="index 3" w:semiHidden="1" w:unhideWhenUsed="1"/>
+    <w:lsdException w:name="index 4" w:semiHidden="1" w:unhideWhenUsed="1"/>
+    <w:lsdException w:name="index 5" w:semiHidden="1" w:unhideWhenUsed="1"/>
+    <w:lsdException w:name="index 6" w:semiHidden="1" w:unhideWhenUsed="1"/>
+    <w:lsdException w:name="index 7" w:semiHidden="1" w:unhideWhenUsed="1"/>
+    <w:lsdException w:name="index 8" w:semiHidden="1" w:unhideWhenUsed="1"/>
+    <w:lsdException w:name="index 9" w:semiHidden="1" w:unhideWhenUsed="1"/>
+    <w:lsdException w:name="toc 1" w:semiHidden="1" w:uiPriority="39" w:unhideWhenUsed="1"/>
+    <w:lsdException w:name="toc 2" w:semiHidden="1" w:uiPriority="39" w:unhideWhenUsed="1"/>
+    <w:lsdException w:name="toc 3" w:semiHidden="1" w:uiPriority="39" w:unhideWhenUsed="1"/>
+    <w:lsdException w:name="toc 4" w:semiHidden="1" w:uiPriority="39" w:unhideWhenUsed="1"/>
+    <w:lsdException w:name="toc 5" w:semiHidden="1" w:uiPriority="39" w:unhideWhenUsed="1"/>
+    <w:lsdException w:name="toc 6" w:semiHidden="1" w:uiPriority="39" w:unhideWhenUsed="1"/>
+    <w:lsdException w:name="toc 7" w:semiHidden="1" w:uiPriority="39" w:unhideWhenUsed="1"/>
+    <w:lsdException w:name="toc 8" w:semiHidden="1" w:uiPriority="39" w:unhideWhenUsed="1"/>
+    <w:lsdException w:name="toc 9" w:semiHidden="1" w:uiPriority="39" w:unhideWhenUsed="1"/>
+    <w:lsdException w:name="Normal Indent" w:semiHidden="1" w:unhideWhenUsed="1"/>
+    <w:lsdException w:name="footnote text" w:semiHidden="1" w:unhideWhenUsed="1"/>
+    <w:lsdException w:name="annotation text" w:semiHidden="1" w:unhideWhenUsed="1"/>
+    <w:lsdException w:name="header" w:semiHidden="1" w:unhideWhenUsed="1"/>
+    <w:lsdException w:name="footer" w:semiHidden="1" w:unhideWhenUsed="1"/>
+    <w:lsdException w:name="index heading" w:semiHidden="1" w:unhideWhenUsed="1"/>
+    <w:lsdException w:name="caption" w:semiHidden="1" w:uiPriority="35" w:unhideWhenUsed="1" w:qFormat="1"/>
+    <w:lsdException w:name="table of figures" w:semiHidden="1" w:unhideWhenUsed="1"/>
+    <w:lsdException w:name="envelope address" w:semiHidden="1" w:unhideWhenUsed="1"/>
+    <w:lsdException w:name="envelope return" w:semiHidden="1" w:unhideWhenUsed="1"/>
+    <w:lsdException w:name="footnote reference" w:semiHidden="1" w:unhideWhenUsed="1"/>
+    <w:lsdException w:name="annotation reference" w:semiHidden="1" w:unhideWhenUsed="1"/>
+    <w:lsdException w:name="line number" w:semiHidden="1" w:unhideWhenUsed="1"/>
+    <w:lsdException w:name="page number" w:semiHidden="1" w:unhideWhenUsed="1"/>
+    <w:lsdException w:name="endnote reference" w:semiHidden="1" w:unhideWhenUsed="1"/>
+    <w:lsdException w:name="endnote text" w:semiHidden="1" w:unhideWhenUsed="1"/>
+    <w:lsdException w:name="table of authorities" w:semiHidden="1" w:unhideWhenUsed="1"/>
+    <w:lsdException w:name="macro" w:semiHidden="1" w:unhideWhenUsed="1"/>
+    <w:lsdException w:name="toa heading" w:semiHidden="1" w:unhideWhenUsed="1"/>
+    <w:lsdException w:name="List" w:semiHidden="1" w:unhideWhenUsed="1"/>
+    <w:lsdException w:name="List Bullet" w:semiHidden="1" w:unhideWhenUsed="1"/>
+    <w:lsdException w:name="List Number" w:semiHidden="1" w:unhideWhenUsed="1"/>
+    <w:lsdException w:name="List 2" w:semiHidden="1" w:unhideWhenUsed="1"/>
+    <w:lsdException w:name="List 3" w:semiHidden="1" w:unhideWhenUsed="1"/>
+    <w:lsdException w:name="List 4" w:semiHidden="1" w:unhideWhenUsed="1"/>
+    <w:lsdException w:name="List 5" w:semiHidden="1" w:unhideWhenUsed="1"/>
+    <w:lsdException w:name="List Bullet 2" w:semiHidden="1" w:unhideWhenUsed="1"/>
+    <w:lsdException w:name="List Bullet 3" w:semiHidden="1" w:unhideWhenUsed="1"/>
+    <w:lsdException w:name="List Bullet 4" w:semiHidden="1" w:unhideWhenUsed="1"/>
+    <w:lsdException w:name="List Bullet 5" w:semiHidden="1" w:unhideWhenUsed="1"/>
+    <w:lsdException w:name="List Number 2" w:semiHidden="1" w:unhideWhenUsed="1"/>
+    <w:lsdException w:name="List Number 3" w:semiHidden="1" w:unhideWhenUsed="1"/>
+    <w:lsdException w:name="List Number 4" w:semiHidden="1" w:unhideWhenUsed="1"/>
+    <w:lsdException w:name="List Number 5" w:semiHidden="1" w:unhideWhenUsed="1"/>
     <w:lsdException w:name="Title" w:uiPriority="10" w:qFormat="1"/>
-    <w:lsdException w:name="Default Paragraph Font" w:uiPriority="1"/>
-    <w:lsdException w:name="Body Text" w:uiPriority="1" w:qFormat="1"/>
-    <w:lsdException w:name="Subtitle" w:uiPriority="11"/>
+    <w:lsdException w:name="Closing" w:semiHidden="1" w:unhideWhenUsed="1"/>
+    <w:lsdException w:name="Signature" w:semiHidden="1" w:unhideWhenUsed="1"/>
+    <w:lsdException w:name="Default Paragraph Font" w:semiHidden="1" w:uiPriority="1" w:unhideWhenUsed="1"/>
+    <w:lsdException w:name="Body Text" w:semiHidden="1" w:uiPriority="1" w:unhideWhenUsed="1" w:qFormat="1"/>
+    <w:lsdException w:name="Body Text Indent" w:semiHidden="1" w:unhideWhenUsed="1"/>
+    <w:lsdException w:name="List Continue" w:semiHidden="1" w:unhideWhenUsed="1"/>
+    <w:lsdException w:name="List Continue 2" w:semiHidden="1" w:unhideWhenUsed="1"/>
+    <w:lsdException w:name="List Continue 3" w:semiHidden="1" w:unhideWhenUsed="1"/>
+    <w:lsdException w:name="List Continue 4" w:semiHidden="1" w:unhideWhenUsed="1"/>
+    <w:lsdException w:name="List Continue 5" w:semiHidden="1" w:unhideWhenUsed="1"/>
+    <w:lsdException w:name="Message Header" w:semiHidden="1" w:unhideWhenUsed="1"/>
+    <w:lsdException w:name="Subtitle" w:semiHidden="1" w:uiPriority="11" w:unhideWhenUsed="1"/>
+    <w:lsdException w:name="Salutation" w:semiHidden="1" w:unhideWhenUsed="1"/>
+    <w:lsdException w:name="Date" w:semiHidden="1" w:unhideWhenUsed="1"/>
+    <w:lsdException w:name="Body Text First Indent" w:semiHidden="1" w:unhideWhenUsed="1"/>
+    <w:lsdException w:name="Body Text First Indent 2" w:semiHidden="1" w:unhideWhenUsed="1"/>
+    <w:lsdException w:name="Note Heading" w:semiHidden="1" w:unhideWhenUsed="1"/>
+    <w:lsdException w:name="Body Text 2" w:semiHidden="1" w:unhideWhenUsed="1"/>
+    <w:lsdException w:name="Body Text 3" w:semiHidden="1" w:unhideWhenUsed="1"/>
+    <w:lsdException w:name="Body Text Indent 2" w:semiHidden="1" w:unhideWhenUsed="1"/>
+    <w:lsdException w:name="Body Text Indent 3" w:semiHidden="1" w:unhideWhenUsed="1"/>
+    <w:lsdException w:name="Block Text" w:semiHidden="1" w:unhideWhenUsed="1"/>
+    <w:lsdException w:name="Hyperlink" w:semiHidden="1" w:unhideWhenUsed="1"/>
+    <w:lsdException w:name="FollowedHyperlink" w:semiHidden="1" w:unhideWhenUsed="1"/>
     <w:lsdException w:name="Strong" w:uiPriority="22" w:qFormat="1"/>
     <w:lsdException w:name="Emphasis" w:uiPriority="20" w:qFormat="1"/>
-    <w:lsdException w:name="Table Grid" w:semiHidden="0" w:uiPriority="39" w:unhideWhenUsed="0"/>
-    <w:lsdException w:name="Placeholder Text" w:unhideWhenUsed="0"/>
-    <w:lsdException w:name="No Spacing" w:semiHidden="0" w:uiPriority="1" w:unhideWhenUsed="0"/>
+    <w:lsdException w:name="Document Map" w:semiHidden="1" w:unhideWhenUsed="1"/>
+    <w:lsdException w:name="Plain Text" w:semiHidden="1" w:unhideWhenUsed="1"/>
+    <w:lsdException w:name="E-mail Signature" w:semiHidden="1" w:unhideWhenUsed="1"/>
+    <w:lsdException w:name="HTML Top of Form" w:semiHidden="1" w:unhideWhenUsed="1"/>
+    <w:lsdException w:name="HTML Bottom of Form" w:semiHidden="1" w:unhideWhenUsed="1"/>
+    <w:lsdException w:name="Normal (Web)" w:semiHidden="1" w:unhideWhenUsed="1"/>
+    <w:lsdException w:name="HTML Acronym" w:semiHidden="1" w:unhideWhenUsed="1"/>
+    <w:lsdException w:name="HTML Address" w:semiHidden="1" w:unhideWhenUsed="1"/>
+    <w:lsdException w:name="HTML Cite" w:semiHidden="1" w:unhideWhenUsed="1"/>
+    <w:lsdException w:name="HTML Code" w:semiHidden="1" w:unhideWhenUsed="1"/>
+    <w:lsdException w:name="HTML Definition" w:semiHidden="1" w:unhideWhenUsed="1"/>
+    <w:lsdException w:name="HTML Keyboard" w:semiHidden="1" w:unhideWhenUsed="1"/>
+    <w:lsdException w:name="HTML Preformatted" w:semiHidden="1" w:unhideWhenUsed="1"/>
+    <w:lsdException w:name="HTML Sample" w:semiHidden="1" w:unhideWhenUsed="1"/>
+    <w:lsdException w:name="HTML Typewriter" w:semiHidden="1" w:unhideWhenUsed="1"/>
+    <w:lsdException w:name="HTML Variable" w:semiHidden="1" w:unhideWhenUsed="1"/>
+    <w:lsdException w:name="Normal Table" w:semiHidden="1" w:unhideWhenUsed="1"/>
+    <w:lsdException w:name="annotation subject" w:semiHidden="1" w:unhideWhenUsed="1"/>
+    <w:lsdException w:name="No List" w:semiHidden="1" w:unhideWhenUsed="1"/>
+    <w:lsdException w:name="Outline List 1" w:semiHidden="1" w:unhideWhenUsed="1"/>
+    <w:lsdException w:name="Outline List 2" w:semiHidden="1" w:unhideWhenUsed="1"/>
+    <w:lsdException w:name="Outline List 3" w:semiHidden="1" w:unhideWhenUsed="1"/>
+    <w:lsdException w:name="Table Simple 1" w:semiHidden="1" w:unhideWhenUsed="1"/>
+    <w:lsdException w:name="Table Simple 2" w:semiHidden="1" w:unhideWhenUsed="1"/>
+    <w:lsdException w:name="Table Simple 3" w:semiHidden="1" w:unhideWhenUsed="1"/>
+    <w:lsdException w:name="Table Classic 1" w:semiHidden="1" w:unhideWhenUsed="1"/>
+    <w:lsdException w:name="Table Classic 2" w:semiHidden="1" w:unhideWhenUsed="1"/>
+    <w:lsdException w:name="Table Classic 3" w:semiHidden="1" w:unhideWhenUsed="1"/>
+    <w:lsdException w:name="Table Classic 4" w:semiHidden="1" w:unhideWhenUsed="1"/>
+    <w:lsdException w:name="Table Colorful 1" w:semiHidden="1" w:unhideWhenUsed="1"/>
+    <w:lsdException w:name="Table Colorful 2" w:semiHidden="1" w:unhideWhenUsed="1"/>
+    <w:lsdException w:name="Table Colorful 3" w:semiHidden="1" w:unhideWhenUsed="1"/>
+    <w:lsdException w:name="Table Columns 1" w:semiHidden="1" w:unhideWhenUsed="1"/>
+    <w:lsdException w:name="Table Columns 2" w:semiHidden="1" w:unhideWhenUsed="1"/>
+    <w:lsdException w:name="Table Columns 3" w:semiHidden="1" w:unhideWhenUsed="1"/>
+    <w:lsdException w:name="Table Columns 4" w:semiHidden="1" w:unhideWhenUsed="1"/>
+    <w:lsdException w:name="Table Columns 5" w:semiHidden="1" w:unhideWhenUsed="1"/>
+    <w:lsdException w:name="Table Grid 1" w:semiHidden="1" w:unhideWhenUsed="1"/>
+    <w:lsdException w:name="Table Grid 2" w:semiHidden="1" w:unhideWhenUsed="1"/>
+    <w:lsdException w:name="Table Grid 3" w:semiHidden="1" w:unhideWhenUsed="1"/>
+    <w:lsdException w:name="Table Grid 4" w:semiHidden="1" w:unhideWhenUsed="1"/>
+    <w:lsdException w:name="Table Grid 5" w:semiHidden="1" w:unhideWhenUsed="1"/>
+    <w:lsdException w:name="Table Grid 6" w:semiHidden="1" w:unhideWhenUsed="1"/>
+    <w:lsdException w:name="Table Grid 7" w:semiHidden="1" w:unhideWhenUsed="1"/>
+    <w:lsdException w:name="Table Grid 8" w:semiHidden="1" w:unhideWhenUsed="1"/>
+    <w:lsdException w:name="Table List 1" w:semiHidden="1" w:unhideWhenUsed="1"/>
+    <w:lsdException w:name="Table List 2" w:semiHidden="1" w:unhideWhenUsed="1"/>
+    <w:lsdException w:name="Table List 3" w:semiHidden="1" w:unhideWhenUsed="1"/>
+    <w:lsdException w:name="Table List 4" w:semiHidden="1" w:unhideWhenUsed="1"/>
+    <w:lsdException w:name="Table List 5" w:semiHidden="1" w:unhideWhenUsed="1"/>
+    <w:lsdException w:name="Table List 6" w:semiHidden="1" w:unhideWhenUsed="1"/>
+    <w:lsdException w:name="Table List 7" w:semiHidden="1" w:unhideWhenUsed="1"/>
+    <w:lsdException w:name="Table List 8" w:semiHidden="1" w:unhideWhenUsed="1"/>
+    <w:lsdException w:name="Table 3D effects 1" w:semiHidden="1" w:unhideWhenUsed="1"/>
+    <w:lsdException w:name="Table 3D effects 2" w:semiHidden="1" w:unhideWhenUsed="1"/>
+    <w:lsdException w:name="Table 3D effects 3" w:semiHidden="1" w:unhideWhenUsed="1"/>
+    <w:lsdException w:name="Table Contemporary" w:semiHidden="1" w:unhideWhenUsed="1"/>
+    <w:lsdException w:name="Table Elegant" w:semiHidden="1" w:unhideWhenUsed="1"/>
+    <w:lsdException w:name="Table Professional" w:semiHidden="1" w:unhideWhenUsed="1"/>
+    <w:lsdException w:name="Table Subtle 1" w:semiHidden="1" w:unhideWhenUsed="1"/>
+    <w:lsdException w:name="Table Subtle 2" w:semiHidden="1" w:unhideWhenUsed="1"/>
+    <w:lsdException w:name="Table Web 1" w:semiHidden="1" w:unhideWhenUsed="1"/>
+    <w:lsdException w:name="Table Web 2" w:semiHidden="1" w:unhideWhenUsed="1"/>
+    <w:lsdException w:name="Table Web 3" w:semiHidden="1" w:unhideWhenUsed="1"/>
+    <w:lsdException w:name="Balloon Text" w:semiHidden="1" w:unhideWhenUsed="1"/>
+    <w:lsdException w:name="Table Grid" w:semiHidden="1" w:uiPriority="39" w:unhideWhenUsed="1"/>
+    <w:lsdException w:name="Table Theme" w:semiHidden="1" w:unhideWhenUsed="1"/>
+    <w:lsdException w:name="Placeholder Text" w:semiHidden="1"/>
+    <w:lsdException w:name="No Spacing" w:uiPriority="1"/>
     <w:lsdException w:name="Light Shading" w:uiPriority="60"/>
     <w:lsdException w:name="Light List" w:uiPriority="61"/>
     <w:lsdException w:name="Light Grid" w:uiPriority="62"/>
@@ -8374,7 +8642,7 @@
     <w:lsdException w:name="Medium Shading 1 Accent 1" w:uiPriority="63"/>
     <w:lsdException w:name="Medium Shading 2 Accent 1" w:uiPriority="64"/>
     <w:lsdException w:name="Medium List 1 Accent 1" w:uiPriority="65"/>
-    <w:lsdException w:name="Revision" w:unhideWhenUsed="0"/>
+    <w:lsdException w:name="Revision" w:semiHidden="1"/>
     <w:lsdException w:name="List Paragraph" w:uiPriority="34" w:qFormat="1"/>
     <w:lsdException w:name="Quote" w:uiPriority="29"/>
     <w:lsdException w:name="Intense Quote" w:uiPriority="30"/>
@@ -8460,9 +8728,116 @@
     <w:lsdException w:name="Intense Emphasis" w:uiPriority="21"/>
     <w:lsdException w:name="Subtle Reference" w:uiPriority="31"/>
     <w:lsdException w:name="Intense Reference" w:uiPriority="32"/>
-    <w:lsdException w:name="Book Title" w:uiPriority="33"/>
-    <w:lsdException w:name="Bibliography" w:uiPriority="37"/>
-    <w:lsdException w:name="TOC Heading" w:uiPriority="39" w:qFormat="1"/>
+    <w:lsdException w:name="Book Title" w:semiHidden="1" w:uiPriority="33" w:unhideWhenUsed="1"/>
+    <w:lsdException w:name="Bibliography" w:semiHidden="1" w:uiPriority="37" w:unhideWhenUsed="1"/>
+    <w:lsdException w:name="TOC Heading" w:semiHidden="1" w:uiPriority="39" w:unhideWhenUsed="1" w:qFormat="1"/>
+    <w:lsdException w:name="Plain Table 1" w:uiPriority="41"/>
+    <w:lsdException w:name="Plain Table 2" w:uiPriority="42"/>
+    <w:lsdException w:name="Plain Table 3" w:uiPriority="43"/>
+    <w:lsdException w:name="Plain Table 4" w:uiPriority="44"/>
+    <w:lsdException w:name="Plain Table 5" w:uiPriority="45"/>
+    <w:lsdException w:name="Grid Table Light" w:uiPriority="40"/>
+    <w:lsdException w:name="Grid Table 1 Light" w:uiPriority="46"/>
+    <w:lsdException w:name="Grid Table 2" w:uiPriority="47"/>
+    <w:lsdException w:name="Grid Table 3" w:uiPriority="48"/>
+    <w:lsdException w:name="Grid Table 4" w:uiPriority="49"/>
+    <w:lsdException w:name="Grid Table 5 Dark" w:uiPriority="50"/>
+    <w:lsdException w:name="Grid Table 6 Colorful" w:uiPriority="51"/>
+    <w:lsdException w:name="Grid Table 7 Colorful" w:uiPriority="52"/>
+    <w:lsdException w:name="Grid Table 1 Light Accent 1" w:uiPriority="46"/>
+    <w:lsdException w:name="Grid Table 2 Accent 1" w:uiPriority="47"/>
+    <w:lsdException w:name="Grid Table 3 Accent 1" w:uiPriority="48"/>
+    <w:lsdException w:name="Grid Table 4 Accent 1" w:uiPriority="49"/>
+    <w:lsdException w:name="Grid Table 5 Dark Accent 1" w:uiPriority="50"/>
+    <w:lsdException w:name="Grid Table 6 Colorful Accent 1" w:uiPriority="51"/>
+    <w:lsdException w:name="Grid Table 7 Colorful Accent 1" w:uiPriority="52"/>
+    <w:lsdException w:name="Grid Table 1 Light Accent 2" w:uiPriority="46"/>
+    <w:lsdException w:name="Grid Table 2 Accent 2" w:uiPriority="47"/>
+    <w:lsdException w:name="Grid Table 3 Accent 2" w:uiPriority="48"/>
+    <w:lsdException w:name="Grid Table 4 Accent 2" w:uiPriority="49"/>
+    <w:lsdException w:name="Grid Table 5 Dark Accent 2" w:uiPriority="50"/>
+    <w:lsdException w:name="Grid Table 6 Colorful Accent 2" w:uiPriority="51"/>
+    <w:lsdException w:name="Grid Table 7 Colorful Accent 2" w:uiPriority="52"/>
+    <w:lsdException w:name="Grid Table 1 Light Accent 3" w:uiPriority="46"/>
+    <w:lsdException w:name="Grid Table 2 Accent 3" w:uiPriority="47"/>
+    <w:lsdException w:name="Grid Table 3 Accent 3" w:uiPriority="48"/>
+    <w:lsdException w:name="Grid Table 4 Accent 3" w:uiPriority="49"/>
+    <w:lsdException w:name="Grid Table 5 Dark Accent 3" w:uiPriority="50"/>
+    <w:lsdException w:name="Grid Table 6 Colorful Accent 3" w:uiPriority="51"/>
+    <w:lsdException w:name="Grid Table 7 Colorful Accent 3" w:uiPriority="52"/>
+    <w:lsdException w:name="Grid Table 1 Light Accent 4" w:uiPriority="46"/>
+    <w:lsdException w:name="Grid Table 2 Accent 4" w:uiPriority="47"/>
+    <w:lsdException w:name="Grid Table 3 Accent 4" w:uiPriority="48"/>
+    <w:lsdException w:name="Grid Table 4 Accent 4" w:uiPriority="49"/>
+    <w:lsdException w:name="Grid Table 5 Dark Accent 4" w:uiPriority="50"/>
+    <w:lsdException w:name="Grid Table 6 Colorful Accent 4" w:uiPriority="51"/>
+    <w:lsdException w:name="Grid Table 7 Colorful Accent 4" w:uiPriority="52"/>
+    <w:lsdException w:name="Grid Table 1 Light Accent 5" w:uiPriority="46"/>
+    <w:lsdException w:name="Grid Table 2 Accent 5" w:uiPriority="47"/>
+    <w:lsdException w:name="Grid Table 3 Accent 5" w:uiPriority="48"/>
+    <w:lsdException w:name="Grid Table 4 Accent 5" w:uiPriority="49"/>
+    <w:lsdException w:name="Grid Table 5 Dark Accent 5" w:uiPriority="50"/>
+    <w:lsdException w:name="Grid Table 6 Colorful Accent 5" w:uiPriority="51"/>
+    <w:lsdException w:name="Grid Table 7 Colorful Accent 5" w:uiPriority="52"/>
+    <w:lsdException w:name="Grid Table 1 Light Accent 6" w:uiPriority="46"/>
+    <w:lsdException w:name="Grid Table 2 Accent 6" w:uiPriority="47"/>
+    <w:lsdException w:name="Grid Table 3 Accent 6" w:uiPriority="48"/>
+    <w:lsdException w:name="Grid Table 4 Accent 6" w:uiPriority="49"/>
+    <w:lsdException w:name="Grid Table 5 Dark Accent 6" w:uiPriority="50"/>
+    <w:lsdException w:name="Grid Table 6 Colorful Accent 6" w:uiPriority="51"/>
+    <w:lsdException w:name="Grid Table 7 Colorful Accent 6" w:uiPriority="52"/>
+    <w:lsdException w:name="List Table 1 Light" w:uiPriority="46"/>
+    <w:lsdException w:name="List Table 2" w:uiPriority="47"/>
+    <w:lsdException w:name="List Table 3" w:uiPriority="48"/>
+    <w:lsdException w:name="List Table 4" w:uiPriority="49"/>
+    <w:lsdException w:name="List Table 5 Dark" w:uiPriority="50"/>
+    <w:lsdException w:name="List Table 6 Colorful" w:uiPriority="51"/>
+    <w:lsdException w:name="List Table 7 Colorful" w:uiPriority="52"/>
+    <w:lsdException w:name="List Table 1 Light Accent 1" w:uiPriority="46"/>
+    <w:lsdException w:name="List Table 2 Accent 1" w:uiPriority="47"/>
+    <w:lsdException w:name="List Table 3 Accent 1" w:uiPriority="48"/>
+    <w:lsdException w:name="List Table 4 Accent 1" w:uiPriority="49"/>
+    <w:lsdException w:name="List Table 5 Dark Accent 1" w:uiPriority="50"/>
+    <w:lsdException w:name="List Table 6 Colorful Accent 1" w:uiPriority="51"/>
+    <w:lsdException w:name="List Table 7 Colorful Accent 1" w:uiPriority="52"/>
+    <w:lsdException w:name="List Table 1 Light Accent 2" w:uiPriority="46"/>
+    <w:lsdException w:name="List Table 2 Accent 2" w:uiPriority="47"/>
+    <w:lsdException w:name="List Table 3 Accent 2" w:uiPriority="48"/>
+    <w:lsdException w:name="List Table 4 Accent 2" w:uiPriority="49"/>
+    <w:lsdException w:name="List Table 5 Dark Accent 2" w:uiPriority="50"/>
+    <w:lsdException w:name="List Table 6 Colorful Accent 2" w:uiPriority="51"/>
+    <w:lsdException w:name="List Table 7 Colorful Accent 2" w:uiPriority="52"/>
+    <w:lsdException w:name="List Table 1 Light Accent 3" w:uiPriority="46"/>
+    <w:lsdException w:name="List Table 2 Accent 3" w:uiPriority="47"/>
+    <w:lsdException w:name="List Table 3 Accent 3" w:uiPriority="48"/>
+    <w:lsdException w:name="List Table 4 Accent 3" w:uiPriority="49"/>
+    <w:lsdException w:name="List Table 5 Dark Accent 3" w:uiPriority="50"/>
+    <w:lsdException w:name="List Table 6 Colorful Accent 3" w:uiPriority="51"/>
+    <w:lsdException w:name="List Table 7 Colorful Accent 3" w:uiPriority="52"/>
+    <w:lsdException w:name="List Table 1 Light Accent 4" w:uiPriority="46"/>
+    <w:lsdException w:name="List Table 2 Accent 4" w:uiPriority="47"/>
+    <w:lsdException w:name="List Table 3 Accent 4" w:uiPriority="48"/>
+    <w:lsdException w:name="List Table 4 Accent 4" w:uiPriority="49"/>
+    <w:lsdException w:name="List Table 5 Dark Accent 4" w:uiPriority="50"/>
+    <w:lsdException w:name="List Table 6 Colorful Accent 4" w:uiPriority="51"/>
+    <w:lsdException w:name="List Table 7 Colorful Accent 4" w:uiPriority="52"/>
+    <w:lsdException w:name="List Table 1 Light Accent 5" w:uiPriority="46"/>
+    <w:lsdException w:name="List Table 2 Accent 5" w:uiPriority="47"/>
+    <w:lsdException w:name="List Table 3 Accent 5" w:uiPriority="48"/>
+    <w:lsdException w:name="List Table 4 Accent 5" w:uiPriority="49"/>
+    <w:lsdException w:name="List Table 5 Dark Accent 5" w:uiPriority="50"/>
+    <w:lsdException w:name="List Table 6 Colorful Accent 5" w:uiPriority="51"/>
+    <w:lsdException w:name="List Table 7 Colorful Accent 5" w:uiPriority="52"/>
+    <w:lsdException w:name="List Table 1 Light Accent 6" w:uiPriority="46"/>
+    <w:lsdException w:name="List Table 2 Accent 6" w:uiPriority="47"/>
+    <w:lsdException w:name="List Table 3 Accent 6" w:uiPriority="48"/>
+    <w:lsdException w:name="List Table 4 Accent 6" w:uiPriority="49"/>
+    <w:lsdException w:name="List Table 5 Dark Accent 6" w:uiPriority="50"/>
+    <w:lsdException w:name="List Table 6 Colorful Accent 6" w:uiPriority="51"/>
+    <w:lsdException w:name="List Table 7 Colorful Accent 6" w:uiPriority="52"/>
+    <w:lsdException w:name="Mention" w:semiHidden="1" w:unhideWhenUsed="1"/>
+    <w:lsdException w:name="Smart Hyperlink" w:semiHidden="1" w:unhideWhenUsed="1"/>
+    <w:lsdException w:name="Hashtag" w:semiHidden="1" w:unhideWhenUsed="1"/>
   </w:latentStyles>
   <w:style w:type="paragraph" w:default="1" w:styleId="Normal">
     <w:name w:val="Normal"/>
@@ -8904,7 +9279,6 @@
     <w:uiPriority w:val="39"/>
     <w:rsid w:val="00676FA6"/>
     <w:tblPr>
-      <w:tblInd w:w="0" w:type="dxa"/>
       <w:tblBorders>
         <w:top w:val="single" w:sz="4" w:space="0" w:color="auto"/>
         <w:left w:val="single" w:sz="4" w:space="0" w:color="auto"/>
@@ -8913,12 +9287,6 @@
         <w:insideH w:val="single" w:sz="4" w:space="0" w:color="auto"/>
         <w:insideV w:val="single" w:sz="4" w:space="0" w:color="auto"/>
       </w:tblBorders>
-      <w:tblCellMar>
-        <w:top w:w="0" w:type="dxa"/>
-        <w:left w:w="108" w:type="dxa"/>
-        <w:bottom w:w="0" w:type="dxa"/>
-        <w:right w:w="108" w:type="dxa"/>
-      </w:tblCellMar>
     </w:tblPr>
   </w:style>
   <w:style w:type="character" w:customStyle="1" w:styleId="Heading2Char">
@@ -9406,1100 +9774,19 @@
       <w:szCs w:val="22"/>
     </w:rPr>
   </w:style>
-</w:styles>
-</file>
-
-<file path=word/stylesWithEffects.xml><?xml version="1.0" encoding="utf-8"?>
-<w:styles xmlns:wpc="http://schemas.microsoft.com/office/word/2010/wordprocessingCanvas" xmlns:mc="http://schemas.openxmlformats.org/markup-compatibility/2006" xmlns:o="urn:schemas-microsoft-com:office:office" xmlns:r="http://schemas.openxmlformats.org/officeDocument/2006/relationships" xmlns:m="http://schemas.openxmlformats.org/officeDocument/2006/math" xmlns:v="urn:schemas-microsoft-com:vml" xmlns:wp14="http://schemas.microsoft.com/office/word/2010/wordprocessingDrawing" xmlns:wp="http://schemas.openxmlformats.org/drawingml/2006/wordprocessingDrawing" xmlns:w10="urn:schemas-microsoft-com:office:word" xmlns:w="http://schemas.openxmlformats.org/wordprocessingml/2006/main" xmlns:w14="http://schemas.microsoft.com/office/word/2010/wordml" xmlns:wpg="http://schemas.microsoft.com/office/word/2010/wordprocessingGroup" xmlns:wpi="http://schemas.microsoft.com/office/word/2010/wordprocessingInk" xmlns:wne="http://schemas.microsoft.com/office/word/2006/wordml" xmlns:wps="http://schemas.microsoft.com/office/word/2010/wordprocessingShape" mc:Ignorable="w14 wp14">
-  <w:docDefaults>
-    <w:rPrDefault>
-      <w:rPr>
-        <w:rFonts w:ascii="Calibri" w:eastAsia="Calibri" w:hAnsi="Calibri" w:cs="Times New Roman"/>
-        <w:lang w:val="en-US" w:eastAsia="en-US" w:bidi="ar-SA"/>
-      </w:rPr>
-    </w:rPrDefault>
-    <w:pPrDefault/>
-  </w:docDefaults>
-  <w:latentStyles w:defLockedState="0" w:defUIPriority="99" w:defSemiHidden="1" w:defUnhideWhenUsed="1" w:defQFormat="0" w:count="267">
-    <w:lsdException w:name="Normal" w:semiHidden="0" w:uiPriority="0" w:unhideWhenUsed="0" w:qFormat="1"/>
-    <w:lsdException w:name="heading 1" w:semiHidden="0" w:uiPriority="9" w:unhideWhenUsed="0" w:qFormat="1"/>
-    <w:lsdException w:name="heading 2" w:uiPriority="9"/>
-    <w:lsdException w:name="heading 3" w:uiPriority="9" w:qFormat="1"/>
-    <w:lsdException w:name="heading 4" w:uiPriority="9" w:qFormat="1"/>
-    <w:lsdException w:name="heading 5" w:uiPriority="9" w:qFormat="1"/>
-    <w:lsdException w:name="heading 6" w:uiPriority="9" w:qFormat="1"/>
-    <w:lsdException w:name="heading 7" w:uiPriority="9" w:qFormat="1"/>
-    <w:lsdException w:name="heading 8" w:uiPriority="9" w:qFormat="1"/>
-    <w:lsdException w:name="heading 9" w:uiPriority="9" w:qFormat="1"/>
-    <w:lsdException w:name="toc 1" w:uiPriority="39"/>
-    <w:lsdException w:name="toc 2" w:uiPriority="39"/>
-    <w:lsdException w:name="toc 3" w:uiPriority="39"/>
-    <w:lsdException w:name="toc 4" w:uiPriority="39"/>
-    <w:lsdException w:name="toc 5" w:uiPriority="39"/>
-    <w:lsdException w:name="toc 6" w:uiPriority="39"/>
-    <w:lsdException w:name="toc 7" w:uiPriority="39"/>
-    <w:lsdException w:name="toc 8" w:uiPriority="39"/>
-    <w:lsdException w:name="toc 9" w:uiPriority="39"/>
-    <w:lsdException w:name="caption" w:uiPriority="35" w:qFormat="1"/>
-    <w:lsdException w:name="Title" w:uiPriority="10" w:qFormat="1"/>
-    <w:lsdException w:name="Default Paragraph Font" w:uiPriority="1"/>
-    <w:lsdException w:name="Body Text" w:uiPriority="1" w:qFormat="1"/>
-    <w:lsdException w:name="Subtitle" w:uiPriority="11"/>
-    <w:lsdException w:name="Strong" w:uiPriority="22" w:qFormat="1"/>
-    <w:lsdException w:name="Emphasis" w:uiPriority="20" w:qFormat="1"/>
-    <w:lsdException w:name="Table Grid" w:semiHidden="0" w:uiPriority="39" w:unhideWhenUsed="0"/>
-    <w:lsdException w:name="Placeholder Text" w:unhideWhenUsed="0"/>
-    <w:lsdException w:name="No Spacing" w:semiHidden="0" w:uiPriority="1" w:unhideWhenUsed="0"/>
-    <w:lsdException w:name="Light Shading" w:uiPriority="60"/>
-    <w:lsdException w:name="Light List" w:uiPriority="61"/>
-    <w:lsdException w:name="Light Grid" w:uiPriority="62"/>
-    <w:lsdException w:name="Medium Shading 1" w:uiPriority="63"/>
-    <w:lsdException w:name="Medium Shading 2" w:uiPriority="64"/>
-    <w:lsdException w:name="Medium List 1" w:uiPriority="65"/>
-    <w:lsdException w:name="Medium List 2" w:uiPriority="66"/>
-    <w:lsdException w:name="Medium Grid 1" w:uiPriority="67"/>
-    <w:lsdException w:name="Medium Grid 2" w:uiPriority="68"/>
-    <w:lsdException w:name="Medium Grid 3" w:uiPriority="69"/>
-    <w:lsdException w:name="Dark List" w:uiPriority="70"/>
-    <w:lsdException w:name="Colorful Shading" w:uiPriority="71"/>
-    <w:lsdException w:name="Colorful List" w:uiPriority="72"/>
-    <w:lsdException w:name="Colorful Grid" w:uiPriority="73"/>
-    <w:lsdException w:name="Light Shading Accent 1" w:uiPriority="60"/>
-    <w:lsdException w:name="Light List Accent 1" w:uiPriority="61"/>
-    <w:lsdException w:name="Light Grid Accent 1" w:uiPriority="62"/>
-    <w:lsdException w:name="Medium Shading 1 Accent 1" w:uiPriority="63"/>
-    <w:lsdException w:name="Medium Shading 2 Accent 1" w:uiPriority="64"/>
-    <w:lsdException w:name="Medium List 1 Accent 1" w:uiPriority="65"/>
-    <w:lsdException w:name="Revision" w:unhideWhenUsed="0"/>
-    <w:lsdException w:name="List Paragraph" w:uiPriority="34" w:qFormat="1"/>
-    <w:lsdException w:name="Quote" w:uiPriority="29"/>
-    <w:lsdException w:name="Intense Quote" w:uiPriority="30"/>
-    <w:lsdException w:name="Medium List 2 Accent 1" w:uiPriority="66"/>
-    <w:lsdException w:name="Medium Grid 1 Accent 1" w:uiPriority="67"/>
-    <w:lsdException w:name="Medium Grid 2 Accent 1" w:uiPriority="68"/>
-    <w:lsdException w:name="Medium Grid 3 Accent 1" w:uiPriority="69"/>
-    <w:lsdException w:name="Dark List Accent 1" w:uiPriority="70"/>
-    <w:lsdException w:name="Colorful Shading Accent 1" w:uiPriority="71"/>
-    <w:lsdException w:name="Colorful List Accent 1" w:uiPriority="72"/>
-    <w:lsdException w:name="Colorful Grid Accent 1" w:uiPriority="73"/>
-    <w:lsdException w:name="Light Shading Accent 2" w:uiPriority="60"/>
-    <w:lsdException w:name="Light List Accent 2" w:uiPriority="61"/>
-    <w:lsdException w:name="Light Grid Accent 2" w:uiPriority="62"/>
-    <w:lsdException w:name="Medium Shading 1 Accent 2" w:uiPriority="63"/>
-    <w:lsdException w:name="Medium Shading 2 Accent 2" w:uiPriority="64"/>
-    <w:lsdException w:name="Medium List 1 Accent 2" w:uiPriority="65"/>
-    <w:lsdException w:name="Medium List 2 Accent 2" w:uiPriority="66"/>
-    <w:lsdException w:name="Medium Grid 1 Accent 2" w:uiPriority="67"/>
-    <w:lsdException w:name="Medium Grid 2 Accent 2" w:uiPriority="68"/>
-    <w:lsdException w:name="Medium Grid 3 Accent 2" w:uiPriority="69"/>
-    <w:lsdException w:name="Dark List Accent 2" w:uiPriority="70"/>
-    <w:lsdException w:name="Colorful Shading Accent 2" w:uiPriority="71"/>
-    <w:lsdException w:name="Colorful List Accent 2" w:uiPriority="72"/>
-    <w:lsdException w:name="Colorful Grid Accent 2" w:uiPriority="73"/>
-    <w:lsdException w:name="Light Shading Accent 3" w:uiPriority="60"/>
-    <w:lsdException w:name="Light List Accent 3" w:uiPriority="61"/>
-    <w:lsdException w:name="Light Grid Accent 3" w:uiPriority="62"/>
-    <w:lsdException w:name="Medium Shading 1 Accent 3" w:uiPriority="63"/>
-    <w:lsdException w:name="Medium Shading 2 Accent 3" w:uiPriority="64"/>
-    <w:lsdException w:name="Medium List 1 Accent 3" w:uiPriority="65"/>
-    <w:lsdException w:name="Medium List 2 Accent 3" w:uiPriority="66"/>
-    <w:lsdException w:name="Medium Grid 1 Accent 3" w:uiPriority="67"/>
-    <w:lsdException w:name="Medium Grid 2 Accent 3" w:uiPriority="68"/>
-    <w:lsdException w:name="Medium Grid 3 Accent 3" w:uiPriority="69"/>
-    <w:lsdException w:name="Dark List Accent 3" w:uiPriority="70"/>
-    <w:lsdException w:name="Colorful Shading Accent 3" w:uiPriority="71"/>
-    <w:lsdException w:name="Colorful List Accent 3" w:uiPriority="72"/>
-    <w:lsdException w:name="Colorful Grid Accent 3" w:uiPriority="73"/>
-    <w:lsdException w:name="Light Shading Accent 4" w:uiPriority="60"/>
-    <w:lsdException w:name="Light List Accent 4" w:uiPriority="61"/>
-    <w:lsdException w:name="Light Grid Accent 4" w:uiPriority="62"/>
-    <w:lsdException w:name="Medium Shading 1 Accent 4" w:uiPriority="63"/>
-    <w:lsdException w:name="Medium Shading 2 Accent 4" w:uiPriority="64"/>
-    <w:lsdException w:name="Medium List 1 Accent 4" w:uiPriority="65"/>
-    <w:lsdException w:name="Medium List 2 Accent 4" w:uiPriority="66"/>
-    <w:lsdException w:name="Medium Grid 1 Accent 4" w:uiPriority="67"/>
-    <w:lsdException w:name="Medium Grid 2 Accent 4" w:uiPriority="68"/>
-    <w:lsdException w:name="Medium Grid 3 Accent 4" w:uiPriority="69"/>
-    <w:lsdException w:name="Dark List Accent 4" w:uiPriority="70"/>
-    <w:lsdException w:name="Colorful Shading Accent 4" w:uiPriority="71"/>
-    <w:lsdException w:name="Colorful List Accent 4" w:uiPriority="72"/>
-    <w:lsdException w:name="Colorful Grid Accent 4" w:uiPriority="73"/>
-    <w:lsdException w:name="Light Shading Accent 5" w:uiPriority="60"/>
-    <w:lsdException w:name="Light List Accent 5" w:uiPriority="61"/>
-    <w:lsdException w:name="Light Grid Accent 5" w:uiPriority="62"/>
-    <w:lsdException w:name="Medium Shading 1 Accent 5" w:uiPriority="63"/>
-    <w:lsdException w:name="Medium Shading 2 Accent 5" w:uiPriority="64"/>
-    <w:lsdException w:name="Medium List 1 Accent 5" w:uiPriority="65"/>
-    <w:lsdException w:name="Medium List 2 Accent 5" w:uiPriority="66"/>
-    <w:lsdException w:name="Medium Grid 1 Accent 5" w:uiPriority="67"/>
-    <w:lsdException w:name="Medium Grid 2 Accent 5" w:uiPriority="68"/>
-    <w:lsdException w:name="Medium Grid 3 Accent 5" w:uiPriority="69"/>
-    <w:lsdException w:name="Dark List Accent 5" w:uiPriority="70"/>
-    <w:lsdException w:name="Colorful Shading Accent 5" w:uiPriority="71"/>
-    <w:lsdException w:name="Colorful List Accent 5" w:uiPriority="72"/>
-    <w:lsdException w:name="Colorful Grid Accent 5" w:uiPriority="73"/>
-    <w:lsdException w:name="Light Shading Accent 6" w:uiPriority="60"/>
-    <w:lsdException w:name="Light List Accent 6" w:uiPriority="61"/>
-    <w:lsdException w:name="Light Grid Accent 6" w:uiPriority="62"/>
-    <w:lsdException w:name="Medium Shading 1 Accent 6" w:uiPriority="63"/>
-    <w:lsdException w:name="Medium Shading 2 Accent 6" w:uiPriority="64"/>
-    <w:lsdException w:name="Medium List 1 Accent 6" w:uiPriority="65"/>
-    <w:lsdException w:name="Medium List 2 Accent 6" w:uiPriority="66"/>
-    <w:lsdException w:name="Medium Grid 1 Accent 6" w:uiPriority="67"/>
-    <w:lsdException w:name="Medium Grid 2 Accent 6" w:uiPriority="68"/>
-    <w:lsdException w:name="Medium Grid 3 Accent 6" w:uiPriority="69"/>
-    <w:lsdException w:name="Dark List Accent 6" w:uiPriority="70"/>
-    <w:lsdException w:name="Colorful Shading Accent 6" w:uiPriority="71"/>
-    <w:lsdException w:name="Colorful List Accent 6" w:uiPriority="72"/>
-    <w:lsdException w:name="Colorful Grid Accent 6" w:uiPriority="73"/>
-    <w:lsdException w:name="Subtle Emphasis" w:uiPriority="19"/>
-    <w:lsdException w:name="Intense Emphasis" w:uiPriority="21"/>
-    <w:lsdException w:name="Subtle Reference" w:uiPriority="31"/>
-    <w:lsdException w:name="Intense Reference" w:uiPriority="32"/>
-    <w:lsdException w:name="Book Title" w:uiPriority="33"/>
-    <w:lsdException w:name="Bibliography" w:uiPriority="37"/>
-    <w:lsdException w:name="TOC Heading" w:uiPriority="39" w:qFormat="1"/>
-  </w:latentStyles>
-  <w:style w:type="paragraph" w:default="1" w:styleId="Normal">
-    <w:name w:val="Normal"/>
-    <w:aliases w:val="[STTS] Normal"/>
-    <w:qFormat/>
-    <w:rsid w:val="007834C5"/>
+  <w:style w:type="paragraph" w:customStyle="1" w:styleId="Default">
+    <w:name w:val="Default"/>
+    <w:rsid w:val="004A126D"/>
     <w:pPr>
-      <w:spacing w:line="360" w:lineRule="auto"/>
-      <w:ind w:firstLine="720"/>
-      <w:jc w:val="both"/>
+      <w:autoSpaceDE w:val="0"/>
+      <w:autoSpaceDN w:val="0"/>
+      <w:adjustRightInd w:val="0"/>
     </w:pPr>
     <w:rPr>
-      <w:rFonts w:ascii="Times New Roman" w:hAnsi="Times New Roman"/>
-      <w:sz w:val="24"/>
-      <w:szCs w:val="22"/>
-    </w:rPr>
-  </w:style>
-  <w:style w:type="paragraph" w:styleId="Heading1">
-    <w:name w:val="heading 1"/>
-    <w:basedOn w:val="Normal"/>
-    <w:next w:val="Normal"/>
-    <w:link w:val="Heading1Char"/>
-    <w:uiPriority w:val="9"/>
-    <w:qFormat/>
-    <w:rsid w:val="007A772B"/>
-    <w:pPr>
-      <w:keepNext/>
-      <w:spacing w:before="240" w:after="60"/>
-      <w:outlineLvl w:val="0"/>
-    </w:pPr>
-    <w:rPr>
-      <w:rFonts w:ascii="Calibri Light" w:eastAsia="Times New Roman" w:hAnsi="Calibri Light"/>
-      <w:b/>
-      <w:bCs/>
-      <w:kern w:val="32"/>
-      <w:sz w:val="32"/>
-      <w:szCs w:val="32"/>
-    </w:rPr>
-  </w:style>
-  <w:style w:type="paragraph" w:styleId="Heading2">
-    <w:name w:val="heading 2"/>
-    <w:basedOn w:val="Normal"/>
-    <w:next w:val="Normal"/>
-    <w:link w:val="Heading2Char"/>
-    <w:uiPriority w:val="9"/>
-    <w:semiHidden/>
-    <w:rsid w:val="007A772B"/>
-    <w:pPr>
-      <w:keepNext/>
-      <w:spacing w:before="240" w:after="60"/>
-      <w:outlineLvl w:val="1"/>
-    </w:pPr>
-    <w:rPr>
-      <w:rFonts w:ascii="Calibri Light" w:eastAsia="Times New Roman" w:hAnsi="Calibri Light"/>
-      <w:b/>
-      <w:bCs/>
-      <w:i/>
-      <w:iCs/>
-      <w:sz w:val="28"/>
-      <w:szCs w:val="28"/>
-    </w:rPr>
-  </w:style>
-  <w:style w:type="paragraph" w:styleId="Heading3">
-    <w:name w:val="heading 3"/>
-    <w:basedOn w:val="Normal"/>
-    <w:next w:val="Normal"/>
-    <w:link w:val="Heading3Char"/>
-    <w:uiPriority w:val="9"/>
-    <w:semiHidden/>
-    <w:unhideWhenUsed/>
-    <w:qFormat/>
-    <w:rsid w:val="007A772B"/>
-    <w:pPr>
-      <w:keepNext/>
-      <w:spacing w:before="240" w:after="60"/>
-      <w:outlineLvl w:val="2"/>
-    </w:pPr>
-    <w:rPr>
-      <w:rFonts w:ascii="Calibri Light" w:eastAsia="Times New Roman" w:hAnsi="Calibri Light"/>
-      <w:b/>
-      <w:bCs/>
-      <w:sz w:val="26"/>
-      <w:szCs w:val="26"/>
-    </w:rPr>
-  </w:style>
-  <w:style w:type="paragraph" w:styleId="Heading4">
-    <w:name w:val="heading 4"/>
-    <w:basedOn w:val="Normal"/>
-    <w:next w:val="Normal"/>
-    <w:link w:val="Heading4Char"/>
-    <w:uiPriority w:val="9"/>
-    <w:semiHidden/>
-    <w:unhideWhenUsed/>
-    <w:qFormat/>
-    <w:rsid w:val="004A7CF2"/>
-    <w:pPr>
-      <w:keepNext/>
-      <w:keepLines/>
-      <w:spacing w:before="200"/>
-      <w:outlineLvl w:val="3"/>
-    </w:pPr>
-    <w:rPr>
-      <w:rFonts w:asciiTheme="majorHAnsi" w:eastAsiaTheme="majorEastAsia" w:hAnsiTheme="majorHAnsi" w:cstheme="majorBidi"/>
-      <w:b/>
-      <w:bCs/>
-      <w:i/>
-      <w:iCs/>
-      <w:color w:val="4F81BD" w:themeColor="accent1"/>
-    </w:rPr>
-  </w:style>
-  <w:style w:type="paragraph" w:styleId="Heading5">
-    <w:name w:val="heading 5"/>
-    <w:basedOn w:val="Normal"/>
-    <w:next w:val="Normal"/>
-    <w:link w:val="Heading5Char"/>
-    <w:uiPriority w:val="9"/>
-    <w:semiHidden/>
-    <w:unhideWhenUsed/>
-    <w:qFormat/>
-    <w:rsid w:val="00183338"/>
-    <w:pPr>
-      <w:keepNext/>
-      <w:keepLines/>
-      <w:spacing w:before="200"/>
-      <w:outlineLvl w:val="4"/>
-    </w:pPr>
-    <w:rPr>
-      <w:rFonts w:asciiTheme="majorHAnsi" w:eastAsiaTheme="majorEastAsia" w:hAnsiTheme="majorHAnsi" w:cstheme="majorBidi"/>
-      <w:color w:val="243F60" w:themeColor="accent1" w:themeShade="7F"/>
-    </w:rPr>
-  </w:style>
-  <w:style w:type="character" w:default="1" w:styleId="DefaultParagraphFont">
-    <w:name w:val="Default Paragraph Font"/>
-    <w:uiPriority w:val="1"/>
-    <w:semiHidden/>
-    <w:unhideWhenUsed/>
-  </w:style>
-  <w:style w:type="table" w:default="1" w:styleId="TableNormal">
-    <w:name w:val="Normal Table"/>
-    <w:uiPriority w:val="99"/>
-    <w:semiHidden/>
-    <w:unhideWhenUsed/>
-    <w:tblPr>
-      <w:tblInd w:w="0" w:type="dxa"/>
-      <w:tblCellMar>
-        <w:top w:w="0" w:type="dxa"/>
-        <w:left w:w="108" w:type="dxa"/>
-        <w:bottom w:w="0" w:type="dxa"/>
-        <w:right w:w="108" w:type="dxa"/>
-      </w:tblCellMar>
-    </w:tblPr>
-  </w:style>
-  <w:style w:type="numbering" w:default="1" w:styleId="NoList">
-    <w:name w:val="No List"/>
-    <w:uiPriority w:val="99"/>
-    <w:semiHidden/>
-    <w:unhideWhenUsed/>
-  </w:style>
-  <w:style w:type="paragraph" w:styleId="NoSpacing">
-    <w:name w:val="No Spacing"/>
-    <w:uiPriority w:val="1"/>
-    <w:rsid w:val="00DC50D1"/>
-    <w:rPr>
-      <w:sz w:val="22"/>
-      <w:szCs w:val="22"/>
-    </w:rPr>
-  </w:style>
-  <w:style w:type="paragraph" w:styleId="Closing">
-    <w:name w:val="Closing"/>
-    <w:basedOn w:val="Normal"/>
-    <w:link w:val="ClosingChar"/>
-    <w:uiPriority w:val="99"/>
-    <w:semiHidden/>
-    <w:rsid w:val="00246AA1"/>
-    <w:pPr>
-      <w:ind w:left="4320"/>
-    </w:pPr>
-  </w:style>
-  <w:style w:type="character" w:customStyle="1" w:styleId="ClosingChar">
-    <w:name w:val="Closing Char"/>
-    <w:link w:val="Closing"/>
-    <w:uiPriority w:val="99"/>
-    <w:semiHidden/>
-    <w:rsid w:val="00773C1C"/>
-    <w:rPr>
-      <w:rFonts w:ascii="Times New Roman" w:hAnsi="Times New Roman"/>
-      <w:sz w:val="24"/>
-      <w:szCs w:val="22"/>
-    </w:rPr>
-  </w:style>
-  <w:style w:type="paragraph" w:styleId="Caption">
-    <w:name w:val="caption"/>
-    <w:basedOn w:val="Normal"/>
-    <w:next w:val="Normal"/>
-    <w:uiPriority w:val="35"/>
-    <w:qFormat/>
-    <w:rsid w:val="00246AA1"/>
-    <w:rPr>
-      <w:b/>
-      <w:bCs/>
-      <w:sz w:val="20"/>
-      <w:szCs w:val="20"/>
-    </w:rPr>
-  </w:style>
-  <w:style w:type="paragraph" w:styleId="BalloonText">
-    <w:name w:val="Balloon Text"/>
-    <w:basedOn w:val="Normal"/>
-    <w:link w:val="BalloonTextChar"/>
-    <w:uiPriority w:val="99"/>
-    <w:semiHidden/>
-    <w:rsid w:val="00246AA1"/>
-    <w:pPr>
-      <w:spacing w:line="240" w:lineRule="auto"/>
-    </w:pPr>
-    <w:rPr>
-      <w:rFonts w:ascii="Segoe UI" w:hAnsi="Segoe UI"/>
-      <w:sz w:val="18"/>
-      <w:szCs w:val="18"/>
-    </w:rPr>
-  </w:style>
-  <w:style w:type="character" w:customStyle="1" w:styleId="BalloonTextChar">
-    <w:name w:val="Balloon Text Char"/>
-    <w:link w:val="BalloonText"/>
-    <w:uiPriority w:val="99"/>
-    <w:semiHidden/>
-    <w:rsid w:val="00773C1C"/>
-    <w:rPr>
-      <w:rFonts w:ascii="Segoe UI" w:hAnsi="Segoe UI" w:cs="Segoe UI"/>
-      <w:sz w:val="18"/>
-      <w:szCs w:val="18"/>
-    </w:rPr>
-  </w:style>
-  <w:style w:type="paragraph" w:customStyle="1" w:styleId="STTSJudul">
-    <w:name w:val="[STTS] Judul"/>
-    <w:basedOn w:val="Normal"/>
-    <w:qFormat/>
-    <w:rsid w:val="00C24884"/>
-    <w:pPr>
-      <w:ind w:firstLine="0"/>
-      <w:jc w:val="center"/>
-    </w:pPr>
-    <w:rPr>
-      <w:rFonts w:ascii="Arial" w:hAnsi="Arial"/>
-      <w:b/>
-      <w:sz w:val="36"/>
-    </w:rPr>
-  </w:style>
-  <w:style w:type="paragraph" w:customStyle="1" w:styleId="STTSNormalCover">
-    <w:name w:val="[STTS] Normal Cover"/>
-    <w:basedOn w:val="STTSJudul"/>
-    <w:qFormat/>
-    <w:rsid w:val="000F533E"/>
-    <w:rPr>
-      <w:sz w:val="28"/>
-      <w:szCs w:val="28"/>
-    </w:rPr>
-  </w:style>
-  <w:style w:type="paragraph" w:customStyle="1" w:styleId="STTSKeteranganCover">
-    <w:name w:val="[STTS] Keterangan Cover"/>
-    <w:basedOn w:val="STTSNormalCover"/>
-    <w:qFormat/>
-    <w:rsid w:val="000F533E"/>
-    <w:rPr>
-      <w:sz w:val="32"/>
-    </w:rPr>
-  </w:style>
-  <w:style w:type="paragraph" w:customStyle="1" w:styleId="STTSNormalPengesahan">
-    <w:name w:val="[STTS] Normal Pengesahan"/>
-    <w:basedOn w:val="STTSNormalCover"/>
-    <w:qFormat/>
-    <w:rsid w:val="006731ED"/>
-    <w:rPr>
-      <w:rFonts w:ascii="Times New Roman" w:hAnsi="Times New Roman"/>
-    </w:rPr>
-  </w:style>
-  <w:style w:type="paragraph" w:customStyle="1" w:styleId="STTSJudulPengesahan">
-    <w:name w:val="[STTS] Judul Pengesahan"/>
-    <w:basedOn w:val="STTSNormalPengesahan"/>
-    <w:qFormat/>
-    <w:rsid w:val="006731ED"/>
-    <w:rPr>
-      <w:sz w:val="36"/>
-    </w:rPr>
-  </w:style>
-  <w:style w:type="paragraph" w:customStyle="1" w:styleId="STTSKeteranganPengesahan">
-    <w:name w:val="[STTS] Keterangan Pengesahan"/>
-    <w:basedOn w:val="STTSNormalPengesahan"/>
-    <w:qFormat/>
-    <w:rsid w:val="006731ED"/>
-    <w:rPr>
-      <w:sz w:val="24"/>
-    </w:rPr>
-  </w:style>
-  <w:style w:type="paragraph" w:customStyle="1" w:styleId="STTSJudulBab">
-    <w:name w:val="[STTS] Judul Bab"/>
-    <w:basedOn w:val="STTSNormalPengesahan"/>
-    <w:qFormat/>
-    <w:rsid w:val="00A1571D"/>
-    <w:rPr>
-      <w:sz w:val="32"/>
-    </w:rPr>
-  </w:style>
-  <w:style w:type="paragraph" w:customStyle="1" w:styleId="STTSNormalAbstrak">
-    <w:name w:val="[STTS] Normal Abstrak"/>
-    <w:basedOn w:val="STTSJudulBab"/>
-    <w:qFormat/>
-    <w:rsid w:val="00A1571D"/>
-    <w:pPr>
-      <w:spacing w:line="240" w:lineRule="auto"/>
-      <w:ind w:firstLine="720"/>
-      <w:jc w:val="both"/>
-    </w:pPr>
-    <w:rPr>
-      <w:b w:val="0"/>
-      <w:sz w:val="24"/>
-    </w:rPr>
-  </w:style>
-  <w:style w:type="paragraph" w:styleId="Header">
-    <w:name w:val="header"/>
-    <w:aliases w:val="[STTS] Header"/>
-    <w:basedOn w:val="Normal"/>
-    <w:link w:val="HeaderChar"/>
-    <w:uiPriority w:val="99"/>
-    <w:rsid w:val="00A1571D"/>
-    <w:pPr>
-      <w:tabs>
-        <w:tab w:val="center" w:pos="4680"/>
-        <w:tab w:val="right" w:pos="9360"/>
-      </w:tabs>
-    </w:pPr>
-  </w:style>
-  <w:style w:type="character" w:customStyle="1" w:styleId="HeaderChar">
-    <w:name w:val="Header Char"/>
-    <w:aliases w:val="[STTS] Header Char"/>
-    <w:link w:val="Header"/>
-    <w:uiPriority w:val="99"/>
-    <w:rsid w:val="00773C1C"/>
-    <w:rPr>
-      <w:rFonts w:ascii="Times New Roman" w:hAnsi="Times New Roman"/>
-      <w:sz w:val="24"/>
-      <w:szCs w:val="22"/>
-    </w:rPr>
-  </w:style>
-  <w:style w:type="paragraph" w:styleId="Footer">
-    <w:name w:val="footer"/>
-    <w:aliases w:val="[STTS] Footer"/>
-    <w:basedOn w:val="Normal"/>
-    <w:link w:val="FooterChar"/>
-    <w:uiPriority w:val="99"/>
-    <w:rsid w:val="00A1571D"/>
-    <w:pPr>
-      <w:tabs>
-        <w:tab w:val="center" w:pos="4680"/>
-        <w:tab w:val="right" w:pos="9360"/>
-      </w:tabs>
-    </w:pPr>
-  </w:style>
-  <w:style w:type="character" w:customStyle="1" w:styleId="FooterChar">
-    <w:name w:val="Footer Char"/>
-    <w:aliases w:val="[STTS] Footer Char"/>
-    <w:link w:val="Footer"/>
-    <w:uiPriority w:val="99"/>
-    <w:rsid w:val="00773C1C"/>
-    <w:rPr>
-      <w:rFonts w:ascii="Times New Roman" w:hAnsi="Times New Roman"/>
-      <w:sz w:val="24"/>
-      <w:szCs w:val="22"/>
-    </w:rPr>
-  </w:style>
-  <w:style w:type="paragraph" w:customStyle="1" w:styleId="STTSNormalFooter">
-    <w:name w:val="[STTS] Normal Footer"/>
-    <w:basedOn w:val="Footer"/>
-    <w:qFormat/>
-    <w:rsid w:val="00A1571D"/>
-    <w:pPr>
-      <w:spacing w:line="240" w:lineRule="auto"/>
-      <w:ind w:firstLine="0"/>
-      <w:jc w:val="center"/>
-    </w:pPr>
-  </w:style>
-  <w:style w:type="paragraph" w:customStyle="1" w:styleId="STTSKeteranganKataPengantar">
-    <w:name w:val="[STTS] Keterangan Kata Pengantar"/>
-    <w:basedOn w:val="Normal"/>
-    <w:qFormat/>
-    <w:rsid w:val="007E67CD"/>
-    <w:pPr>
-      <w:ind w:firstLine="0"/>
-      <w:jc w:val="right"/>
-    </w:pPr>
-  </w:style>
-  <w:style w:type="paragraph" w:customStyle="1" w:styleId="STTSNormalDaftarIsi">
-    <w:name w:val="[STTS] Normal Daftar Isi"/>
-    <w:basedOn w:val="Normal"/>
-    <w:qFormat/>
-    <w:rsid w:val="00A77987"/>
-    <w:pPr>
-      <w:ind w:firstLine="0"/>
-    </w:pPr>
-  </w:style>
-  <w:style w:type="paragraph" w:customStyle="1" w:styleId="STTSKeteranganDaftarIsi">
-    <w:name w:val="[STTS] Keterangan Daftar Isi"/>
-    <w:basedOn w:val="STTSNormalDaftarIsi"/>
-    <w:qFormat/>
-    <w:rsid w:val="00F75372"/>
-    <w:pPr>
-      <w:jc w:val="right"/>
-    </w:pPr>
-    <w:rPr>
-      <w:b/>
-    </w:rPr>
-  </w:style>
-  <w:style w:type="paragraph" w:customStyle="1" w:styleId="STTSJudulSubBab">
-    <w:name w:val="[STTS] Judul Sub Bab"/>
-    <w:basedOn w:val="STTSNormalDaftarIsi"/>
-    <w:qFormat/>
-    <w:rsid w:val="007A772B"/>
-    <w:rPr>
-      <w:b/>
-      <w:sz w:val="28"/>
-    </w:rPr>
-  </w:style>
-  <w:style w:type="character" w:customStyle="1" w:styleId="Heading1Char">
-    <w:name w:val="Heading 1 Char"/>
-    <w:link w:val="Heading1"/>
-    <w:uiPriority w:val="9"/>
-    <w:rsid w:val="00773C1C"/>
-    <w:rPr>
-      <w:rFonts w:ascii="Calibri Light" w:eastAsia="Times New Roman" w:hAnsi="Calibri Light"/>
-      <w:b/>
-      <w:bCs/>
-      <w:kern w:val="32"/>
-      <w:sz w:val="32"/>
-      <w:szCs w:val="32"/>
-    </w:rPr>
-  </w:style>
-  <w:style w:type="table" w:styleId="TableGrid">
-    <w:name w:val="Table Grid"/>
-    <w:basedOn w:val="TableNormal"/>
-    <w:uiPriority w:val="39"/>
-    <w:rsid w:val="00676FA6"/>
-    <w:tblPr>
-      <w:tblInd w:w="0" w:type="dxa"/>
-      <w:tblBorders>
-        <w:top w:val="single" w:sz="4" w:space="0" w:color="auto"/>
-        <w:left w:val="single" w:sz="4" w:space="0" w:color="auto"/>
-        <w:bottom w:val="single" w:sz="4" w:space="0" w:color="auto"/>
-        <w:right w:val="single" w:sz="4" w:space="0" w:color="auto"/>
-        <w:insideH w:val="single" w:sz="4" w:space="0" w:color="auto"/>
-        <w:insideV w:val="single" w:sz="4" w:space="0" w:color="auto"/>
-      </w:tblBorders>
-      <w:tblCellMar>
-        <w:top w:w="0" w:type="dxa"/>
-        <w:left w:w="108" w:type="dxa"/>
-        <w:bottom w:w="0" w:type="dxa"/>
-        <w:right w:w="108" w:type="dxa"/>
-      </w:tblCellMar>
-    </w:tblPr>
-  </w:style>
-  <w:style w:type="character" w:customStyle="1" w:styleId="Heading2Char">
-    <w:name w:val="Heading 2 Char"/>
-    <w:link w:val="Heading2"/>
-    <w:uiPriority w:val="9"/>
-    <w:semiHidden/>
-    <w:rsid w:val="00773C1C"/>
-    <w:rPr>
-      <w:rFonts w:ascii="Calibri Light" w:eastAsia="Times New Roman" w:hAnsi="Calibri Light"/>
-      <w:b/>
-      <w:bCs/>
-      <w:i/>
-      <w:iCs/>
-      <w:sz w:val="28"/>
-      <w:szCs w:val="28"/>
-    </w:rPr>
-  </w:style>
-  <w:style w:type="character" w:customStyle="1" w:styleId="Heading3Char">
-    <w:name w:val="Heading 3 Char"/>
-    <w:link w:val="Heading3"/>
-    <w:uiPriority w:val="9"/>
-    <w:semiHidden/>
-    <w:rsid w:val="007A772B"/>
-    <w:rPr>
-      <w:rFonts w:ascii="Calibri Light" w:eastAsia="Times New Roman" w:hAnsi="Calibri Light" w:cs="Times New Roman"/>
-      <w:b/>
-      <w:bCs/>
-      <w:sz w:val="26"/>
-      <w:szCs w:val="26"/>
-    </w:rPr>
-  </w:style>
-  <w:style w:type="paragraph" w:customStyle="1" w:styleId="STTSKeteranganDaftar">
-    <w:name w:val="[STTS] Keterangan Daftar"/>
-    <w:basedOn w:val="STTSKeteranganDaftarIsi"/>
-    <w:qFormat/>
-    <w:rsid w:val="00C30B61"/>
-    <w:pPr>
-      <w:jc w:val="both"/>
-    </w:pPr>
-  </w:style>
-  <w:style w:type="paragraph" w:customStyle="1" w:styleId="STTSGambar">
-    <w:name w:val="[STTS] Gambar"/>
-    <w:basedOn w:val="Normal"/>
-    <w:qFormat/>
-    <w:rsid w:val="00077B17"/>
-    <w:pPr>
-      <w:spacing w:line="240" w:lineRule="auto"/>
-      <w:ind w:firstLine="0"/>
-      <w:jc w:val="center"/>
-    </w:pPr>
-    <w:rPr>
-      <w:b/>
-    </w:rPr>
-  </w:style>
-  <w:style w:type="paragraph" w:customStyle="1" w:styleId="STTSTabel">
-    <w:name w:val="[STTS] Tabel"/>
-    <w:basedOn w:val="Normal"/>
-    <w:qFormat/>
-    <w:rsid w:val="00295055"/>
-    <w:pPr>
-      <w:spacing w:line="240" w:lineRule="auto"/>
-      <w:ind w:firstLine="0"/>
-      <w:jc w:val="center"/>
-    </w:pPr>
-    <w:rPr>
-      <w:b/>
-    </w:rPr>
-  </w:style>
-  <w:style w:type="paragraph" w:customStyle="1" w:styleId="STTSTabelHeader">
-    <w:name w:val="[STTS] Tabel Header"/>
-    <w:basedOn w:val="STTSTabel"/>
-    <w:qFormat/>
-    <w:rsid w:val="00676FA6"/>
-    <w:rPr>
-      <w:sz w:val="22"/>
-    </w:rPr>
-  </w:style>
-  <w:style w:type="paragraph" w:customStyle="1" w:styleId="STTSTabelContent">
-    <w:name w:val="[STTS] Tabel Content"/>
-    <w:basedOn w:val="STTSTabel"/>
-    <w:qFormat/>
-    <w:rsid w:val="00321705"/>
-    <w:rPr>
-      <w:b w:val="0"/>
-      <w:sz w:val="22"/>
-    </w:rPr>
-  </w:style>
-  <w:style w:type="paragraph" w:customStyle="1" w:styleId="STTSAlgoritma">
-    <w:name w:val="[STTS] Algoritma"/>
-    <w:basedOn w:val="Normal"/>
-    <w:qFormat/>
-    <w:rsid w:val="00776081"/>
-    <w:pPr>
-      <w:spacing w:line="240" w:lineRule="auto"/>
-      <w:ind w:firstLine="0"/>
-    </w:pPr>
-    <w:rPr>
-      <w:b/>
-    </w:rPr>
-  </w:style>
-  <w:style w:type="paragraph" w:customStyle="1" w:styleId="STTSAlgoritmaContent">
-    <w:name w:val="[STTS] Algoritma Content"/>
-    <w:basedOn w:val="STTSAlgoritma"/>
-    <w:qFormat/>
-    <w:rsid w:val="00EB2C13"/>
-    <w:pPr>
-      <w:numPr>
-        <w:numId w:val="6"/>
-      </w:numPr>
-      <w:ind w:left="624" w:hanging="624"/>
-    </w:pPr>
-    <w:rPr>
-      <w:rFonts w:ascii="Courier New" w:hAnsi="Courier New"/>
-      <w:b w:val="0"/>
-      <w:sz w:val="20"/>
-    </w:rPr>
-  </w:style>
-  <w:style w:type="paragraph" w:customStyle="1" w:styleId="Style1">
-    <w:name w:val="Style1"/>
-    <w:basedOn w:val="STTSAlgoritmaContent"/>
-    <w:semiHidden/>
-    <w:qFormat/>
-    <w:rsid w:val="00EB2C13"/>
-    <w:pPr>
-      <w:numPr>
-        <w:numId w:val="5"/>
-      </w:numPr>
-      <w:ind w:left="680" w:hanging="680"/>
-    </w:pPr>
-  </w:style>
-  <w:style w:type="paragraph" w:customStyle="1" w:styleId="STTSRumus">
-    <w:name w:val="[STTS] Rumus"/>
-    <w:basedOn w:val="Normal"/>
-    <w:qFormat/>
-    <w:rsid w:val="00991AF4"/>
-    <w:pPr>
-      <w:tabs>
-        <w:tab w:val="left" w:pos="2552"/>
-        <w:tab w:val="right" w:leader="dot" w:pos="8222"/>
-      </w:tabs>
-    </w:pPr>
-  </w:style>
-  <w:style w:type="paragraph" w:customStyle="1" w:styleId="STTSSegmenProgram">
-    <w:name w:val="[STTS] Segmen Program"/>
-    <w:basedOn w:val="Normal"/>
-    <w:qFormat/>
-    <w:rsid w:val="0037489B"/>
-    <w:pPr>
-      <w:spacing w:line="240" w:lineRule="auto"/>
-      <w:ind w:firstLine="0"/>
-    </w:pPr>
-    <w:rPr>
-      <w:b/>
-    </w:rPr>
-  </w:style>
-  <w:style w:type="paragraph" w:customStyle="1" w:styleId="STTSSegmenProgramContent">
-    <w:name w:val="[STTS] Segmen Program Content"/>
-    <w:basedOn w:val="STTSSegmenProgram"/>
-    <w:qFormat/>
-    <w:rsid w:val="007834C5"/>
-    <w:pPr>
-      <w:numPr>
-        <w:numId w:val="7"/>
-      </w:numPr>
-      <w:ind w:left="624" w:hanging="624"/>
-    </w:pPr>
-    <w:rPr>
-      <w:rFonts w:ascii="Courier New" w:hAnsi="Courier New"/>
-      <w:b w:val="0"/>
-      <w:sz w:val="20"/>
-    </w:rPr>
-  </w:style>
-  <w:style w:type="paragraph" w:customStyle="1" w:styleId="STTSDarftarPustakaNormal">
-    <w:name w:val="[STTS] Darftar Pustaka Normal"/>
-    <w:basedOn w:val="STTSNormalDaftarIsi"/>
-    <w:qFormat/>
-    <w:rsid w:val="00B044B5"/>
-    <w:pPr>
-      <w:spacing w:line="240" w:lineRule="auto"/>
-      <w:jc w:val="left"/>
-    </w:pPr>
-  </w:style>
-  <w:style w:type="paragraph" w:customStyle="1" w:styleId="STTSDaftarPustakaJudulArtikel">
-    <w:name w:val="[STTS] Daftar Pustaka Judul Artikel"/>
-    <w:basedOn w:val="STTSDarftarPustakaNormal"/>
-    <w:qFormat/>
-    <w:rsid w:val="0006024F"/>
-    <w:rPr>
-      <w:i/>
-    </w:rPr>
-  </w:style>
-  <w:style w:type="paragraph" w:customStyle="1" w:styleId="STTSKutipanKurang5Baris">
-    <w:name w:val="[STTS] Kutipan Kurang 5 Baris"/>
-    <w:basedOn w:val="Normal"/>
-    <w:qFormat/>
-    <w:rsid w:val="009D0678"/>
-  </w:style>
-  <w:style w:type="paragraph" w:customStyle="1" w:styleId="STTSKutipanLebih5Baris">
-    <w:name w:val="[STTS] Kutipan Lebih 5 Baris"/>
-    <w:basedOn w:val="Normal"/>
-    <w:qFormat/>
-    <w:rsid w:val="008B61ED"/>
-    <w:pPr>
-      <w:spacing w:line="240" w:lineRule="auto"/>
-      <w:ind w:left="720" w:right="720" w:firstLine="0"/>
-    </w:pPr>
-  </w:style>
-  <w:style w:type="paragraph" w:customStyle="1" w:styleId="STTSKutipanLebih5BarisMultiParagraf">
-    <w:name w:val="[STTS] Kutipan Lebih 5 Baris Multi Paragraf"/>
-    <w:basedOn w:val="STTSKutipanLebih5Baris"/>
-    <w:qFormat/>
-    <w:rsid w:val="00E122F3"/>
-    <w:pPr>
-      <w:ind w:firstLine="720"/>
-    </w:pPr>
-  </w:style>
-  <w:style w:type="paragraph" w:styleId="Bibliography">
-    <w:name w:val="Bibliography"/>
-    <w:basedOn w:val="Normal"/>
-    <w:next w:val="Normal"/>
-    <w:uiPriority w:val="37"/>
-    <w:unhideWhenUsed/>
-    <w:rsid w:val="00D362D6"/>
-  </w:style>
-  <w:style w:type="paragraph" w:styleId="FootnoteText">
-    <w:name w:val="footnote text"/>
-    <w:basedOn w:val="Normal"/>
-    <w:link w:val="FootnoteTextChar"/>
-    <w:uiPriority w:val="99"/>
-    <w:semiHidden/>
-    <w:unhideWhenUsed/>
-    <w:rsid w:val="00551AAB"/>
-    <w:rPr>
-      <w:sz w:val="20"/>
-      <w:szCs w:val="20"/>
-    </w:rPr>
-  </w:style>
-  <w:style w:type="character" w:customStyle="1" w:styleId="FootnoteTextChar">
-    <w:name w:val="Footnote Text Char"/>
-    <w:link w:val="FootnoteText"/>
-    <w:uiPriority w:val="99"/>
-    <w:semiHidden/>
-    <w:rsid w:val="00551AAB"/>
-    <w:rPr>
-      <w:rFonts w:ascii="Times New Roman" w:hAnsi="Times New Roman"/>
-    </w:rPr>
-  </w:style>
-  <w:style w:type="character" w:styleId="FootnoteReference">
-    <w:name w:val="footnote reference"/>
-    <w:uiPriority w:val="99"/>
-    <w:semiHidden/>
-    <w:unhideWhenUsed/>
-    <w:rsid w:val="00551AAB"/>
-    <w:rPr>
-      <w:vertAlign w:val="superscript"/>
-    </w:rPr>
-  </w:style>
-  <w:style w:type="paragraph" w:customStyle="1" w:styleId="STTSFotnote">
-    <w:name w:val="[STTS] Fotnote"/>
-    <w:basedOn w:val="FootnoteText"/>
-    <w:qFormat/>
-    <w:rsid w:val="00E80C9F"/>
-    <w:pPr>
-      <w:spacing w:line="240" w:lineRule="auto"/>
-    </w:pPr>
-  </w:style>
-  <w:style w:type="paragraph" w:customStyle="1" w:styleId="STTSKeteranganPengesahanNamaDosen">
-    <w:name w:val="[STTS] Keterangan Pengesahan Nama Dosen"/>
-    <w:basedOn w:val="STTSKeteranganPengesahan"/>
-    <w:qFormat/>
-    <w:rsid w:val="00FF7A64"/>
-    <w:pPr>
-      <w:jc w:val="both"/>
-    </w:pPr>
-  </w:style>
-  <w:style w:type="paragraph" w:customStyle="1" w:styleId="STTSKeteranganPengesahanNamaDosenList">
-    <w:name w:val="[STTS] Keterangan Pengesahan Nama Dosen List"/>
-    <w:basedOn w:val="STTSKeteranganPengesahanNamaDosen"/>
-    <w:qFormat/>
-    <w:rsid w:val="001B651C"/>
-    <w:pPr>
-      <w:numPr>
-        <w:numId w:val="8"/>
-      </w:numPr>
-      <w:tabs>
-        <w:tab w:val="left" w:pos="357"/>
-        <w:tab w:val="center" w:pos="6917"/>
-        <w:tab w:val="left" w:pos="7655"/>
-      </w:tabs>
-      <w:spacing w:before="600" w:line="480" w:lineRule="auto"/>
-      <w:ind w:left="714" w:hanging="357"/>
-    </w:pPr>
-  </w:style>
-  <w:style w:type="paragraph" w:styleId="Title">
-    <w:name w:val="Title"/>
-    <w:aliases w:val="ISI"/>
-    <w:basedOn w:val="Normal"/>
-    <w:next w:val="Normal"/>
-    <w:link w:val="TitleChar"/>
-    <w:uiPriority w:val="10"/>
-    <w:qFormat/>
-    <w:rsid w:val="008D73D6"/>
-    <w:pPr>
-      <w:contextualSpacing/>
-    </w:pPr>
-    <w:rPr>
-      <w:rFonts w:eastAsia="Times New Roman"/>
-      <w:spacing w:val="5"/>
-      <w:kern w:val="28"/>
-      <w:szCs w:val="52"/>
-    </w:rPr>
-  </w:style>
-  <w:style w:type="character" w:customStyle="1" w:styleId="TitleChar">
-    <w:name w:val="Title Char"/>
-    <w:aliases w:val="ISI Char"/>
-    <w:basedOn w:val="DefaultParagraphFont"/>
-    <w:link w:val="Title"/>
-    <w:uiPriority w:val="10"/>
-    <w:rsid w:val="008D73D6"/>
-    <w:rPr>
-      <w:rFonts w:ascii="Times New Roman" w:eastAsia="Times New Roman" w:hAnsi="Times New Roman"/>
-      <w:spacing w:val="5"/>
-      <w:kern w:val="28"/>
-      <w:sz w:val="24"/>
-      <w:szCs w:val="52"/>
-    </w:rPr>
-  </w:style>
-  <w:style w:type="character" w:styleId="Strong">
-    <w:name w:val="Strong"/>
-    <w:uiPriority w:val="22"/>
-    <w:qFormat/>
-    <w:rsid w:val="000C527B"/>
-    <w:rPr>
-      <w:b/>
-      <w:bCs/>
-    </w:rPr>
-  </w:style>
-  <w:style w:type="paragraph" w:customStyle="1" w:styleId="JudulSubBab">
-    <w:name w:val="Judul Sub Bab"/>
-    <w:basedOn w:val="Normal"/>
-    <w:link w:val="JudulSubBabChar"/>
-    <w:rsid w:val="000C527B"/>
-    <w:pPr>
-      <w:ind w:firstLine="0"/>
-    </w:pPr>
-    <w:rPr>
-      <w:rFonts w:eastAsia="Times New Roman"/>
-      <w:b/>
-      <w:sz w:val="28"/>
-      <w:szCs w:val="20"/>
-    </w:rPr>
-  </w:style>
-  <w:style w:type="character" w:customStyle="1" w:styleId="JudulSubBabChar">
-    <w:name w:val="Judul Sub Bab Char"/>
-    <w:link w:val="JudulSubBab"/>
-    <w:rsid w:val="000C527B"/>
-    <w:rPr>
-      <w:rFonts w:ascii="Times New Roman" w:eastAsia="Times New Roman" w:hAnsi="Times New Roman"/>
-      <w:b/>
-      <w:sz w:val="28"/>
-    </w:rPr>
-  </w:style>
-  <w:style w:type="character" w:customStyle="1" w:styleId="apple-converted-space">
-    <w:name w:val="apple-converted-space"/>
-    <w:rsid w:val="006B4396"/>
-  </w:style>
-  <w:style w:type="paragraph" w:styleId="ListParagraph">
-    <w:name w:val="List Paragraph"/>
-    <w:basedOn w:val="Normal"/>
-    <w:uiPriority w:val="34"/>
-    <w:unhideWhenUsed/>
-    <w:qFormat/>
-    <w:rsid w:val="006B4396"/>
-    <w:pPr>
-      <w:ind w:left="720"/>
-      <w:contextualSpacing/>
-    </w:pPr>
-  </w:style>
-  <w:style w:type="character" w:customStyle="1" w:styleId="commentlarge">
-    <w:name w:val="commentlarge"/>
-    <w:rsid w:val="000A63E1"/>
-  </w:style>
-  <w:style w:type="character" w:styleId="Hyperlink">
-    <w:name w:val="Hyperlink"/>
-    <w:basedOn w:val="DefaultParagraphFont"/>
-    <w:uiPriority w:val="99"/>
-    <w:unhideWhenUsed/>
-    <w:rsid w:val="00FC0E6F"/>
-    <w:rPr>
-      <w:color w:val="0000FF" w:themeColor="hyperlink"/>
-      <w:u w:val="single"/>
-    </w:rPr>
-  </w:style>
-  <w:style w:type="character" w:styleId="Emphasis">
-    <w:name w:val="Emphasis"/>
-    <w:uiPriority w:val="20"/>
-    <w:qFormat/>
-    <w:rsid w:val="00FC0E6F"/>
-    <w:rPr>
-      <w:i/>
-      <w:iCs/>
-    </w:rPr>
-  </w:style>
-  <w:style w:type="paragraph" w:styleId="NormalWeb">
-    <w:name w:val="Normal (Web)"/>
-    <w:basedOn w:val="Normal"/>
-    <w:uiPriority w:val="99"/>
-    <w:unhideWhenUsed/>
-    <w:rsid w:val="00A1611F"/>
-    <w:pPr>
-      <w:spacing w:before="100" w:beforeAutospacing="1" w:after="100" w:afterAutospacing="1" w:line="240" w:lineRule="auto"/>
-      <w:ind w:firstLine="0"/>
-      <w:jc w:val="left"/>
-    </w:pPr>
-    <w:rPr>
-      <w:rFonts w:eastAsia="Times New Roman"/>
-      <w:szCs w:val="24"/>
-    </w:rPr>
-  </w:style>
-  <w:style w:type="character" w:customStyle="1" w:styleId="apple-style-span">
-    <w:name w:val="apple-style-span"/>
-    <w:basedOn w:val="DefaultParagraphFont"/>
-    <w:rsid w:val="00B4512D"/>
-  </w:style>
-  <w:style w:type="character" w:customStyle="1" w:styleId="Heading5Char">
-    <w:name w:val="Heading 5 Char"/>
-    <w:basedOn w:val="DefaultParagraphFont"/>
-    <w:link w:val="Heading5"/>
-    <w:uiPriority w:val="9"/>
-    <w:semiHidden/>
-    <w:rsid w:val="00183338"/>
-    <w:rPr>
-      <w:rFonts w:asciiTheme="majorHAnsi" w:eastAsiaTheme="majorEastAsia" w:hAnsiTheme="majorHAnsi" w:cstheme="majorBidi"/>
-      <w:color w:val="243F60" w:themeColor="accent1" w:themeShade="7F"/>
-      <w:sz w:val="24"/>
-      <w:szCs w:val="22"/>
-    </w:rPr>
-  </w:style>
-  <w:style w:type="paragraph" w:styleId="BodyText">
-    <w:name w:val="Body Text"/>
-    <w:basedOn w:val="Normal"/>
-    <w:link w:val="BodyTextChar"/>
-    <w:uiPriority w:val="1"/>
-    <w:qFormat/>
-    <w:rsid w:val="003406E2"/>
-    <w:pPr>
-      <w:widowControl w:val="0"/>
-      <w:spacing w:line="240" w:lineRule="auto"/>
-      <w:ind w:firstLine="0"/>
-      <w:jc w:val="left"/>
-    </w:pPr>
-    <w:rPr>
-      <w:rFonts w:eastAsia="Times New Roman"/>
-      <w:szCs w:val="24"/>
-    </w:rPr>
-  </w:style>
-  <w:style w:type="character" w:customStyle="1" w:styleId="BodyTextChar">
-    <w:name w:val="Body Text Char"/>
-    <w:basedOn w:val="DefaultParagraphFont"/>
-    <w:link w:val="BodyText"/>
-    <w:uiPriority w:val="1"/>
-    <w:rsid w:val="003406E2"/>
-    <w:rPr>
-      <w:rFonts w:ascii="Times New Roman" w:eastAsia="Times New Roman" w:hAnsi="Times New Roman"/>
+      <w:rFonts w:ascii="Arial" w:hAnsi="Arial" w:cs="Arial"/>
+      <w:color w:val="000000"/>
       <w:sz w:val="24"/>
       <w:szCs w:val="24"/>
-    </w:rPr>
-  </w:style>
-  <w:style w:type="character" w:customStyle="1" w:styleId="Heading4Char">
-    <w:name w:val="Heading 4 Char"/>
-    <w:basedOn w:val="DefaultParagraphFont"/>
-    <w:link w:val="Heading4"/>
-    <w:uiPriority w:val="9"/>
-    <w:semiHidden/>
-    <w:rsid w:val="004A7CF2"/>
-    <w:rPr>
-      <w:rFonts w:asciiTheme="majorHAnsi" w:eastAsiaTheme="majorEastAsia" w:hAnsiTheme="majorHAnsi" w:cstheme="majorBidi"/>
-      <w:b/>
-      <w:bCs/>
-      <w:i/>
-      <w:iCs/>
-      <w:color w:val="4F81BD" w:themeColor="accent1"/>
-      <w:sz w:val="24"/>
-      <w:szCs w:val="22"/>
     </w:rPr>
   </w:style>
 </w:styles>
@@ -10795,7 +10082,7 @@
 </file>
 
 <file path=customXml/itemProps1.xml><?xml version="1.0" encoding="utf-8"?>
-<ds:datastoreItem xmlns:ds="http://schemas.openxmlformats.org/officeDocument/2006/customXml" ds:itemID="{36796C04-D4E0-4447-9CA5-C9443B47CF61}">
+<ds:datastoreItem xmlns:ds="http://schemas.openxmlformats.org/officeDocument/2006/customXml" ds:itemID="{F7AA8900-30B0-4BE3-95D2-05AF58633835}">
   <ds:schemaRefs>
     <ds:schemaRef ds:uri="http://schemas.openxmlformats.org/officeDocument/2006/bibliography"/>
   </ds:schemaRefs>

</xml_diff>